<commit_message>
ajout de la partie discusison
</commit_message>
<xml_diff>
--- a/TP4/rapport/PHS4700RapportLab4.docx
+++ b/TP4/rapport/PHS4700RapportLab4.docx
@@ -311,7 +311,7 @@
     </w:p>
     <w:tbl>
       <w:tblPr>
-        <w:tblStyle w:val="TableGrid"/>
+        <w:tblStyle w:val="Grilledutableau"/>
         <w:tblW w:w="0" w:type="auto"/>
         <w:tblLook w:val="04A0" w:firstRow="1" w:lastRow="0" w:firstColumn="1" w:lastColumn="0" w:noHBand="0" w:noVBand="1"/>
       </w:tblPr>
@@ -388,7 +388,6 @@
               <w:rPr>
                 <w:rFonts w:asciiTheme="minorHAnsi" w:hAnsiTheme="minorHAnsi"/>
                 <w:noProof/>
-                <w:lang w:val="en-CA" w:eastAsia="zh-TW"/>
               </w:rPr>
               <mc:AlternateContent>
                 <mc:Choice Requires="wpg">
@@ -444,7 +443,7 @@
                     </wp:anchor>
                   </w:drawing>
                 </mc:Choice>
-                <mc:Fallback xmlns:cx="http://schemas.microsoft.com/office/drawing/2014/chartex" xmlns:cx1="http://schemas.microsoft.com/office/drawing/2015/9/8/chartex" xmlns:w16se="http://schemas.microsoft.com/office/word/2015/wordml/symex">
+                <mc:Fallback xmlns:w16se="http://schemas.microsoft.com/office/word/2015/wordml/symex" xmlns:cx1="http://schemas.microsoft.com/office/drawing/2015/9/8/chartex" xmlns:cx="http://schemas.microsoft.com/office/drawing/2014/chartex">
                   <w:pict>
                     <v:group w14:anchorId="56197106" id="Group 2" o:spid="_x0000_s1026" style="position:absolute;margin-left:83.6pt;margin-top:4.7pt;width:112.95pt;height:42.25pt;z-index:251654146" coordsize="14343,5367" o:gfxdata="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">
                       <v:shapetype id="_x0000_t75" coordsize="21600,21600" o:spt="75" o:preferrelative="t" path="m@4@5l@4@11@9@11@9@5xe" filled="f" stroked="f">
@@ -574,7 +573,6 @@
                 <w:color w:val="2E74B5" w:themeColor="accent1" w:themeShade="BF"/>
                 <w:sz w:val="32"/>
                 <w:szCs w:val="32"/>
-                <w:lang w:val="en-CA" w:eastAsia="zh-TW"/>
               </w:rPr>
               <w:drawing>
                 <wp:anchor distT="0" distB="0" distL="114300" distR="114300" simplePos="0" relativeHeight="251654152" behindDoc="0" locked="0" layoutInCell="1" allowOverlap="1" wp14:anchorId="5CC60745" wp14:editId="6D6224F6">
@@ -726,7 +724,6 @@
               <w:rPr>
                 <w:rFonts w:asciiTheme="minorHAnsi" w:hAnsiTheme="minorHAnsi"/>
                 <w:noProof/>
-                <w:lang w:val="en-CA" w:eastAsia="zh-TW"/>
               </w:rPr>
               <w:drawing>
                 <wp:anchor distT="0" distB="0" distL="114300" distR="114300" simplePos="0" relativeHeight="251654145" behindDoc="0" locked="0" layoutInCell="1" allowOverlap="1" wp14:anchorId="08C8D9DB" wp14:editId="6930F23E">
@@ -846,7 +843,6 @@
                 <w:color w:val="000000"/>
                 <w:sz w:val="32"/>
                 <w:szCs w:val="32"/>
-                <w:lang w:val="en-CA" w:eastAsia="zh-TW"/>
               </w:rPr>
               <w:drawing>
                 <wp:anchor distT="0" distB="0" distL="114300" distR="114300" simplePos="0" relativeHeight="251654144" behindDoc="1" locked="0" layoutInCell="1" allowOverlap="1" wp14:anchorId="4F7376B1" wp14:editId="15CA1E8D">
@@ -1034,7 +1030,7 @@
       <w:sdtContent>
         <w:p>
           <w:pPr>
-            <w:pStyle w:val="TOCHeading"/>
+            <w:pStyle w:val="En-ttedetabledesmatires"/>
           </w:pPr>
           <w:r>
             <w:rPr>
@@ -1045,7 +1041,7 @@
         </w:p>
         <w:p>
           <w:pPr>
-            <w:pStyle w:val="TOC1"/>
+            <w:pStyle w:val="TM1"/>
             <w:tabs>
               <w:tab w:val="right" w:leader="dot" w:pos="9350"/>
             </w:tabs>
@@ -1069,7 +1065,7 @@
           <w:hyperlink w:anchor="_Toc435899411" w:history="1">
             <w:r>
               <w:rPr>
-                <w:rStyle w:val="Hyperlink"/>
+                <w:rStyle w:val="Lienhypertexte"/>
                 <w:noProof/>
               </w:rPr>
               <w:t>I – Description du problème</w:t>
@@ -1126,7 +1122,7 @@
         </w:p>
         <w:p>
           <w:pPr>
-            <w:pStyle w:val="TOC1"/>
+            <w:pStyle w:val="TM1"/>
             <w:tabs>
               <w:tab w:val="right" w:leader="dot" w:pos="9350"/>
             </w:tabs>
@@ -1141,7 +1137,7 @@
           <w:hyperlink w:anchor="_Toc435899412" w:history="1">
             <w:r>
               <w:rPr>
-                <w:rStyle w:val="Hyperlink"/>
+                <w:rStyle w:val="Lienhypertexte"/>
                 <w:noProof/>
               </w:rPr>
               <w:t>II – Équations importantes</w:t>
@@ -1198,7 +1194,7 @@
         </w:p>
         <w:p>
           <w:pPr>
-            <w:pStyle w:val="TOC2"/>
+            <w:pStyle w:val="TM2"/>
             <w:tabs>
               <w:tab w:val="right" w:leader="dot" w:pos="9350"/>
             </w:tabs>
@@ -1213,7 +1209,7 @@
           <w:hyperlink w:anchor="_Toc435899413" w:history="1">
             <w:r>
               <w:rPr>
-                <w:rStyle w:val="Hyperlink"/>
+                <w:rStyle w:val="Lienhypertexte"/>
                 <w:noProof/>
                 <w:lang w:val="fr-FR"/>
               </w:rPr>
@@ -1271,7 +1267,7 @@
         </w:p>
         <w:p>
           <w:pPr>
-            <w:pStyle w:val="TOC2"/>
+            <w:pStyle w:val="TM2"/>
             <w:tabs>
               <w:tab w:val="right" w:leader="dot" w:pos="9350"/>
             </w:tabs>
@@ -1286,7 +1282,7 @@
           <w:hyperlink w:anchor="_Toc435899414" w:history="1">
             <w:r>
               <w:rPr>
-                <w:rStyle w:val="Hyperlink"/>
+                <w:rStyle w:val="Lienhypertexte"/>
                 <w:noProof/>
                 <w:lang w:val="fr-FR"/>
               </w:rPr>
@@ -1344,7 +1340,7 @@
         </w:p>
         <w:p>
           <w:pPr>
-            <w:pStyle w:val="TOC2"/>
+            <w:pStyle w:val="TM2"/>
             <w:tabs>
               <w:tab w:val="right" w:leader="dot" w:pos="9350"/>
             </w:tabs>
@@ -1359,7 +1355,7 @@
           <w:hyperlink w:anchor="_Toc435899415" w:history="1">
             <w:r>
               <w:rPr>
-                <w:rStyle w:val="Hyperlink"/>
+                <w:rStyle w:val="Lienhypertexte"/>
                 <w:noProof/>
                 <w:lang w:val="fr-FR"/>
               </w:rPr>
@@ -1417,7 +1413,7 @@
         </w:p>
         <w:p>
           <w:pPr>
-            <w:pStyle w:val="TOC1"/>
+            <w:pStyle w:val="TM1"/>
             <w:tabs>
               <w:tab w:val="right" w:leader="dot" w:pos="9350"/>
             </w:tabs>
@@ -1432,7 +1428,7 @@
           <w:hyperlink w:anchor="_Toc435899416" w:history="1">
             <w:r>
               <w:rPr>
-                <w:rStyle w:val="Hyperlink"/>
+                <w:rStyle w:val="Lienhypertexte"/>
                 <w:noProof/>
               </w:rPr>
               <w:t>III – Méthode de traçage des rayons</w:t>
@@ -1489,7 +1485,7 @@
         </w:p>
         <w:p>
           <w:pPr>
-            <w:pStyle w:val="TOC2"/>
+            <w:pStyle w:val="TM2"/>
             <w:tabs>
               <w:tab w:val="right" w:leader="dot" w:pos="9350"/>
             </w:tabs>
@@ -1504,7 +1500,7 @@
           <w:hyperlink w:anchor="_Toc435899417" w:history="1">
             <w:r>
               <w:rPr>
-                <w:rStyle w:val="Hyperlink"/>
+                <w:rStyle w:val="Lienhypertexte"/>
                 <w:noProof/>
                 <w:lang w:val="fr-FR"/>
               </w:rPr>
@@ -1562,7 +1558,7 @@
         </w:p>
         <w:p>
           <w:pPr>
-            <w:pStyle w:val="TOC2"/>
+            <w:pStyle w:val="TM2"/>
             <w:tabs>
               <w:tab w:val="right" w:leader="dot" w:pos="9350"/>
             </w:tabs>
@@ -1577,7 +1573,7 @@
           <w:hyperlink w:anchor="_Toc435899418" w:history="1">
             <w:r>
               <w:rPr>
-                <w:rStyle w:val="Hyperlink"/>
+                <w:rStyle w:val="Lienhypertexte"/>
                 <w:noProof/>
                 <w:lang w:val="fr-FR"/>
               </w:rPr>
@@ -1635,7 +1631,7 @@
         </w:p>
         <w:p>
           <w:pPr>
-            <w:pStyle w:val="TOC1"/>
+            <w:pStyle w:val="TM1"/>
             <w:tabs>
               <w:tab w:val="right" w:leader="dot" w:pos="9350"/>
             </w:tabs>
@@ -1650,7 +1646,7 @@
           <w:hyperlink w:anchor="_Toc435899419" w:history="1">
             <w:r>
               <w:rPr>
-                <w:rStyle w:val="Hyperlink"/>
+                <w:rStyle w:val="Lienhypertexte"/>
                 <w:noProof/>
               </w:rPr>
               <w:t>IV – Description du logiciel</w:t>
@@ -1707,7 +1703,7 @@
         </w:p>
         <w:p>
           <w:pPr>
-            <w:pStyle w:val="TOC1"/>
+            <w:pStyle w:val="TM1"/>
             <w:tabs>
               <w:tab w:val="right" w:leader="dot" w:pos="9350"/>
             </w:tabs>
@@ -1722,7 +1718,7 @@
           <w:hyperlink w:anchor="_Toc435899420" w:history="1">
             <w:r>
               <w:rPr>
-                <w:rStyle w:val="Hyperlink"/>
+                <w:rStyle w:val="Lienhypertexte"/>
                 <w:noProof/>
               </w:rPr>
               <w:t>V – Résultats obtenus</w:t>
@@ -1779,7 +1775,7 @@
         </w:p>
         <w:p>
           <w:pPr>
-            <w:pStyle w:val="TOC1"/>
+            <w:pStyle w:val="TM1"/>
             <w:tabs>
               <w:tab w:val="right" w:leader="dot" w:pos="9350"/>
             </w:tabs>
@@ -1794,7 +1790,7 @@
           <w:hyperlink w:anchor="_Toc435899421" w:history="1">
             <w:r>
               <w:rPr>
-                <w:rStyle w:val="Hyperlink"/>
+                <w:rStyle w:val="Lienhypertexte"/>
                 <w:noProof/>
               </w:rPr>
               <w:t>VI – Analyse des résultats obtenus</w:t>
@@ -1851,7 +1847,7 @@
         </w:p>
         <w:p>
           <w:pPr>
-            <w:pStyle w:val="TOC1"/>
+            <w:pStyle w:val="TM1"/>
             <w:tabs>
               <w:tab w:val="right" w:leader="dot" w:pos="9350"/>
             </w:tabs>
@@ -1866,7 +1862,7 @@
           <w:hyperlink w:anchor="_Toc435899422" w:history="1">
             <w:r>
               <w:rPr>
-                <w:rStyle w:val="Hyperlink"/>
+                <w:rStyle w:val="Lienhypertexte"/>
                 <w:noProof/>
               </w:rPr>
               <w:t>VII - Discussions sur le devoir</w:t>
@@ -1949,7 +1945,7 @@
     </w:p>
     <w:p>
       <w:pPr>
-        <w:pStyle w:val="Heading1"/>
+        <w:pStyle w:val="Titre1"/>
         <w:sectPr>
           <w:pgSz w:w="12240" w:h="15840"/>
           <w:pgMar w:top="1440" w:right="1440" w:bottom="1440" w:left="1440" w:header="720" w:footer="720" w:gutter="0"/>
@@ -1961,7 +1957,7 @@
     </w:p>
     <w:p>
       <w:pPr>
-        <w:pStyle w:val="Heading1"/>
+        <w:pStyle w:val="Titre1"/>
       </w:pPr>
       <w:bookmarkStart w:id="0" w:name="_Toc435899411"/>
       <w:r>
@@ -2137,7 +2133,7 @@
     </w:p>
     <w:p>
       <w:pPr>
-        <w:pStyle w:val="Heading1"/>
+        <w:pStyle w:val="Titre1"/>
       </w:pPr>
       <w:bookmarkStart w:id="1" w:name="_Toc435899412"/>
       <w:r>
@@ -2149,7 +2145,7 @@
     <w:p/>
     <w:p>
       <w:pPr>
-        <w:pStyle w:val="Heading2"/>
+        <w:pStyle w:val="Titre2"/>
         <w:rPr>
           <w:lang w:val="fr-FR"/>
         </w:rPr>
@@ -2187,7 +2183,7 @@
     </w:p>
     <w:p>
       <w:pPr>
-        <w:pStyle w:val="Heading2"/>
+        <w:pStyle w:val="Titre2"/>
         <w:rPr>
           <w:lang w:val="fr-FR"/>
         </w:rPr>
@@ -3115,8 +3111,6 @@
                             </w:rPr>
                             <m:t>2</m:t>
                           </m:r>
-                          <w:bookmarkStart w:id="4" w:name="_GoBack"/>
-                          <w:bookmarkEnd w:id="4"/>
                         </m:sub>
                       </m:sSub>
                     </m:num>
@@ -3154,13 +3148,6 @@
                   </m:f>
                 </m:e>
               </m:func>
-              <m:r>
-                <w:rPr>
-                  <w:rFonts w:ascii="Cambria Math" w:eastAsiaTheme="majorEastAsia" w:hAnsi="Cambria Math"/>
-                  <w:i/>
-                  <w:lang w:val="fr-FR"/>
-                </w:rPr>
-              </m:r>
             </m:e>
           </m:d>
         </m:oMath>
@@ -3168,19 +3155,19 @@
     </w:p>
     <w:p>
       <w:pPr>
-        <w:pStyle w:val="Heading2"/>
+        <w:pStyle w:val="Titre2"/>
         <w:rPr>
           <w:lang w:val="fr-FR"/>
         </w:rPr>
       </w:pPr>
-      <w:bookmarkStart w:id="5" w:name="_Toc435899415"/>
+      <w:bookmarkStart w:id="4" w:name="_Toc435899415"/>
       <w:r>
         <w:rPr>
           <w:lang w:val="fr-FR"/>
         </w:rPr>
         <w:t>Équations de détermination de position de l’image virtuelle</w:t>
       </w:r>
-      <w:bookmarkEnd w:id="5"/>
+      <w:bookmarkEnd w:id="4"/>
     </w:p>
     <w:p>
       <w:pPr>
@@ -3215,9 +3202,9 @@
     </w:p>
     <w:p>
       <w:pPr>
-        <w:pStyle w:val="Heading1"/>
-      </w:pPr>
-      <w:bookmarkStart w:id="6" w:name="_Toc435899416"/>
+        <w:pStyle w:val="Titre1"/>
+      </w:pPr>
+      <w:bookmarkStart w:id="5" w:name="_Toc435899416"/>
       <w:r>
         <w:lastRenderedPageBreak/>
         <w:t xml:space="preserve">III – </w:t>
@@ -3225,6 +3212,39 @@
       <w:r>
         <w:t>Méthode de traçage des rayons</w:t>
       </w:r>
+      <w:bookmarkEnd w:id="5"/>
+    </w:p>
+    <w:p>
+      <w:pPr>
+        <w:spacing w:line="360" w:lineRule="auto"/>
+        <w:rPr>
+          <w:lang w:val="fr-FR"/>
+        </w:rPr>
+      </w:pPr>
+    </w:p>
+    <w:p>
+      <w:pPr>
+        <w:spacing w:line="360" w:lineRule="auto"/>
+        <w:rPr>
+          <w:lang w:val="fr-FR"/>
+        </w:rPr>
+      </w:pPr>
+    </w:p>
+    <w:p>
+      <w:pPr>
+        <w:pStyle w:val="Titre2"/>
+        <w:spacing w:line="360" w:lineRule="auto"/>
+        <w:rPr>
+          <w:lang w:val="fr-FR"/>
+        </w:rPr>
+      </w:pPr>
+      <w:bookmarkStart w:id="6" w:name="_Toc435899417"/>
+      <w:r>
+        <w:rPr>
+          <w:lang w:val="fr-FR"/>
+        </w:rPr>
+        <w:t>Choix du type de rayon</w:t>
+      </w:r>
       <w:bookmarkEnd w:id="6"/>
     </w:p>
     <w:p>
@@ -3237,94 +3257,61 @@
     </w:p>
     <w:p>
       <w:pPr>
+        <w:pStyle w:val="Titre2"/>
         <w:spacing w:line="360" w:lineRule="auto"/>
         <w:rPr>
           <w:lang w:val="fr-FR"/>
         </w:rPr>
       </w:pPr>
-    </w:p>
-    <w:p>
-      <w:pPr>
-        <w:pStyle w:val="Heading2"/>
+      <w:bookmarkStart w:id="7" w:name="_Toc435899418"/>
+      <w:r>
+        <w:rPr>
+          <w:lang w:val="fr-FR"/>
+        </w:rPr>
+        <w:t>Nombre de rayons utilisé</w:t>
+      </w:r>
+      <w:bookmarkEnd w:id="7"/>
+      <w:r>
+        <w:rPr>
+          <w:lang w:val="fr-FR"/>
+        </w:rPr>
+        <w:t xml:space="preserve"> </w:t>
+      </w:r>
+    </w:p>
+    <w:p>
+      <w:pPr>
+        <w:spacing w:after="160" w:line="259" w:lineRule="auto"/>
+        <w:rPr>
+          <w:lang w:val="fr-FR"/>
+        </w:rPr>
+      </w:pPr>
+      <w:r>
+        <w:rPr>
+          <w:lang w:val="fr-FR"/>
+        </w:rPr>
+        <w:br w:type="page"/>
+      </w:r>
+    </w:p>
+    <w:p>
+      <w:pPr>
+        <w:rPr>
+          <w:lang w:val="fr-FR"/>
+        </w:rPr>
+      </w:pPr>
+    </w:p>
+    <w:p>
+      <w:pPr>
+        <w:pStyle w:val="Titre1"/>
         <w:spacing w:line="360" w:lineRule="auto"/>
-        <w:rPr>
-          <w:lang w:val="fr-FR"/>
-        </w:rPr>
-      </w:pPr>
-      <w:bookmarkStart w:id="7" w:name="_Toc435899417"/>
-      <w:r>
-        <w:rPr>
-          <w:lang w:val="fr-FR"/>
-        </w:rPr>
-        <w:t>Choix du type de rayon</w:t>
-      </w:r>
-      <w:bookmarkEnd w:id="7"/>
-    </w:p>
-    <w:p>
-      <w:pPr>
-        <w:spacing w:line="360" w:lineRule="auto"/>
-        <w:rPr>
-          <w:lang w:val="fr-FR"/>
-        </w:rPr>
-      </w:pPr>
-    </w:p>
-    <w:p>
-      <w:pPr>
-        <w:pStyle w:val="Heading2"/>
-        <w:spacing w:line="360" w:lineRule="auto"/>
-        <w:rPr>
-          <w:lang w:val="fr-FR"/>
-        </w:rPr>
-      </w:pPr>
-      <w:bookmarkStart w:id="8" w:name="_Toc435899418"/>
-      <w:r>
-        <w:rPr>
-          <w:lang w:val="fr-FR"/>
-        </w:rPr>
-        <w:t>Nombre de rayons utilisé</w:t>
+      </w:pPr>
+      <w:bookmarkStart w:id="8" w:name="_Toc435899419"/>
+      <w:r>
+        <w:t xml:space="preserve">IV – </w:t>
+      </w:r>
+      <w:r>
+        <w:t>Description du logiciel</w:t>
       </w:r>
       <w:bookmarkEnd w:id="8"/>
-      <w:r>
-        <w:rPr>
-          <w:lang w:val="fr-FR"/>
-        </w:rPr>
-        <w:t xml:space="preserve"> </w:t>
-      </w:r>
-    </w:p>
-    <w:p>
-      <w:pPr>
-        <w:spacing w:after="160" w:line="259" w:lineRule="auto"/>
-        <w:rPr>
-          <w:lang w:val="fr-FR"/>
-        </w:rPr>
-      </w:pPr>
-      <w:r>
-        <w:rPr>
-          <w:lang w:val="fr-FR"/>
-        </w:rPr>
-        <w:br w:type="page"/>
-      </w:r>
-    </w:p>
-    <w:p>
-      <w:pPr>
-        <w:rPr>
-          <w:lang w:val="fr-FR"/>
-        </w:rPr>
-      </w:pPr>
-    </w:p>
-    <w:p>
-      <w:pPr>
-        <w:pStyle w:val="Heading1"/>
-        <w:spacing w:line="360" w:lineRule="auto"/>
-      </w:pPr>
-      <w:bookmarkStart w:id="9" w:name="_Toc435899419"/>
-      <w:r>
-        <w:t xml:space="preserve">IV – </w:t>
-      </w:r>
-      <w:r>
-        <w:t>Description du logiciel</w:t>
-      </w:r>
-      <w:bookmarkEnd w:id="9"/>
     </w:p>
     <w:p>
       <w:pPr>
@@ -3385,105 +3372,105 @@
     <w:p/>
     <w:p>
       <w:pPr>
-        <w:pStyle w:val="Heading1"/>
-      </w:pPr>
-      <w:bookmarkStart w:id="10" w:name="_Toc435899420"/>
+        <w:pStyle w:val="Titre1"/>
+      </w:pPr>
+      <w:bookmarkStart w:id="9" w:name="_Toc435899420"/>
       <w:r>
         <w:t xml:space="preserve">V – </w:t>
       </w:r>
       <w:r>
         <w:t>Résultats obtenus</w:t>
       </w:r>
+      <w:bookmarkEnd w:id="9"/>
+      <w:r>
+        <w:t xml:space="preserve"> </w:t>
+      </w:r>
+    </w:p>
+    <w:p/>
+    <w:p>
+      <w:pPr>
+        <w:spacing w:after="160" w:line="259" w:lineRule="auto"/>
+      </w:pPr>
+      <w:r>
+        <w:br w:type="page"/>
+      </w:r>
+    </w:p>
+    <w:p/>
+    <w:p>
+      <w:pPr>
+        <w:pStyle w:val="Titre1"/>
+      </w:pPr>
+      <w:bookmarkStart w:id="10" w:name="_Toc435899421"/>
+      <w:r>
+        <w:t xml:space="preserve">VI – </w:t>
+      </w:r>
+      <w:r>
+        <w:t>Analyse des résultats obtenus</w:t>
+      </w:r>
       <w:bookmarkEnd w:id="10"/>
       <w:r>
         <w:t xml:space="preserve"> </w:t>
       </w:r>
     </w:p>
-    <w:p/>
     <w:p>
       <w:pPr>
         <w:spacing w:after="160" w:line="259" w:lineRule="auto"/>
       </w:pPr>
-      <w:r>
+    </w:p>
+    <w:p>
+      <w:pPr>
+        <w:spacing w:after="160" w:line="259" w:lineRule="auto"/>
+        <w:rPr>
+          <w:lang w:val="en-US"/>
+        </w:rPr>
+      </w:pPr>
+      <w:r>
+        <w:rPr>
+          <w:lang w:val="en-US"/>
+        </w:rPr>
+        <w:t>Can be merge</w:t>
+      </w:r>
+      <w:r>
+        <w:rPr>
+          <w:lang w:val="en-US"/>
+        </w:rPr>
+        <w:t>d</w:t>
+      </w:r>
+      <w:r>
+        <w:rPr>
+          <w:lang w:val="en-US"/>
+        </w:rPr>
+        <w:t xml:space="preserve"> to the previous section if needed.</w:t>
+      </w:r>
+      <w:r>
+        <w:rPr>
+          <w:lang w:val="en-US"/>
+        </w:rPr>
         <w:br w:type="page"/>
       </w:r>
     </w:p>
-    <w:p/>
-    <w:p>
-      <w:pPr>
-        <w:pStyle w:val="Heading1"/>
-      </w:pPr>
-      <w:bookmarkStart w:id="11" w:name="_Toc435899421"/>
-      <w:r>
-        <w:t xml:space="preserve">VI – </w:t>
-      </w:r>
-      <w:r>
-        <w:t>Analyse des résultats obtenus</w:t>
+    <w:p>
+      <w:pPr>
+        <w:rPr>
+          <w:lang w:val="en-US"/>
+        </w:rPr>
+      </w:pPr>
+    </w:p>
+    <w:p>
+      <w:pPr>
+        <w:pStyle w:val="Titre1"/>
+      </w:pPr>
+      <w:bookmarkStart w:id="11" w:name="_Toc435899422"/>
+      <w:r>
+        <w:t>VI</w:t>
+      </w:r>
+      <w:r>
+        <w:t>I</w:t>
+      </w:r>
+      <w:r>
+        <w:t xml:space="preserve"> - Discussions sur le devoir</w:t>
       </w:r>
       <w:bookmarkEnd w:id="11"/>
-      <w:r>
-        <w:t xml:space="preserve"> </w:t>
-      </w:r>
-    </w:p>
-    <w:p>
-      <w:pPr>
-        <w:spacing w:after="160" w:line="259" w:lineRule="auto"/>
-      </w:pPr>
-    </w:p>
-    <w:p>
-      <w:pPr>
-        <w:spacing w:after="160" w:line="259" w:lineRule="auto"/>
-        <w:rPr>
-          <w:lang w:val="en-US"/>
-        </w:rPr>
-      </w:pPr>
-      <w:r>
-        <w:rPr>
-          <w:lang w:val="en-US"/>
-        </w:rPr>
-        <w:t>Can be merge</w:t>
-      </w:r>
-      <w:r>
-        <w:rPr>
-          <w:lang w:val="en-US"/>
-        </w:rPr>
-        <w:t>d</w:t>
-      </w:r>
-      <w:r>
-        <w:rPr>
-          <w:lang w:val="en-US"/>
-        </w:rPr>
-        <w:t xml:space="preserve"> to the previous section if needed.</w:t>
-      </w:r>
-      <w:r>
-        <w:rPr>
-          <w:lang w:val="en-US"/>
-        </w:rPr>
-        <w:br w:type="page"/>
-      </w:r>
-    </w:p>
-    <w:p>
-      <w:pPr>
-        <w:rPr>
-          <w:lang w:val="en-US"/>
-        </w:rPr>
-      </w:pPr>
-    </w:p>
-    <w:p>
-      <w:pPr>
-        <w:pStyle w:val="Heading1"/>
-      </w:pPr>
-      <w:bookmarkStart w:id="12" w:name="_Toc435899422"/>
-      <w:r>
-        <w:t>VI</w:t>
-      </w:r>
-      <w:r>
-        <w:t>I</w:t>
-      </w:r>
-      <w:r>
-        <w:t xml:space="preserve"> - Discussions sur le devoir</w:t>
-      </w:r>
-      <w:bookmarkEnd w:id="12"/>
     </w:p>
     <w:p/>
     <w:p>
@@ -3491,18 +3478,27 @@
         <w:spacing w:line="360" w:lineRule="auto"/>
         <w:ind w:firstLine="720"/>
         <w:jc w:val="both"/>
-        <w:rPr>
-          <w:lang w:val="fr-FR"/>
-        </w:rPr>
-      </w:pPr>
-      <w:r>
-        <w:t xml:space="preserve">Comme lors du second laboratoire, nous avons tenté de mettre de l’ordre dans notre code en créant des objets contenant les propriétés physiques de la balle et de la </w:t>
-      </w:r>
-      <w:r>
-        <w:t>boîte</w:t>
-      </w:r>
-      <w:r>
-        <w:t xml:space="preserve">. </w:t>
+      </w:pPr>
+      <w:r>
+        <w:t xml:space="preserve">Lors de ce laboratoire, nous avons rencontré des problèmes dû au fait que Matlab n’est pas un langage de programmation mais plus un langage de calcul. En effet, nous avons créé des classes </w:t>
+      </w:r>
+      <w:r>
+        <w:t>afin de r</w:t>
+      </w:r>
+      <w:r>
+        <w:t>eprésenter notre problème sous forme d’objets. Il est par exemple, très compliqu</w:t>
+      </w:r>
+      <w:r>
+        <w:t>é</w:t>
+      </w:r>
+      <w:r>
+        <w:t xml:space="preserve"> de créer des tableaux 2D d’objets. Bref, bien que Matlab ne soit pas un langage qui facilite l’</w:t>
+      </w:r>
+      <w:r>
+        <w:t>orientée</w:t>
+      </w:r>
+      <w:r>
+        <w:t xml:space="preserve"> objet, cela nous a tout de même permis de clarifier et d’améliorer la qualité générale du code. </w:t>
       </w:r>
     </w:p>
     <w:p>
@@ -3512,112 +3508,205 @@
         <w:jc w:val="both"/>
       </w:pPr>
       <w:r>
+        <w:t xml:space="preserve">Nous avons aussi </w:t>
+      </w:r>
+      <w:r>
+        <w:t>du optimiser notre programme en utilisant plusieurs threads. En effet</w:t>
+      </w:r>
+      <w:r>
+        <w:t>,</w:t>
+      </w:r>
+      <w:r>
+        <w:t xml:space="preserve"> cela </w:t>
+      </w:r>
+      <w:r>
+        <w:t>fut</w:t>
+      </w:r>
+      <w:r>
+        <w:t xml:space="preserve"> requis car le temps d’exécution du programme était très important pour chaque simulation compte tenu du fait qu’il fallait simuler jusqu’</w:t>
+      </w:r>
+      <w:r>
         <w:rPr>
           <w:lang w:val="fr-FR"/>
         </w:rPr>
-        <w:t>Nous avons rencontré des difficultés en ce qui a trait à la vérif</w:t>
-      </w:r>
-      <w:r>
+        <w:t>à</w:t>
+      </w:r>
+      <w:r>
+        <w:t xml:space="preserve"> 100 rebonds entre un rayon et les parois du bloc transparent. Il nous a donc fallu rechercher comment nous pouvions implémenter</w:t>
+      </w:r>
+      <w:r>
+        <w:t xml:space="preserve"> du multithreading</w:t>
+      </w:r>
+      <w:r>
+        <w:t xml:space="preserve"> en Matlab. </w:t>
+      </w:r>
+    </w:p>
+    <w:p>
+      <w:pPr>
+        <w:spacing w:line="360" w:lineRule="auto"/>
+        <w:ind w:firstLine="720"/>
+        <w:jc w:val="both"/>
         <w:rPr>
           <w:lang w:val="fr-FR"/>
         </w:rPr>
-        <w:t>ication de collision. Notre model</w:t>
-      </w:r>
-      <w:r>
-        <w:rPr>
-          <w:lang w:val="fr-FR"/>
-        </w:rPr>
-        <w:t xml:space="preserve"> initial détectait les collisions en vérifiant si plusieurs petites balles contenues dans le cylindre </w:t>
-      </w:r>
-      <w:r>
-        <w:rPr>
-          <w:lang w:val="fr-FR"/>
-        </w:rPr>
-        <w:t xml:space="preserve">entraient en collision </w:t>
-      </w:r>
-      <w:r>
-        <w:rPr>
-          <w:lang w:val="fr-FR"/>
-        </w:rPr>
-        <w:t>avec la balle lancé</w:t>
-      </w:r>
-      <w:r>
-        <w:rPr>
-          <w:lang w:val="fr-FR"/>
-        </w:rPr>
-        <w:t>e</w:t>
-      </w:r>
-      <w:r>
-        <w:rPr>
-          <w:lang w:val="fr-FR"/>
-        </w:rPr>
+      </w:pPr>
+      <w:r>
+        <w:t>Enfin, il nous a été compliqu</w:t>
+      </w:r>
+      <w:r>
+        <w:t>é</w:t>
+      </w:r>
+      <w:r>
+        <w:t xml:space="preserve"> de savoir si nos résultats</w:t>
+      </w:r>
+      <w:r>
+        <w:t xml:space="preserve"> </w:t>
+      </w:r>
+      <w:r>
+        <w:t>étaient</w:t>
+      </w:r>
+      <w:r>
+        <w:t xml:space="preserve"> </w:t>
+      </w:r>
+      <w:r>
+        <w:t>valides</w:t>
+      </w:r>
+      <w:r>
         <w:t xml:space="preserve">. </w:t>
       </w:r>
       <w:r>
-        <w:rPr>
-          <w:lang w:val="fr-FR"/>
-        </w:rPr>
-        <w:t xml:space="preserve">Cette méthode était facile à implémenter puisque la détection de collision entre deux </w:t>
-      </w:r>
-      <w:r>
-        <w:rPr>
-          <w:lang w:val="fr-FR"/>
-        </w:rPr>
-        <w:t>sphères</w:t>
-      </w:r>
-      <w:r>
-        <w:rPr>
-          <w:lang w:val="fr-FR"/>
-        </w:rPr>
-        <w:t xml:space="preserve"> est relativement simple. </w:t>
-      </w:r>
-      <w:r>
-        <w:rPr>
-          <w:lang w:val="fr-FR"/>
-        </w:rPr>
-        <w:t>Cette modélisation du cylindre comme étant plusieurs sphères combinée</w:t>
-      </w:r>
-      <w:r>
-        <w:rPr>
-          <w:lang w:val="fr-FR"/>
-        </w:rPr>
-        <w:t>s</w:t>
-      </w:r>
-      <w:r>
-        <w:rPr>
-          <w:lang w:val="fr-FR"/>
-        </w:rPr>
-        <w:t xml:space="preserve"> n’était pas</w:t>
-      </w:r>
-      <w:r>
-        <w:rPr>
-          <w:lang w:val="fr-FR"/>
-        </w:rPr>
-        <w:t xml:space="preserve"> assez précise et nous avons dû</w:t>
-      </w:r>
-      <w:r>
-        <w:rPr>
-          <w:lang w:val="fr-FR"/>
-        </w:rPr>
-        <w:t xml:space="preserve"> laisser tomber cette méthode. Nous avons néanmoins conservé la pré-validation de collision avec une sphère englobant le cylindre</w:t>
-      </w:r>
-      <w:r>
-        <w:rPr>
-          <w:lang w:val="fr-FR"/>
-        </w:rPr>
-        <w:t>, ce qui allège les calculs faits à chaque itération</w:t>
-      </w:r>
-      <w:r>
-        <w:rPr>
-          <w:lang w:val="fr-FR"/>
-        </w:rPr>
+        <w:t>Effectivement</w:t>
+      </w:r>
+      <w:r>
+        <w:t>,</w:t>
+      </w:r>
+      <w:r>
+        <w:t xml:space="preserve"> il est imp</w:t>
+      </w:r>
+      <w:r>
+        <w:t>ossible d’</w:t>
+      </w:r>
+      <w:r>
+        <w:t xml:space="preserve">imaginer </w:t>
+      </w:r>
+      <w:r>
+        <w:t>l’image</w:t>
+      </w:r>
+      <w:r>
+        <w:t xml:space="preserve"> </w:t>
+      </w:r>
+      <w:r>
+        <w:t>résultante</w:t>
+      </w:r>
+      <w:r>
+        <w:t xml:space="preserve"> des </w:t>
+      </w:r>
+      <w:r>
+        <w:t>réflexions</w:t>
+      </w:r>
+      <w:r>
+        <w:t xml:space="preserve"> et </w:t>
+      </w:r>
+      <w:r>
+        <w:t>réfractions</w:t>
+      </w:r>
+      <w:r>
+        <w:t xml:space="preserve"> avec des </w:t>
+      </w:r>
+      <w:r>
+        <w:t>indices</w:t>
+      </w:r>
+      <w:r>
+        <w:t xml:space="preserve"> de </w:t>
+      </w:r>
+      <w:r>
+        <w:t xml:space="preserve">réfractions de milieux. Cependant, il nous était possible de voir si les images </w:t>
+      </w:r>
+      <w:r>
+        <w:t>étaient</w:t>
+      </w:r>
+      <w:r>
+        <w:t xml:space="preserve"> </w:t>
+      </w:r>
+      <w:r>
+        <w:t>cohérentes</w:t>
+      </w:r>
+      <w:r>
+        <w:t xml:space="preserve"> avec les informations de base. On peut noter que dans les deux cas, </w:t>
+      </w:r>
+      <w:r>
+        <w:t>l’indice</w:t>
+      </w:r>
+      <w:r>
+        <w:t xml:space="preserve"> dans la boite transparente est </w:t>
+      </w:r>
+      <w:r>
+        <w:t>supérieur</w:t>
+      </w:r>
+      <w:r>
+        <w:t xml:space="preserve"> </w:t>
+      </w:r>
+      <w:r>
+        <w:t>à</w:t>
+      </w:r>
+      <w:r>
+        <w:t xml:space="preserve"> celui de </w:t>
+      </w:r>
+      <w:r>
+        <w:t>l’environnement</w:t>
+      </w:r>
+      <w:r>
+        <w:t xml:space="preserve">  </w:t>
+      </w:r>
+      <w:r>
+        <w:t xml:space="preserve">de </w:t>
+      </w:r>
+      <w:r>
+        <w:t>l’observateur</w:t>
+      </w:r>
+      <w:r>
         <w:t>.</w:t>
       </w:r>
       <w:r>
-        <w:rPr>
-          <w:lang w:val="fr-FR"/>
-        </w:rPr>
         <w:t xml:space="preserve"> </w:t>
+      </w:r>
+      <w:r>
+        <w:t>C</w:t>
+      </w:r>
+      <w:r>
+        <w:t>’est</w:t>
+      </w:r>
+      <w:r>
+        <w:t xml:space="preserve"> une situation semblable </w:t>
+      </w:r>
+      <w:r>
+        <w:t>à</w:t>
+      </w:r>
+      <w:r>
+        <w:t xml:space="preserve"> </w:t>
+      </w:r>
+      <w:r>
+        <w:t xml:space="preserve">notre vie quotidienne </w:t>
+      </w:r>
+      <w:r>
+        <w:t>entre l’air ambiant et l’eau</w:t>
+      </w:r>
+      <w:r>
+        <w:t xml:space="preserve">, </w:t>
+      </w:r>
+      <w:r>
+        <w:t>il nous est donc possible de déduire la déviation des rayons lorsque ceux-ci change</w:t>
+      </w:r>
+      <w:r>
+        <w:t>nt</w:t>
+      </w:r>
+      <w:bookmarkStart w:id="12" w:name="_GoBack"/>
+      <w:bookmarkEnd w:id="12"/>
+      <w:r>
+        <w:t xml:space="preserve"> de milieu</w:t>
+      </w:r>
+      <w:r>
+        <w:t>. Nous avons donc essayé de vérifier de façon générale si les résultats que nous avons obtenus sont logiques.</w:t>
       </w:r>
     </w:p>
     <w:sectPr>
@@ -3670,7 +3759,7 @@
     <w:sdtContent>
       <w:p>
         <w:pPr>
-          <w:pStyle w:val="Footer"/>
+          <w:pStyle w:val="Pieddepage"/>
           <w:jc w:val="right"/>
         </w:pPr>
         <w:r>
@@ -3687,7 +3776,7 @@
             <w:noProof/>
             <w:lang w:val="fr-FR"/>
           </w:rPr>
-          <w:t>8</w:t>
+          <w:t>7</w:t>
         </w:r>
         <w:r>
           <w:fldChar w:fldCharType="end"/>
@@ -3697,7 +3786,7 @@
   </w:sdt>
   <w:p>
     <w:pPr>
-      <w:pStyle w:val="Footer"/>
+      <w:pStyle w:val="Pieddepage"/>
     </w:pPr>
   </w:p>
   <w:p/>
@@ -3733,13 +3822,13 @@
 <w:hdr xmlns:wpc="http://schemas.microsoft.com/office/word/2010/wordprocessingCanvas" xmlns:mc="http://schemas.openxmlformats.org/markup-compatibility/2006" xmlns:o="urn:schemas-microsoft-com:office:office" xmlns:r="http://schemas.openxmlformats.org/officeDocument/2006/relationships" xmlns:m="http://schemas.openxmlformats.org/officeDocument/2006/math" xmlns:v="urn:schemas-microsoft-com:vml" xmlns:wp14="http://schemas.microsoft.com/office/word/2010/wordprocessingDrawing" xmlns:wp="http://schemas.openxmlformats.org/drawingml/2006/wordprocessingDrawing" xmlns:w10="urn:schemas-microsoft-com:office:word" xmlns:w="http://schemas.openxmlformats.org/wordprocessingml/2006/main" xmlns:w14="http://schemas.microsoft.com/office/word/2010/wordml" xmlns:w15="http://schemas.microsoft.com/office/word/2012/wordml" xmlns:wpg="http://schemas.microsoft.com/office/word/2010/wordprocessingGroup" xmlns:wpi="http://schemas.microsoft.com/office/word/2010/wordprocessingInk" xmlns:wne="http://schemas.microsoft.com/office/word/2006/wordml" xmlns:wps="http://schemas.microsoft.com/office/word/2010/wordprocessingShape" mc:Ignorable="w14 w15 wp14">
   <w:p>
     <w:pPr>
-      <w:pStyle w:val="Header"/>
+      <w:pStyle w:val="En-tte"/>
       <w:jc w:val="right"/>
     </w:pPr>
     <w:r>
       <w:rPr>
         <w:noProof/>
-        <w:lang w:val="en-CA" w:eastAsia="zh-TW"/>
+        <w:lang w:val="fr-FR"/>
       </w:rPr>
       <w:drawing>
         <wp:inline distT="0" distB="0" distL="0" distR="0" wp14:anchorId="14B4940D" wp14:editId="14B4940E">
@@ -4943,11 +5032,11 @@
       <w:lang w:val="fr-CA" w:eastAsia="fr-FR"/>
     </w:rPr>
   </w:style>
-  <w:style w:type="paragraph" w:styleId="Heading1">
+  <w:style w:type="paragraph" w:styleId="Titre1">
     <w:name w:val="heading 1"/>
     <w:basedOn w:val="Normal"/>
     <w:next w:val="Normal"/>
-    <w:link w:val="Heading1Char"/>
+    <w:link w:val="Titre1Car"/>
     <w:uiPriority w:val="9"/>
     <w:qFormat/>
     <w:rsid w:val="00A4047D"/>
@@ -4964,11 +5053,11 @@
       <w:szCs w:val="32"/>
     </w:rPr>
   </w:style>
-  <w:style w:type="paragraph" w:styleId="Heading2">
+  <w:style w:type="paragraph" w:styleId="Titre2">
     <w:name w:val="heading 2"/>
     <w:basedOn w:val="Normal"/>
     <w:next w:val="Normal"/>
-    <w:link w:val="Heading2Char"/>
+    <w:link w:val="Titre2Car"/>
     <w:uiPriority w:val="9"/>
     <w:unhideWhenUsed/>
     <w:qFormat/>
@@ -4986,13 +5075,13 @@
       <w:szCs w:val="26"/>
     </w:rPr>
   </w:style>
-  <w:style w:type="character" w:default="1" w:styleId="DefaultParagraphFont">
+  <w:style w:type="character" w:default="1" w:styleId="Policepardfaut">
     <w:name w:val="Default Paragraph Font"/>
     <w:uiPriority w:val="1"/>
     <w:semiHidden/>
     <w:unhideWhenUsed/>
   </w:style>
-  <w:style w:type="table" w:default="1" w:styleId="TableNormal">
+  <w:style w:type="table" w:default="1" w:styleId="TableauNormal">
     <w:name w:val="Normal Table"/>
     <w:uiPriority w:val="99"/>
     <w:semiHidden/>
@@ -5007,7 +5096,7 @@
       </w:tblCellMar>
     </w:tblPr>
   </w:style>
-  <w:style w:type="numbering" w:default="1" w:styleId="NoList">
+  <w:style w:type="numbering" w:default="1" w:styleId="Aucuneliste">
     <w:name w:val="No List"/>
     <w:uiPriority w:val="99"/>
     <w:semiHidden/>
@@ -5053,9 +5142,9 @@
       <w:color w:val="auto"/>
     </w:rPr>
   </w:style>
-  <w:style w:type="table" w:styleId="TableGrid">
+  <w:style w:type="table" w:styleId="Grilledutableau">
     <w:name w:val="Table Grid"/>
-    <w:basedOn w:val="TableNormal"/>
+    <w:basedOn w:val="TableauNormal"/>
     <w:uiPriority w:val="59"/>
     <w:rsid w:val="00A4047D"/>
     <w:pPr>
@@ -5078,10 +5167,10 @@
       </w:tblBorders>
     </w:tblPr>
   </w:style>
-  <w:style w:type="paragraph" w:styleId="Header">
+  <w:style w:type="paragraph" w:styleId="En-tte">
     <w:name w:val="header"/>
     <w:basedOn w:val="Normal"/>
-    <w:link w:val="HeaderChar"/>
+    <w:link w:val="En-tteCar"/>
     <w:uiPriority w:val="99"/>
     <w:unhideWhenUsed/>
     <w:rsid w:val="00A4047D"/>
@@ -5092,10 +5181,10 @@
       </w:tabs>
     </w:pPr>
   </w:style>
-  <w:style w:type="character" w:customStyle="1" w:styleId="HeaderChar">
-    <w:name w:val="Header Char"/>
-    <w:basedOn w:val="DefaultParagraphFont"/>
-    <w:link w:val="Header"/>
+  <w:style w:type="character" w:customStyle="1" w:styleId="En-tteCar">
+    <w:name w:val="En-tête Car"/>
+    <w:basedOn w:val="Policepardfaut"/>
+    <w:link w:val="En-tte"/>
     <w:uiPriority w:val="99"/>
     <w:rsid w:val="00A4047D"/>
     <w:rPr>
@@ -5105,10 +5194,10 @@
       <w:lang w:val="fr-CA" w:eastAsia="fr-FR"/>
     </w:rPr>
   </w:style>
-  <w:style w:type="paragraph" w:styleId="Footer">
+  <w:style w:type="paragraph" w:styleId="Pieddepage">
     <w:name w:val="footer"/>
     <w:basedOn w:val="Normal"/>
-    <w:link w:val="FooterChar"/>
+    <w:link w:val="PieddepageCar"/>
     <w:uiPriority w:val="99"/>
     <w:unhideWhenUsed/>
     <w:rsid w:val="00A4047D"/>
@@ -5119,10 +5208,10 @@
       </w:tabs>
     </w:pPr>
   </w:style>
-  <w:style w:type="character" w:customStyle="1" w:styleId="FooterChar">
-    <w:name w:val="Footer Char"/>
-    <w:basedOn w:val="DefaultParagraphFont"/>
-    <w:link w:val="Footer"/>
+  <w:style w:type="character" w:customStyle="1" w:styleId="PieddepageCar">
+    <w:name w:val="Pied de page Car"/>
+    <w:basedOn w:val="Policepardfaut"/>
+    <w:link w:val="Pieddepage"/>
     <w:uiPriority w:val="99"/>
     <w:rsid w:val="00A4047D"/>
     <w:rPr>
@@ -5132,10 +5221,10 @@
       <w:lang w:val="fr-CA" w:eastAsia="fr-FR"/>
     </w:rPr>
   </w:style>
-  <w:style w:type="character" w:customStyle="1" w:styleId="Heading1Char">
-    <w:name w:val="Heading 1 Char"/>
-    <w:basedOn w:val="DefaultParagraphFont"/>
-    <w:link w:val="Heading1"/>
+  <w:style w:type="character" w:customStyle="1" w:styleId="Titre1Car">
+    <w:name w:val="Titre 1 Car"/>
+    <w:basedOn w:val="Policepardfaut"/>
+    <w:link w:val="Titre1"/>
     <w:uiPriority w:val="9"/>
     <w:rsid w:val="00A4047D"/>
     <w:rPr>
@@ -5146,9 +5235,9 @@
       <w:lang w:val="fr-CA" w:eastAsia="fr-FR"/>
     </w:rPr>
   </w:style>
-  <w:style w:type="paragraph" w:styleId="TOCHeading">
+  <w:style w:type="paragraph" w:styleId="En-ttedetabledesmatires">
     <w:name w:val="TOC Heading"/>
-    <w:basedOn w:val="Heading1"/>
+    <w:basedOn w:val="Titre1"/>
     <w:next w:val="Normal"/>
     <w:uiPriority w:val="39"/>
     <w:unhideWhenUsed/>
@@ -5162,7 +5251,7 @@
       <w:lang w:val="en-US" w:eastAsia="en-US"/>
     </w:rPr>
   </w:style>
-  <w:style w:type="paragraph" w:styleId="TOC1">
+  <w:style w:type="paragraph" w:styleId="TM1">
     <w:name w:val="toc 1"/>
     <w:basedOn w:val="Normal"/>
     <w:next w:val="Normal"/>
@@ -5174,9 +5263,9 @@
       <w:spacing w:after="100"/>
     </w:pPr>
   </w:style>
-  <w:style w:type="character" w:styleId="Hyperlink">
+  <w:style w:type="character" w:styleId="Lienhypertexte">
     <w:name w:val="Hyperlink"/>
-    <w:basedOn w:val="DefaultParagraphFont"/>
+    <w:basedOn w:val="Policepardfaut"/>
     <w:uiPriority w:val="99"/>
     <w:unhideWhenUsed/>
     <w:rsid w:val="000F659A"/>
@@ -5185,7 +5274,7 @@
       <w:u w:val="single"/>
     </w:rPr>
   </w:style>
-  <w:style w:type="paragraph" w:styleId="Caption">
+  <w:style w:type="paragraph" w:styleId="Lgende">
     <w:name w:val="caption"/>
     <w:basedOn w:val="Normal"/>
     <w:next w:val="Normal"/>
@@ -5204,9 +5293,9 @@
       <w:szCs w:val="18"/>
     </w:rPr>
   </w:style>
-  <w:style w:type="character" w:styleId="PlaceholderText">
+  <w:style w:type="character" w:styleId="Textedelespacerserv">
     <w:name w:val="Placeholder Text"/>
-    <w:basedOn w:val="DefaultParagraphFont"/>
+    <w:basedOn w:val="Policepardfaut"/>
     <w:uiPriority w:val="99"/>
     <w:semiHidden/>
     <w:rsid w:val="00A71FE6"/>
@@ -5214,10 +5303,10 @@
       <w:color w:val="808080"/>
     </w:rPr>
   </w:style>
-  <w:style w:type="character" w:customStyle="1" w:styleId="Heading2Char">
-    <w:name w:val="Heading 2 Char"/>
-    <w:basedOn w:val="DefaultParagraphFont"/>
-    <w:link w:val="Heading2"/>
+  <w:style w:type="character" w:customStyle="1" w:styleId="Titre2Car">
+    <w:name w:val="Titre 2 Car"/>
+    <w:basedOn w:val="Policepardfaut"/>
+    <w:link w:val="Titre2"/>
     <w:uiPriority w:val="9"/>
     <w:rsid w:val="005B3109"/>
     <w:rPr>
@@ -5228,7 +5317,7 @@
       <w:lang w:val="fr-CA" w:eastAsia="fr-FR"/>
     </w:rPr>
   </w:style>
-  <w:style w:type="paragraph" w:styleId="TOC2">
+  <w:style w:type="paragraph" w:styleId="TM2">
     <w:name w:val="toc 2"/>
     <w:basedOn w:val="Normal"/>
     <w:next w:val="Normal"/>
@@ -5241,7 +5330,7 @@
       <w:ind w:left="240"/>
     </w:pPr>
   </w:style>
-  <w:style w:type="paragraph" w:styleId="ListParagraph">
+  <w:style w:type="paragraph" w:styleId="Paragraphedeliste">
     <w:name w:val="List Paragraph"/>
     <w:basedOn w:val="Normal"/>
     <w:uiPriority w:val="34"/>
@@ -5252,11 +5341,11 @@
       <w:contextualSpacing/>
     </w:pPr>
   </w:style>
-  <w:style w:type="paragraph" w:styleId="Subtitle">
+  <w:style w:type="paragraph" w:styleId="Sous-titre">
     <w:name w:val="Subtitle"/>
     <w:basedOn w:val="Normal"/>
     <w:next w:val="Normal"/>
-    <w:link w:val="SubtitleChar"/>
+    <w:link w:val="Sous-titreCar"/>
     <w:uiPriority w:val="11"/>
     <w:qFormat/>
     <w:rsid w:val="00D90661"/>
@@ -5274,10 +5363,10 @@
       <w:szCs w:val="22"/>
     </w:rPr>
   </w:style>
-  <w:style w:type="character" w:customStyle="1" w:styleId="SubtitleChar">
-    <w:name w:val="Subtitle Char"/>
-    <w:basedOn w:val="DefaultParagraphFont"/>
-    <w:link w:val="Subtitle"/>
+  <w:style w:type="character" w:customStyle="1" w:styleId="Sous-titreCar">
+    <w:name w:val="Sous-titre Car"/>
+    <w:basedOn w:val="Policepardfaut"/>
+    <w:link w:val="Sous-titre"/>
     <w:uiPriority w:val="11"/>
     <w:rsid w:val="00D90661"/>
     <w:rPr>
@@ -5287,7 +5376,7 @@
       <w:lang w:val="fr-CA" w:eastAsia="fr-FR"/>
     </w:rPr>
   </w:style>
-  <w:style w:type="paragraph" w:styleId="TOC3">
+  <w:style w:type="paragraph" w:styleId="TM3">
     <w:name w:val="toc 3"/>
     <w:basedOn w:val="Normal"/>
     <w:next w:val="Normal"/>
@@ -5306,9 +5395,9 @@
       <w:lang w:val="en-US" w:eastAsia="en-US"/>
     </w:rPr>
   </w:style>
-  <w:style w:type="character" w:styleId="CommentReference">
+  <w:style w:type="character" w:styleId="Marquedecommentaire">
     <w:name w:val="annotation reference"/>
-    <w:basedOn w:val="DefaultParagraphFont"/>
+    <w:basedOn w:val="Policepardfaut"/>
     <w:uiPriority w:val="99"/>
     <w:semiHidden/>
     <w:unhideWhenUsed/>
@@ -5318,10 +5407,10 @@
       <w:szCs w:val="16"/>
     </w:rPr>
   </w:style>
-  <w:style w:type="paragraph" w:styleId="CommentText">
+  <w:style w:type="paragraph" w:styleId="Commentaire">
     <w:name w:val="annotation text"/>
     <w:basedOn w:val="Normal"/>
-    <w:link w:val="CommentTextChar"/>
+    <w:link w:val="CommentaireCar"/>
     <w:uiPriority w:val="99"/>
     <w:semiHidden/>
     <w:unhideWhenUsed/>
@@ -5330,10 +5419,10 @@
       <w:sz w:val="20"/>
     </w:rPr>
   </w:style>
-  <w:style w:type="character" w:customStyle="1" w:styleId="CommentTextChar">
-    <w:name w:val="Comment Text Char"/>
-    <w:basedOn w:val="DefaultParagraphFont"/>
-    <w:link w:val="CommentText"/>
+  <w:style w:type="character" w:customStyle="1" w:styleId="CommentaireCar">
+    <w:name w:val="Commentaire Car"/>
+    <w:basedOn w:val="Policepardfaut"/>
+    <w:link w:val="Commentaire"/>
     <w:uiPriority w:val="99"/>
     <w:semiHidden/>
     <w:rsid w:val="00EE0467"/>
@@ -5344,11 +5433,11 @@
       <w:lang w:val="fr-CA" w:eastAsia="fr-FR"/>
     </w:rPr>
   </w:style>
-  <w:style w:type="paragraph" w:styleId="CommentSubject">
+  <w:style w:type="paragraph" w:styleId="Objetducommentaire">
     <w:name w:val="annotation subject"/>
-    <w:basedOn w:val="CommentText"/>
-    <w:next w:val="CommentText"/>
-    <w:link w:val="CommentSubjectChar"/>
+    <w:basedOn w:val="Commentaire"/>
+    <w:next w:val="Commentaire"/>
+    <w:link w:val="ObjetducommentaireCar"/>
     <w:uiPriority w:val="99"/>
     <w:semiHidden/>
     <w:unhideWhenUsed/>
@@ -5358,10 +5447,10 @@
       <w:bCs/>
     </w:rPr>
   </w:style>
-  <w:style w:type="character" w:customStyle="1" w:styleId="CommentSubjectChar">
-    <w:name w:val="Comment Subject Char"/>
-    <w:basedOn w:val="CommentTextChar"/>
-    <w:link w:val="CommentSubject"/>
+  <w:style w:type="character" w:customStyle="1" w:styleId="ObjetducommentaireCar">
+    <w:name w:val="Objet du commentaire Car"/>
+    <w:basedOn w:val="CommentaireCar"/>
+    <w:link w:val="Objetducommentaire"/>
     <w:uiPriority w:val="99"/>
     <w:semiHidden/>
     <w:rsid w:val="00EE0467"/>
@@ -5374,10 +5463,10 @@
       <w:lang w:val="fr-CA" w:eastAsia="fr-FR"/>
     </w:rPr>
   </w:style>
-  <w:style w:type="paragraph" w:styleId="BalloonText">
+  <w:style w:type="paragraph" w:styleId="Textedebulles">
     <w:name w:val="Balloon Text"/>
     <w:basedOn w:val="Normal"/>
-    <w:link w:val="BalloonTextChar"/>
+    <w:link w:val="TextedebullesCar"/>
     <w:uiPriority w:val="99"/>
     <w:semiHidden/>
     <w:unhideWhenUsed/>
@@ -5388,10 +5477,10 @@
       <w:szCs w:val="18"/>
     </w:rPr>
   </w:style>
-  <w:style w:type="character" w:customStyle="1" w:styleId="BalloonTextChar">
-    <w:name w:val="Balloon Text Char"/>
-    <w:basedOn w:val="DefaultParagraphFont"/>
-    <w:link w:val="BalloonText"/>
+  <w:style w:type="character" w:customStyle="1" w:styleId="TextedebullesCar">
+    <w:name w:val="Texte de bulles Car"/>
+    <w:basedOn w:val="Policepardfaut"/>
+    <w:link w:val="Textedebulles"/>
     <w:uiPriority w:val="99"/>
     <w:semiHidden/>
     <w:rsid w:val="00EE0467"/>
@@ -5403,574 +5492,6 @@
     </w:rPr>
   </w:style>
 </w:styles>
-</file>
-
-<file path=word/glossary/document.xml><?xml version="1.0" encoding="utf-8"?>
-<w:glossaryDocument xmlns:wpc="http://schemas.microsoft.com/office/word/2010/wordprocessingCanvas" xmlns:mc="http://schemas.openxmlformats.org/markup-compatibility/2006" xmlns:o="urn:schemas-microsoft-com:office:office" xmlns:r="http://schemas.openxmlformats.org/officeDocument/2006/relationships" xmlns:m="http://schemas.openxmlformats.org/officeDocument/2006/math" xmlns:v="urn:schemas-microsoft-com:vml" xmlns:wp14="http://schemas.microsoft.com/office/word/2010/wordprocessingDrawing" xmlns:wp="http://schemas.openxmlformats.org/drawingml/2006/wordprocessingDrawing" xmlns:w10="urn:schemas-microsoft-com:office:word" xmlns:w="http://schemas.openxmlformats.org/wordprocessingml/2006/main" xmlns:w14="http://schemas.microsoft.com/office/word/2010/wordml" xmlns:w15="http://schemas.microsoft.com/office/word/2012/wordml" xmlns:wpg="http://schemas.microsoft.com/office/word/2010/wordprocessingGroup" xmlns:wpi="http://schemas.microsoft.com/office/word/2010/wordprocessingInk" xmlns:wne="http://schemas.microsoft.com/office/word/2006/wordml" xmlns:wps="http://schemas.microsoft.com/office/word/2010/wordprocessingShape" mc:Ignorable="w14 w15 wp14"/>
-</file>
-
-<file path=word/glossary/fontTable.xml><?xml version="1.0" encoding="utf-8"?>
-<w:fonts xmlns:mc="http://schemas.openxmlformats.org/markup-compatibility/2006" xmlns:r="http://schemas.openxmlformats.org/officeDocument/2006/relationships" xmlns:w="http://schemas.openxmlformats.org/wordprocessingml/2006/main" xmlns:w14="http://schemas.microsoft.com/office/word/2010/wordml" xmlns:w15="http://schemas.microsoft.com/office/word/2012/wordml" mc:Ignorable="w14 w15">
-  <w:font w:name="Symbol">
-    <w:panose1 w:val="05050102010706020507"/>
-    <w:charset w:val="02"/>
-    <w:family w:val="roman"/>
-    <w:pitch w:val="variable"/>
-    <w:sig w:usb0="00000000" w:usb1="10000000" w:usb2="00000000" w:usb3="00000000" w:csb0="80000000" w:csb1="00000000"/>
-  </w:font>
-  <w:font w:name="Times New Roman">
-    <w:panose1 w:val="02020603050405020304"/>
-    <w:charset w:val="00"/>
-    <w:family w:val="roman"/>
-    <w:pitch w:val="variable"/>
-    <w:sig w:usb0="E0002EFF" w:usb1="C0007843" w:usb2="00000009" w:usb3="00000000" w:csb0="000001FF" w:csb1="00000000"/>
-  </w:font>
-  <w:font w:name="Courier New">
-    <w:panose1 w:val="02070309020205020404"/>
-    <w:charset w:val="00"/>
-    <w:family w:val="modern"/>
-    <w:pitch w:val="fixed"/>
-    <w:sig w:usb0="E0002EFF" w:usb1="C0007843" w:usb2="00000009" w:usb3="00000000" w:csb0="000001FF" w:csb1="00000000"/>
-  </w:font>
-  <w:font w:name="Wingdings">
-    <w:panose1 w:val="05000000000000000000"/>
-    <w:charset w:val="02"/>
-    <w:family w:val="auto"/>
-    <w:pitch w:val="variable"/>
-    <w:sig w:usb0="00000000" w:usb1="10000000" w:usb2="00000000" w:usb3="00000000" w:csb0="80000000" w:csb1="00000000"/>
-  </w:font>
-  <w:font w:name="Calibri">
-    <w:panose1 w:val="020F0502020204030204"/>
-    <w:charset w:val="00"/>
-    <w:family w:val="swiss"/>
-    <w:pitch w:val="variable"/>
-    <w:sig w:usb0="E00002FF" w:usb1="4000ACFF" w:usb2="00000001" w:usb3="00000000" w:csb0="0000019F" w:csb1="00000000"/>
-  </w:font>
-  <w:font w:name="Arial">
-    <w:panose1 w:val="020B0604020202020204"/>
-    <w:charset w:val="00"/>
-    <w:family w:val="swiss"/>
-    <w:pitch w:val="variable"/>
-    <w:sig w:usb0="E0002EFF" w:usb1="C0007843" w:usb2="00000009" w:usb3="00000000" w:csb0="000001FF" w:csb1="00000000"/>
-  </w:font>
-  <w:font w:name="Calibri Light">
-    <w:panose1 w:val="020F0302020204030204"/>
-    <w:charset w:val="00"/>
-    <w:family w:val="swiss"/>
-    <w:pitch w:val="variable"/>
-    <w:sig w:usb0="A00002EF" w:usb1="4000207B" w:usb2="00000000" w:usb3="00000000" w:csb0="0000019F" w:csb1="00000000"/>
-  </w:font>
-  <w:font w:name="PMingLiU">
-    <w:altName w:val="Arial Unicode MS"/>
-    <w:panose1 w:val="02010601000101010101"/>
-    <w:charset w:val="88"/>
-    <w:family w:val="auto"/>
-    <w:notTrueType/>
-    <w:pitch w:val="variable"/>
-    <w:sig w:usb0="00000000" w:usb1="08080000" w:usb2="00000010" w:usb3="00000000" w:csb0="00100000" w:csb1="00000000"/>
-  </w:font>
-  <w:font w:name="Tahoma">
-    <w:panose1 w:val="020B0604030504040204"/>
-    <w:charset w:val="00"/>
-    <w:family w:val="swiss"/>
-    <w:pitch w:val="variable"/>
-    <w:sig w:usb0="E1002EFF" w:usb1="C000605B" w:usb2="00000029" w:usb3="00000000" w:csb0="000101FF" w:csb1="00000000"/>
-  </w:font>
-  <w:font w:name="Segoe UI">
-    <w:panose1 w:val="020B0502040204020203"/>
-    <w:charset w:val="00"/>
-    <w:family w:val="swiss"/>
-    <w:pitch w:val="variable"/>
-    <w:sig w:usb0="E4002EFF" w:usb1="C000E47F" w:usb2="00000009" w:usb3="00000000" w:csb0="000001FF" w:csb1="00000000"/>
-  </w:font>
-  <w:font w:name="Cambria Math">
-    <w:panose1 w:val="02040503050406030204"/>
-    <w:charset w:val="00"/>
-    <w:family w:val="roman"/>
-    <w:pitch w:val="variable"/>
-    <w:sig w:usb0="E00002FF" w:usb1="420024FF" w:usb2="00000000" w:usb3="00000000" w:csb0="0000019F" w:csb1="00000000"/>
-  </w:font>
-</w:fonts>
-</file>
-
-<file path=word/glossary/settings.xml><?xml version="1.0" encoding="utf-8"?>
-<w:settings xmlns:mc="http://schemas.openxmlformats.org/markup-compatibility/2006" xmlns:o="urn:schemas-microsoft-com:office:office" xmlns:r="http://schemas.openxmlformats.org/officeDocument/2006/relationships" xmlns:m="http://schemas.openxmlformats.org/officeDocument/2006/math" xmlns:v="urn:schemas-microsoft-com:vml" xmlns:w10="urn:schemas-microsoft-com:office:word" xmlns:w="http://schemas.openxmlformats.org/wordprocessingml/2006/main" xmlns:w14="http://schemas.microsoft.com/office/word/2010/wordml" xmlns:w15="http://schemas.microsoft.com/office/word/2012/wordml" xmlns:sl="http://schemas.openxmlformats.org/schemaLibrary/2006/main" mc:Ignorable="w14 w15">
-  <w:view w:val="normal"/>
-  <w:defaultTabStop w:val="720"/>
-  <w:characterSpacingControl w:val="doNotCompress"/>
-  <w:compat>
-    <w:applyBreakingRules/>
-    <w:useFELayout/>
-    <w:compatSetting w:name="compatibilityMode" w:uri="http://schemas.microsoft.com/office/word" w:val="15"/>
-    <w:compatSetting w:name="overrideTableStyleFontSizeAndJustification" w:uri="http://schemas.microsoft.com/office/word" w:val="1"/>
-    <w:compatSetting w:name="enableOpenTypeFeatures" w:uri="http://schemas.microsoft.com/office/word" w:val="1"/>
-    <w:compatSetting w:name="doNotFlipMirrorIndents" w:uri="http://schemas.microsoft.com/office/word" w:val="1"/>
-    <w:compatSetting w:name="differentiateMultirowTableHeaders" w:uri="http://schemas.microsoft.com/office/word" w:val="1"/>
-  </w:compat>
-  <w:rsids>
-    <w:rsidRoot w:val="00C33C79"/>
-    <w:rsid w:val="00C33C79"/>
-  </w:rsids>
-  <m:mathPr>
-    <m:mathFont m:val="Cambria Math"/>
-    <m:brkBin m:val="before"/>
-    <m:brkBinSub m:val="--"/>
-    <m:smallFrac m:val="0"/>
-    <m:dispDef/>
-    <m:lMargin m:val="0"/>
-    <m:rMargin m:val="0"/>
-    <m:defJc m:val="centerGroup"/>
-    <m:wrapIndent m:val="1440"/>
-    <m:intLim m:val="subSup"/>
-    <m:naryLim m:val="undOvr"/>
-  </m:mathPr>
-  <w:themeFontLang w:val="en-CA" w:eastAsia="zh-TW" w:bidi="ar-SA"/>
-  <w:clrSchemeMapping w:bg1="light1" w:t1="dark1" w:bg2="light2" w:t2="dark2" w:accent1="accent1" w:accent2="accent2" w:accent3="accent3" w:accent4="accent4" w:accent5="accent5" w:accent6="accent6" w:hyperlink="hyperlink" w:followedHyperlink="followedHyperlink"/>
-  <w:decimalSymbol w:val="."/>
-  <w:listSeparator w:val=","/>
-  <w15:chartTrackingRefBased/>
-</w:settings>
-</file>
-
-<file path=word/glossary/styles.xml><?xml version="1.0" encoding="utf-8"?>
-<w:styles xmlns:mc="http://schemas.openxmlformats.org/markup-compatibility/2006" xmlns:r="http://schemas.openxmlformats.org/officeDocument/2006/relationships" xmlns:w="http://schemas.openxmlformats.org/wordprocessingml/2006/main" xmlns:w14="http://schemas.microsoft.com/office/word/2010/wordml" xmlns:w15="http://schemas.microsoft.com/office/word/2012/wordml" mc:Ignorable="w14 w15">
-  <w:docDefaults>
-    <w:rPrDefault>
-      <w:rPr>
-        <w:rFonts w:asciiTheme="minorHAnsi" w:eastAsiaTheme="minorEastAsia" w:hAnsiTheme="minorHAnsi" w:cstheme="minorBidi"/>
-        <w:sz w:val="22"/>
-        <w:szCs w:val="22"/>
-        <w:lang w:val="en-CA" w:eastAsia="zh-TW" w:bidi="ar-SA"/>
-      </w:rPr>
-    </w:rPrDefault>
-    <w:pPrDefault>
-      <w:pPr>
-        <w:spacing w:after="160" w:line="259" w:lineRule="auto"/>
-      </w:pPr>
-    </w:pPrDefault>
-  </w:docDefaults>
-  <w:latentStyles w:defLockedState="0" w:defUIPriority="99" w:defSemiHidden="0" w:defUnhideWhenUsed="0" w:defQFormat="0" w:count="371">
-    <w:lsdException w:name="Normal" w:uiPriority="0" w:qFormat="1"/>
-    <w:lsdException w:name="heading 1" w:uiPriority="9" w:qFormat="1"/>
-    <w:lsdException w:name="heading 2" w:semiHidden="1" w:uiPriority="9" w:unhideWhenUsed="1" w:qFormat="1"/>
-    <w:lsdException w:name="heading 3" w:semiHidden="1" w:uiPriority="9" w:unhideWhenUsed="1" w:qFormat="1"/>
-    <w:lsdException w:name="heading 4" w:semiHidden="1" w:uiPriority="9" w:unhideWhenUsed="1" w:qFormat="1"/>
-    <w:lsdException w:name="heading 5" w:semiHidden="1" w:uiPriority="9" w:unhideWhenUsed="1" w:qFormat="1"/>
-    <w:lsdException w:name="heading 6" w:semiHidden="1" w:uiPriority="9" w:unhideWhenUsed="1" w:qFormat="1"/>
-    <w:lsdException w:name="heading 7" w:semiHidden="1" w:uiPriority="9" w:unhideWhenUsed="1" w:qFormat="1"/>
-    <w:lsdException w:name="heading 8" w:semiHidden="1" w:uiPriority="9" w:unhideWhenUsed="1" w:qFormat="1"/>
-    <w:lsdException w:name="heading 9" w:semiHidden="1" w:uiPriority="9" w:unhideWhenUsed="1" w:qFormat="1"/>
-    <w:lsdException w:name="index 1" w:semiHidden="1" w:unhideWhenUsed="1"/>
-    <w:lsdException w:name="index 2" w:semiHidden="1" w:unhideWhenUsed="1"/>
-    <w:lsdException w:name="index 3" w:semiHidden="1" w:unhideWhenUsed="1"/>
-    <w:lsdException w:name="index 4" w:semiHidden="1" w:unhideWhenUsed="1"/>
-    <w:lsdException w:name="index 5" w:semiHidden="1" w:unhideWhenUsed="1"/>
-    <w:lsdException w:name="index 6" w:semiHidden="1" w:unhideWhenUsed="1"/>
-    <w:lsdException w:name="index 7" w:semiHidden="1" w:unhideWhenUsed="1"/>
-    <w:lsdException w:name="index 8" w:semiHidden="1" w:unhideWhenUsed="1"/>
-    <w:lsdException w:name="index 9" w:semiHidden="1" w:unhideWhenUsed="1"/>
-    <w:lsdException w:name="toc 1" w:semiHidden="1" w:uiPriority="39" w:unhideWhenUsed="1"/>
-    <w:lsdException w:name="toc 2" w:semiHidden="1" w:uiPriority="39" w:unhideWhenUsed="1"/>
-    <w:lsdException w:name="toc 3" w:semiHidden="1" w:uiPriority="39" w:unhideWhenUsed="1"/>
-    <w:lsdException w:name="toc 4" w:semiHidden="1" w:uiPriority="39" w:unhideWhenUsed="1"/>
-    <w:lsdException w:name="toc 5" w:semiHidden="1" w:uiPriority="39" w:unhideWhenUsed="1"/>
-    <w:lsdException w:name="toc 6" w:semiHidden="1" w:uiPriority="39" w:unhideWhenUsed="1"/>
-    <w:lsdException w:name="toc 7" w:semiHidden="1" w:uiPriority="39" w:unhideWhenUsed="1"/>
-    <w:lsdException w:name="toc 8" w:semiHidden="1" w:uiPriority="39" w:unhideWhenUsed="1"/>
-    <w:lsdException w:name="toc 9" w:semiHidden="1" w:uiPriority="39" w:unhideWhenUsed="1"/>
-    <w:lsdException w:name="Normal Indent" w:semiHidden="1" w:unhideWhenUsed="1"/>
-    <w:lsdException w:name="footnote text" w:semiHidden="1" w:unhideWhenUsed="1"/>
-    <w:lsdException w:name="annotation text" w:semiHidden="1" w:unhideWhenUsed="1"/>
-    <w:lsdException w:name="header" w:semiHidden="1" w:unhideWhenUsed="1"/>
-    <w:lsdException w:name="footer" w:semiHidden="1" w:unhideWhenUsed="1"/>
-    <w:lsdException w:name="index heading" w:semiHidden="1" w:unhideWhenUsed="1"/>
-    <w:lsdException w:name="caption" w:semiHidden="1" w:uiPriority="35" w:unhideWhenUsed="1" w:qFormat="1"/>
-    <w:lsdException w:name="table of figures" w:semiHidden="1" w:unhideWhenUsed="1"/>
-    <w:lsdException w:name="envelope address" w:semiHidden="1" w:unhideWhenUsed="1"/>
-    <w:lsdException w:name="envelope return" w:semiHidden="1" w:unhideWhenUsed="1"/>
-    <w:lsdException w:name="footnote reference" w:semiHidden="1" w:unhideWhenUsed="1"/>
-    <w:lsdException w:name="annotation reference" w:semiHidden="1" w:unhideWhenUsed="1"/>
-    <w:lsdException w:name="line number" w:semiHidden="1" w:unhideWhenUsed="1"/>
-    <w:lsdException w:name="page number" w:semiHidden="1" w:unhideWhenUsed="1"/>
-    <w:lsdException w:name="endnote reference" w:semiHidden="1" w:unhideWhenUsed="1"/>
-    <w:lsdException w:name="endnote text" w:semiHidden="1" w:unhideWhenUsed="1"/>
-    <w:lsdException w:name="table of authorities" w:semiHidden="1" w:unhideWhenUsed="1"/>
-    <w:lsdException w:name="macro" w:semiHidden="1" w:unhideWhenUsed="1"/>
-    <w:lsdException w:name="toa heading" w:semiHidden="1" w:unhideWhenUsed="1"/>
-    <w:lsdException w:name="List" w:semiHidden="1" w:unhideWhenUsed="1"/>
-    <w:lsdException w:name="List Bullet" w:semiHidden="1" w:unhideWhenUsed="1"/>
-    <w:lsdException w:name="List Number" w:semiHidden="1" w:unhideWhenUsed="1"/>
-    <w:lsdException w:name="List 2" w:semiHidden="1" w:unhideWhenUsed="1"/>
-    <w:lsdException w:name="List 3" w:semiHidden="1" w:unhideWhenUsed="1"/>
-    <w:lsdException w:name="List 4" w:semiHidden="1" w:unhideWhenUsed="1"/>
-    <w:lsdException w:name="List 5" w:semiHidden="1" w:unhideWhenUsed="1"/>
-    <w:lsdException w:name="List Bullet 2" w:semiHidden="1" w:unhideWhenUsed="1"/>
-    <w:lsdException w:name="List Bullet 3" w:semiHidden="1" w:unhideWhenUsed="1"/>
-    <w:lsdException w:name="List Bullet 4" w:semiHidden="1" w:unhideWhenUsed="1"/>
-    <w:lsdException w:name="List Bullet 5" w:semiHidden="1" w:unhideWhenUsed="1"/>
-    <w:lsdException w:name="List Number 2" w:semiHidden="1" w:unhideWhenUsed="1"/>
-    <w:lsdException w:name="List Number 3" w:semiHidden="1" w:unhideWhenUsed="1"/>
-    <w:lsdException w:name="List Number 4" w:semiHidden="1" w:unhideWhenUsed="1"/>
-    <w:lsdException w:name="List Number 5" w:semiHidden="1" w:unhideWhenUsed="1"/>
-    <w:lsdException w:name="Title" w:uiPriority="10" w:qFormat="1"/>
-    <w:lsdException w:name="Closing" w:semiHidden="1" w:unhideWhenUsed="1"/>
-    <w:lsdException w:name="Signature" w:semiHidden="1" w:unhideWhenUsed="1"/>
-    <w:lsdException w:name="Default Paragraph Font" w:semiHidden="1" w:uiPriority="1" w:unhideWhenUsed="1"/>
-    <w:lsdException w:name="Body Text" w:semiHidden="1" w:unhideWhenUsed="1"/>
-    <w:lsdException w:name="Body Text Indent" w:semiHidden="1" w:unhideWhenUsed="1"/>
-    <w:lsdException w:name="List Continue" w:semiHidden="1" w:unhideWhenUsed="1"/>
-    <w:lsdException w:name="List Continue 2" w:semiHidden="1" w:unhideWhenUsed="1"/>
-    <w:lsdException w:name="List Continue 3" w:semiHidden="1" w:unhideWhenUsed="1"/>
-    <w:lsdException w:name="List Continue 4" w:semiHidden="1" w:unhideWhenUsed="1"/>
-    <w:lsdException w:name="List Continue 5" w:semiHidden="1" w:unhideWhenUsed="1"/>
-    <w:lsdException w:name="Message Header" w:semiHidden="1" w:unhideWhenUsed="1"/>
-    <w:lsdException w:name="Subtitle" w:uiPriority="11" w:qFormat="1"/>
-    <w:lsdException w:name="Salutation" w:semiHidden="1" w:unhideWhenUsed="1"/>
-    <w:lsdException w:name="Date" w:semiHidden="1" w:unhideWhenUsed="1"/>
-    <w:lsdException w:name="Body Text First Indent" w:semiHidden="1" w:unhideWhenUsed="1"/>
-    <w:lsdException w:name="Body Text First Indent 2" w:semiHidden="1" w:unhideWhenUsed="1"/>
-    <w:lsdException w:name="Note Heading" w:semiHidden="1" w:unhideWhenUsed="1"/>
-    <w:lsdException w:name="Body Text 2" w:semiHidden="1" w:unhideWhenUsed="1"/>
-    <w:lsdException w:name="Body Text 3" w:semiHidden="1" w:unhideWhenUsed="1"/>
-    <w:lsdException w:name="Body Text Indent 2" w:semiHidden="1" w:unhideWhenUsed="1"/>
-    <w:lsdException w:name="Body Text Indent 3" w:semiHidden="1" w:unhideWhenUsed="1"/>
-    <w:lsdException w:name="Block Text" w:semiHidden="1" w:unhideWhenUsed="1"/>
-    <w:lsdException w:name="Hyperlink" w:semiHidden="1" w:unhideWhenUsed="1"/>
-    <w:lsdException w:name="FollowedHyperlink" w:semiHidden="1" w:unhideWhenUsed="1"/>
-    <w:lsdException w:name="Strong" w:uiPriority="22" w:qFormat="1"/>
-    <w:lsdException w:name="Emphasis" w:uiPriority="20" w:qFormat="1"/>
-    <w:lsdException w:name="Document Map" w:semiHidden="1" w:unhideWhenUsed="1"/>
-    <w:lsdException w:name="Plain Text" w:semiHidden="1" w:unhideWhenUsed="1"/>
-    <w:lsdException w:name="E-mail Signature" w:semiHidden="1" w:unhideWhenUsed="1"/>
-    <w:lsdException w:name="HTML Top of Form" w:semiHidden="1" w:unhideWhenUsed="1"/>
-    <w:lsdException w:name="HTML Bottom of Form" w:semiHidden="1" w:unhideWhenUsed="1"/>
-    <w:lsdException w:name="Normal (Web)" w:semiHidden="1" w:unhideWhenUsed="1"/>
-    <w:lsdException w:name="HTML Acronym" w:semiHidden="1" w:unhideWhenUsed="1"/>
-    <w:lsdException w:name="HTML Address" w:semiHidden="1" w:unhideWhenUsed="1"/>
-    <w:lsdException w:name="HTML Cite" w:semiHidden="1" w:unhideWhenUsed="1"/>
-    <w:lsdException w:name="HTML Code" w:semiHidden="1" w:unhideWhenUsed="1"/>
-    <w:lsdException w:name="HTML Definition" w:semiHidden="1" w:unhideWhenUsed="1"/>
-    <w:lsdException w:name="HTML Keyboard" w:semiHidden="1" w:unhideWhenUsed="1"/>
-    <w:lsdException w:name="HTML Preformatted" w:semiHidden="1" w:unhideWhenUsed="1"/>
-    <w:lsdException w:name="HTML Sample" w:semiHidden="1" w:unhideWhenUsed="1"/>
-    <w:lsdException w:name="HTML Typewriter" w:semiHidden="1" w:unhideWhenUsed="1"/>
-    <w:lsdException w:name="HTML Variable" w:semiHidden="1" w:unhideWhenUsed="1"/>
-    <w:lsdException w:name="Normal Table" w:semiHidden="1" w:unhideWhenUsed="1"/>
-    <w:lsdException w:name="annotation subject" w:semiHidden="1" w:unhideWhenUsed="1"/>
-    <w:lsdException w:name="No List" w:semiHidden="1" w:unhideWhenUsed="1"/>
-    <w:lsdException w:name="Outline List 1" w:semiHidden="1" w:unhideWhenUsed="1"/>
-    <w:lsdException w:name="Outline List 2" w:semiHidden="1" w:unhideWhenUsed="1"/>
-    <w:lsdException w:name="Outline List 3" w:semiHidden="1" w:unhideWhenUsed="1"/>
-    <w:lsdException w:name="Table Simple 1" w:semiHidden="1" w:unhideWhenUsed="1"/>
-    <w:lsdException w:name="Table Simple 2" w:semiHidden="1" w:unhideWhenUsed="1"/>
-    <w:lsdException w:name="Table Simple 3" w:semiHidden="1" w:unhideWhenUsed="1"/>
-    <w:lsdException w:name="Table Classic 1" w:semiHidden="1" w:unhideWhenUsed="1"/>
-    <w:lsdException w:name="Table Classic 2" w:semiHidden="1" w:unhideWhenUsed="1"/>
-    <w:lsdException w:name="Table Classic 3" w:semiHidden="1" w:unhideWhenUsed="1"/>
-    <w:lsdException w:name="Table Classic 4" w:semiHidden="1" w:unhideWhenUsed="1"/>
-    <w:lsdException w:name="Table Colorful 1" w:semiHidden="1" w:unhideWhenUsed="1"/>
-    <w:lsdException w:name="Table Colorful 2" w:semiHidden="1" w:unhideWhenUsed="1"/>
-    <w:lsdException w:name="Table Colorful 3" w:semiHidden="1" w:unhideWhenUsed="1"/>
-    <w:lsdException w:name="Table Columns 1" w:semiHidden="1" w:unhideWhenUsed="1"/>
-    <w:lsdException w:name="Table Columns 2" w:semiHidden="1" w:unhideWhenUsed="1"/>
-    <w:lsdException w:name="Table Columns 3" w:semiHidden="1" w:unhideWhenUsed="1"/>
-    <w:lsdException w:name="Table Columns 4" w:semiHidden="1" w:unhideWhenUsed="1"/>
-    <w:lsdException w:name="Table Columns 5" w:semiHidden="1" w:unhideWhenUsed="1"/>
-    <w:lsdException w:name="Table Grid 1" w:semiHidden="1" w:unhideWhenUsed="1"/>
-    <w:lsdException w:name="Table Grid 2" w:semiHidden="1" w:unhideWhenUsed="1"/>
-    <w:lsdException w:name="Table Grid 3" w:semiHidden="1" w:unhideWhenUsed="1"/>
-    <w:lsdException w:name="Table Grid 4" w:semiHidden="1" w:unhideWhenUsed="1"/>
-    <w:lsdException w:name="Table Grid 5" w:semiHidden="1" w:unhideWhenUsed="1"/>
-    <w:lsdException w:name="Table Grid 6" w:semiHidden="1" w:unhideWhenUsed="1"/>
-    <w:lsdException w:name="Table Grid 7" w:semiHidden="1" w:unhideWhenUsed="1"/>
-    <w:lsdException w:name="Table Grid 8" w:semiHidden="1" w:unhideWhenUsed="1"/>
-    <w:lsdException w:name="Table List 1" w:semiHidden="1" w:unhideWhenUsed="1"/>
-    <w:lsdException w:name="Table List 2" w:semiHidden="1" w:unhideWhenUsed="1"/>
-    <w:lsdException w:name="Table List 3" w:semiHidden="1" w:unhideWhenUsed="1"/>
-    <w:lsdException w:name="Table List 4" w:semiHidden="1" w:unhideWhenUsed="1"/>
-    <w:lsdException w:name="Table List 5" w:semiHidden="1" w:unhideWhenUsed="1"/>
-    <w:lsdException w:name="Table List 6" w:semiHidden="1" w:unhideWhenUsed="1"/>
-    <w:lsdException w:name="Table List 7" w:semiHidden="1" w:unhideWhenUsed="1"/>
-    <w:lsdException w:name="Table List 8" w:semiHidden="1" w:unhideWhenUsed="1"/>
-    <w:lsdException w:name="Table 3D effects 1" w:semiHidden="1" w:unhideWhenUsed="1"/>
-    <w:lsdException w:name="Table 3D effects 2" w:semiHidden="1" w:unhideWhenUsed="1"/>
-    <w:lsdException w:name="Table 3D effects 3" w:semiHidden="1" w:unhideWhenUsed="1"/>
-    <w:lsdException w:name="Table Contemporary" w:semiHidden="1" w:unhideWhenUsed="1"/>
-    <w:lsdException w:name="Table Elegant" w:semiHidden="1" w:unhideWhenUsed="1"/>
-    <w:lsdException w:name="Table Professional" w:semiHidden="1" w:unhideWhenUsed="1"/>
-    <w:lsdException w:name="Table Subtle 1" w:semiHidden="1" w:unhideWhenUsed="1"/>
-    <w:lsdException w:name="Table Subtle 2" w:semiHidden="1" w:unhideWhenUsed="1"/>
-    <w:lsdException w:name="Table Web 1" w:semiHidden="1" w:unhideWhenUsed="1"/>
-    <w:lsdException w:name="Table Web 2" w:semiHidden="1" w:unhideWhenUsed="1"/>
-    <w:lsdException w:name="Table Web 3" w:semiHidden="1" w:unhideWhenUsed="1"/>
-    <w:lsdException w:name="Balloon Text" w:semiHidden="1" w:unhideWhenUsed="1"/>
-    <w:lsdException w:name="Table Grid" w:uiPriority="39"/>
-    <w:lsdException w:name="Table Theme" w:semiHidden="1" w:unhideWhenUsed="1"/>
-    <w:lsdException w:name="Placeholder Text" w:semiHidden="1"/>
-    <w:lsdException w:name="No Spacing" w:uiPriority="1" w:qFormat="1"/>
-    <w:lsdException w:name="Light Shading" w:uiPriority="60"/>
-    <w:lsdException w:name="Light List" w:uiPriority="61"/>
-    <w:lsdException w:name="Light Grid" w:uiPriority="62"/>
-    <w:lsdException w:name="Medium Shading 1" w:uiPriority="63"/>
-    <w:lsdException w:name="Medium Shading 2" w:uiPriority="64"/>
-    <w:lsdException w:name="Medium List 1" w:uiPriority="65"/>
-    <w:lsdException w:name="Medium List 2" w:uiPriority="66"/>
-    <w:lsdException w:name="Medium Grid 1" w:uiPriority="67"/>
-    <w:lsdException w:name="Medium Grid 2" w:uiPriority="68"/>
-    <w:lsdException w:name="Medium Grid 3" w:uiPriority="69"/>
-    <w:lsdException w:name="Dark List" w:uiPriority="70"/>
-    <w:lsdException w:name="Colorful Shading" w:uiPriority="71"/>
-    <w:lsdException w:name="Colorful List" w:uiPriority="72"/>
-    <w:lsdException w:name="Colorful Grid" w:uiPriority="73"/>
-    <w:lsdException w:name="Light Shading Accent 1" w:uiPriority="60"/>
-    <w:lsdException w:name="Light List Accent 1" w:uiPriority="61"/>
-    <w:lsdException w:name="Light Grid Accent 1" w:uiPriority="62"/>
-    <w:lsdException w:name="Medium Shading 1 Accent 1" w:uiPriority="63"/>
-    <w:lsdException w:name="Medium Shading 2 Accent 1" w:uiPriority="64"/>
-    <w:lsdException w:name="Medium List 1 Accent 1" w:uiPriority="65"/>
-    <w:lsdException w:name="Revision" w:semiHidden="1"/>
-    <w:lsdException w:name="List Paragraph" w:uiPriority="34" w:qFormat="1"/>
-    <w:lsdException w:name="Quote" w:uiPriority="29" w:qFormat="1"/>
-    <w:lsdException w:name="Intense Quote" w:uiPriority="30" w:qFormat="1"/>
-    <w:lsdException w:name="Medium List 2 Accent 1" w:uiPriority="66"/>
-    <w:lsdException w:name="Medium Grid 1 Accent 1" w:uiPriority="67"/>
-    <w:lsdException w:name="Medium Grid 2 Accent 1" w:uiPriority="68"/>
-    <w:lsdException w:name="Medium Grid 3 Accent 1" w:uiPriority="69"/>
-    <w:lsdException w:name="Dark List Accent 1" w:uiPriority="70"/>
-    <w:lsdException w:name="Colorful Shading Accent 1" w:uiPriority="71"/>
-    <w:lsdException w:name="Colorful List Accent 1" w:uiPriority="72"/>
-    <w:lsdException w:name="Colorful Grid Accent 1" w:uiPriority="73"/>
-    <w:lsdException w:name="Light Shading Accent 2" w:uiPriority="60"/>
-    <w:lsdException w:name="Light List Accent 2" w:uiPriority="61"/>
-    <w:lsdException w:name="Light Grid Accent 2" w:uiPriority="62"/>
-    <w:lsdException w:name="Medium Shading 1 Accent 2" w:uiPriority="63"/>
-    <w:lsdException w:name="Medium Shading 2 Accent 2" w:uiPriority="64"/>
-    <w:lsdException w:name="Medium List 1 Accent 2" w:uiPriority="65"/>
-    <w:lsdException w:name="Medium List 2 Accent 2" w:uiPriority="66"/>
-    <w:lsdException w:name="Medium Grid 1 Accent 2" w:uiPriority="67"/>
-    <w:lsdException w:name="Medium Grid 2 Accent 2" w:uiPriority="68"/>
-    <w:lsdException w:name="Medium Grid 3 Accent 2" w:uiPriority="69"/>
-    <w:lsdException w:name="Dark List Accent 2" w:uiPriority="70"/>
-    <w:lsdException w:name="Colorful Shading Accent 2" w:uiPriority="71"/>
-    <w:lsdException w:name="Colorful List Accent 2" w:uiPriority="72"/>
-    <w:lsdException w:name="Colorful Grid Accent 2" w:uiPriority="73"/>
-    <w:lsdException w:name="Light Shading Accent 3" w:uiPriority="60"/>
-    <w:lsdException w:name="Light List Accent 3" w:uiPriority="61"/>
-    <w:lsdException w:name="Light Grid Accent 3" w:uiPriority="62"/>
-    <w:lsdException w:name="Medium Shading 1 Accent 3" w:uiPriority="63"/>
-    <w:lsdException w:name="Medium Shading 2 Accent 3" w:uiPriority="64"/>
-    <w:lsdException w:name="Medium List 1 Accent 3" w:uiPriority="65"/>
-    <w:lsdException w:name="Medium List 2 Accent 3" w:uiPriority="66"/>
-    <w:lsdException w:name="Medium Grid 1 Accent 3" w:uiPriority="67"/>
-    <w:lsdException w:name="Medium Grid 2 Accent 3" w:uiPriority="68"/>
-    <w:lsdException w:name="Medium Grid 3 Accent 3" w:uiPriority="69"/>
-    <w:lsdException w:name="Dark List Accent 3" w:uiPriority="70"/>
-    <w:lsdException w:name="Colorful Shading Accent 3" w:uiPriority="71"/>
-    <w:lsdException w:name="Colorful List Accent 3" w:uiPriority="72"/>
-    <w:lsdException w:name="Colorful Grid Accent 3" w:uiPriority="73"/>
-    <w:lsdException w:name="Light Shading Accent 4" w:uiPriority="60"/>
-    <w:lsdException w:name="Light List Accent 4" w:uiPriority="61"/>
-    <w:lsdException w:name="Light Grid Accent 4" w:uiPriority="62"/>
-    <w:lsdException w:name="Medium Shading 1 Accent 4" w:uiPriority="63"/>
-    <w:lsdException w:name="Medium Shading 2 Accent 4" w:uiPriority="64"/>
-    <w:lsdException w:name="Medium List 1 Accent 4" w:uiPriority="65"/>
-    <w:lsdException w:name="Medium List 2 Accent 4" w:uiPriority="66"/>
-    <w:lsdException w:name="Medium Grid 1 Accent 4" w:uiPriority="67"/>
-    <w:lsdException w:name="Medium Grid 2 Accent 4" w:uiPriority="68"/>
-    <w:lsdException w:name="Medium Grid 3 Accent 4" w:uiPriority="69"/>
-    <w:lsdException w:name="Dark List Accent 4" w:uiPriority="70"/>
-    <w:lsdException w:name="Colorful Shading Accent 4" w:uiPriority="71"/>
-    <w:lsdException w:name="Colorful List Accent 4" w:uiPriority="72"/>
-    <w:lsdException w:name="Colorful Grid Accent 4" w:uiPriority="73"/>
-    <w:lsdException w:name="Light Shading Accent 5" w:uiPriority="60"/>
-    <w:lsdException w:name="Light List Accent 5" w:uiPriority="61"/>
-    <w:lsdException w:name="Light Grid Accent 5" w:uiPriority="62"/>
-    <w:lsdException w:name="Medium Shading 1 Accent 5" w:uiPriority="63"/>
-    <w:lsdException w:name="Medium Shading 2 Accent 5" w:uiPriority="64"/>
-    <w:lsdException w:name="Medium List 1 Accent 5" w:uiPriority="65"/>
-    <w:lsdException w:name="Medium List 2 Accent 5" w:uiPriority="66"/>
-    <w:lsdException w:name="Medium Grid 1 Accent 5" w:uiPriority="67"/>
-    <w:lsdException w:name="Medium Grid 2 Accent 5" w:uiPriority="68"/>
-    <w:lsdException w:name="Medium Grid 3 Accent 5" w:uiPriority="69"/>
-    <w:lsdException w:name="Dark List Accent 5" w:uiPriority="70"/>
-    <w:lsdException w:name="Colorful Shading Accent 5" w:uiPriority="71"/>
-    <w:lsdException w:name="Colorful List Accent 5" w:uiPriority="72"/>
-    <w:lsdException w:name="Colorful Grid Accent 5" w:uiPriority="73"/>
-    <w:lsdException w:name="Light Shading Accent 6" w:uiPriority="60"/>
-    <w:lsdException w:name="Light List Accent 6" w:uiPriority="61"/>
-    <w:lsdException w:name="Light Grid Accent 6" w:uiPriority="62"/>
-    <w:lsdException w:name="Medium Shading 1 Accent 6" w:uiPriority="63"/>
-    <w:lsdException w:name="Medium Shading 2 Accent 6" w:uiPriority="64"/>
-    <w:lsdException w:name="Medium List 1 Accent 6" w:uiPriority="65"/>
-    <w:lsdException w:name="Medium List 2 Accent 6" w:uiPriority="66"/>
-    <w:lsdException w:name="Medium Grid 1 Accent 6" w:uiPriority="67"/>
-    <w:lsdException w:name="Medium Grid 2 Accent 6" w:uiPriority="68"/>
-    <w:lsdException w:name="Medium Grid 3 Accent 6" w:uiPriority="69"/>
-    <w:lsdException w:name="Dark List Accent 6" w:uiPriority="70"/>
-    <w:lsdException w:name="Colorful Shading Accent 6" w:uiPriority="71"/>
-    <w:lsdException w:name="Colorful List Accent 6" w:uiPriority="72"/>
-    <w:lsdException w:name="Colorful Grid Accent 6" w:uiPriority="73"/>
-    <w:lsdException w:name="Subtle Emphasis" w:uiPriority="19" w:qFormat="1"/>
-    <w:lsdException w:name="Intense Emphasis" w:uiPriority="21" w:qFormat="1"/>
-    <w:lsdException w:name="Subtle Reference" w:uiPriority="31" w:qFormat="1"/>
-    <w:lsdException w:name="Intense Reference" w:uiPriority="32" w:qFormat="1"/>
-    <w:lsdException w:name="Book Title" w:uiPriority="33" w:qFormat="1"/>
-    <w:lsdException w:name="Bibliography" w:semiHidden="1" w:uiPriority="37" w:unhideWhenUsed="1"/>
-    <w:lsdException w:name="TOC Heading" w:semiHidden="1" w:uiPriority="39" w:unhideWhenUsed="1" w:qFormat="1"/>
-    <w:lsdException w:name="Plain Table 1" w:uiPriority="41"/>
-    <w:lsdException w:name="Plain Table 2" w:uiPriority="42"/>
-    <w:lsdException w:name="Plain Table 3" w:uiPriority="43"/>
-    <w:lsdException w:name="Plain Table 4" w:uiPriority="44"/>
-    <w:lsdException w:name="Plain Table 5" w:uiPriority="45"/>
-    <w:lsdException w:name="Grid Table Light" w:uiPriority="40"/>
-    <w:lsdException w:name="Grid Table 1 Light" w:uiPriority="46"/>
-    <w:lsdException w:name="Grid Table 2" w:uiPriority="47"/>
-    <w:lsdException w:name="Grid Table 3" w:uiPriority="48"/>
-    <w:lsdException w:name="Grid Table 4" w:uiPriority="49"/>
-    <w:lsdException w:name="Grid Table 5 Dark" w:uiPriority="50"/>
-    <w:lsdException w:name="Grid Table 6 Colorful" w:uiPriority="51"/>
-    <w:lsdException w:name="Grid Table 7 Colorful" w:uiPriority="52"/>
-    <w:lsdException w:name="Grid Table 1 Light Accent 1" w:uiPriority="46"/>
-    <w:lsdException w:name="Grid Table 2 Accent 1" w:uiPriority="47"/>
-    <w:lsdException w:name="Grid Table 3 Accent 1" w:uiPriority="48"/>
-    <w:lsdException w:name="Grid Table 4 Accent 1" w:uiPriority="49"/>
-    <w:lsdException w:name="Grid Table 5 Dark Accent 1" w:uiPriority="50"/>
-    <w:lsdException w:name="Grid Table 6 Colorful Accent 1" w:uiPriority="51"/>
-    <w:lsdException w:name="Grid Table 7 Colorful Accent 1" w:uiPriority="52"/>
-    <w:lsdException w:name="Grid Table 1 Light Accent 2" w:uiPriority="46"/>
-    <w:lsdException w:name="Grid Table 2 Accent 2" w:uiPriority="47"/>
-    <w:lsdException w:name="Grid Table 3 Accent 2" w:uiPriority="48"/>
-    <w:lsdException w:name="Grid Table 4 Accent 2" w:uiPriority="49"/>
-    <w:lsdException w:name="Grid Table 5 Dark Accent 2" w:uiPriority="50"/>
-    <w:lsdException w:name="Grid Table 6 Colorful Accent 2" w:uiPriority="51"/>
-    <w:lsdException w:name="Grid Table 7 Colorful Accent 2" w:uiPriority="52"/>
-    <w:lsdException w:name="Grid Table 1 Light Accent 3" w:uiPriority="46"/>
-    <w:lsdException w:name="Grid Table 2 Accent 3" w:uiPriority="47"/>
-    <w:lsdException w:name="Grid Table 3 Accent 3" w:uiPriority="48"/>
-    <w:lsdException w:name="Grid Table 4 Accent 3" w:uiPriority="49"/>
-    <w:lsdException w:name="Grid Table 5 Dark Accent 3" w:uiPriority="50"/>
-    <w:lsdException w:name="Grid Table 6 Colorful Accent 3" w:uiPriority="51"/>
-    <w:lsdException w:name="Grid Table 7 Colorful Accent 3" w:uiPriority="52"/>
-    <w:lsdException w:name="Grid Table 1 Light Accent 4" w:uiPriority="46"/>
-    <w:lsdException w:name="Grid Table 2 Accent 4" w:uiPriority="47"/>
-    <w:lsdException w:name="Grid Table 3 Accent 4" w:uiPriority="48"/>
-    <w:lsdException w:name="Grid Table 4 Accent 4" w:uiPriority="49"/>
-    <w:lsdException w:name="Grid Table 5 Dark Accent 4" w:uiPriority="50"/>
-    <w:lsdException w:name="Grid Table 6 Colorful Accent 4" w:uiPriority="51"/>
-    <w:lsdException w:name="Grid Table 7 Colorful Accent 4" w:uiPriority="52"/>
-    <w:lsdException w:name="Grid Table 1 Light Accent 5" w:uiPriority="46"/>
-    <w:lsdException w:name="Grid Table 2 Accent 5" w:uiPriority="47"/>
-    <w:lsdException w:name="Grid Table 3 Accent 5" w:uiPriority="48"/>
-    <w:lsdException w:name="Grid Table 4 Accent 5" w:uiPriority="49"/>
-    <w:lsdException w:name="Grid Table 5 Dark Accent 5" w:uiPriority="50"/>
-    <w:lsdException w:name="Grid Table 6 Colorful Accent 5" w:uiPriority="51"/>
-    <w:lsdException w:name="Grid Table 7 Colorful Accent 5" w:uiPriority="52"/>
-    <w:lsdException w:name="Grid Table 1 Light Accent 6" w:uiPriority="46"/>
-    <w:lsdException w:name="Grid Table 2 Accent 6" w:uiPriority="47"/>
-    <w:lsdException w:name="Grid Table 3 Accent 6" w:uiPriority="48"/>
-    <w:lsdException w:name="Grid Table 4 Accent 6" w:uiPriority="49"/>
-    <w:lsdException w:name="Grid Table 5 Dark Accent 6" w:uiPriority="50"/>
-    <w:lsdException w:name="Grid Table 6 Colorful Accent 6" w:uiPriority="51"/>
-    <w:lsdException w:name="Grid Table 7 Colorful Accent 6" w:uiPriority="52"/>
-    <w:lsdException w:name="List Table 1 Light" w:uiPriority="46"/>
-    <w:lsdException w:name="List Table 2" w:uiPriority="47"/>
-    <w:lsdException w:name="List Table 3" w:uiPriority="48"/>
-    <w:lsdException w:name="List Table 4" w:uiPriority="49"/>
-    <w:lsdException w:name="List Table 5 Dark" w:uiPriority="50"/>
-    <w:lsdException w:name="List Table 6 Colorful" w:uiPriority="51"/>
-    <w:lsdException w:name="List Table 7 Colorful" w:uiPriority="52"/>
-    <w:lsdException w:name="List Table 1 Light Accent 1" w:uiPriority="46"/>
-    <w:lsdException w:name="List Table 2 Accent 1" w:uiPriority="47"/>
-    <w:lsdException w:name="List Table 3 Accent 1" w:uiPriority="48"/>
-    <w:lsdException w:name="List Table 4 Accent 1" w:uiPriority="49"/>
-    <w:lsdException w:name="List Table 5 Dark Accent 1" w:uiPriority="50"/>
-    <w:lsdException w:name="List Table 6 Colorful Accent 1" w:uiPriority="51"/>
-    <w:lsdException w:name="List Table 7 Colorful Accent 1" w:uiPriority="52"/>
-    <w:lsdException w:name="List Table 1 Light Accent 2" w:uiPriority="46"/>
-    <w:lsdException w:name="List Table 2 Accent 2" w:uiPriority="47"/>
-    <w:lsdException w:name="List Table 3 Accent 2" w:uiPriority="48"/>
-    <w:lsdException w:name="List Table 4 Accent 2" w:uiPriority="49"/>
-    <w:lsdException w:name="List Table 5 Dark Accent 2" w:uiPriority="50"/>
-    <w:lsdException w:name="List Table 6 Colorful Accent 2" w:uiPriority="51"/>
-    <w:lsdException w:name="List Table 7 Colorful Accent 2" w:uiPriority="52"/>
-    <w:lsdException w:name="List Table 1 Light Accent 3" w:uiPriority="46"/>
-    <w:lsdException w:name="List Table 2 Accent 3" w:uiPriority="47"/>
-    <w:lsdException w:name="List Table 3 Accent 3" w:uiPriority="48"/>
-    <w:lsdException w:name="List Table 4 Accent 3" w:uiPriority="49"/>
-    <w:lsdException w:name="List Table 5 Dark Accent 3" w:uiPriority="50"/>
-    <w:lsdException w:name="List Table 6 Colorful Accent 3" w:uiPriority="51"/>
-    <w:lsdException w:name="List Table 7 Colorful Accent 3" w:uiPriority="52"/>
-    <w:lsdException w:name="List Table 1 Light Accent 4" w:uiPriority="46"/>
-    <w:lsdException w:name="List Table 2 Accent 4" w:uiPriority="47"/>
-    <w:lsdException w:name="List Table 3 Accent 4" w:uiPriority="48"/>
-    <w:lsdException w:name="List Table 4 Accent 4" w:uiPriority="49"/>
-    <w:lsdException w:name="List Table 5 Dark Accent 4" w:uiPriority="50"/>
-    <w:lsdException w:name="List Table 6 Colorful Accent 4" w:uiPriority="51"/>
-    <w:lsdException w:name="List Table 7 Colorful Accent 4" w:uiPriority="52"/>
-    <w:lsdException w:name="List Table 1 Light Accent 5" w:uiPriority="46"/>
-    <w:lsdException w:name="List Table 2 Accent 5" w:uiPriority="47"/>
-    <w:lsdException w:name="List Table 3 Accent 5" w:uiPriority="48"/>
-    <w:lsdException w:name="List Table 4 Accent 5" w:uiPriority="49"/>
-    <w:lsdException w:name="List Table 5 Dark Accent 5" w:uiPriority="50"/>
-    <w:lsdException w:name="List Table 6 Colorful Accent 5" w:uiPriority="51"/>
-    <w:lsdException w:name="List Table 7 Colorful Accent 5" w:uiPriority="52"/>
-    <w:lsdException w:name="List Table 1 Light Accent 6" w:uiPriority="46"/>
-    <w:lsdException w:name="List Table 2 Accent 6" w:uiPriority="47"/>
-    <w:lsdException w:name="List Table 3 Accent 6" w:uiPriority="48"/>
-    <w:lsdException w:name="List Table 4 Accent 6" w:uiPriority="49"/>
-    <w:lsdException w:name="List Table 5 Dark Accent 6" w:uiPriority="50"/>
-    <w:lsdException w:name="List Table 6 Colorful Accent 6" w:uiPriority="51"/>
-    <w:lsdException w:name="List Table 7 Colorful Accent 6" w:uiPriority="52"/>
-  </w:latentStyles>
-  <w:style w:type="paragraph" w:default="1" w:styleId="Normal">
-    <w:name w:val="Normal"/>
-    <w:qFormat/>
-  </w:style>
-  <w:style w:type="character" w:default="1" w:styleId="DefaultParagraphFont">
-    <w:name w:val="Default Paragraph Font"/>
-    <w:uiPriority w:val="1"/>
-    <w:semiHidden/>
-    <w:unhideWhenUsed/>
-  </w:style>
-  <w:style w:type="table" w:default="1" w:styleId="TableNormal">
-    <w:name w:val="Normal Table"/>
-    <w:uiPriority w:val="99"/>
-    <w:semiHidden/>
-    <w:unhideWhenUsed/>
-    <w:tblPr>
-      <w:tblInd w:w="0" w:type="dxa"/>
-      <w:tblCellMar>
-        <w:top w:w="0" w:type="dxa"/>
-        <w:left w:w="108" w:type="dxa"/>
-        <w:bottom w:w="0" w:type="dxa"/>
-        <w:right w:w="108" w:type="dxa"/>
-      </w:tblCellMar>
-    </w:tblPr>
-  </w:style>
-  <w:style w:type="numbering" w:default="1" w:styleId="NoList">
-    <w:name w:val="No List"/>
-    <w:uiPriority w:val="99"/>
-    <w:semiHidden/>
-    <w:unhideWhenUsed/>
-  </w:style>
-  <w:style w:type="character" w:styleId="PlaceholderText">
-    <w:name w:val="Placeholder Text"/>
-    <w:basedOn w:val="DefaultParagraphFont"/>
-    <w:uiPriority w:val="99"/>
-    <w:semiHidden/>
-    <w:rsid w:val="00C33C79"/>
-    <w:rPr>
-      <w:color w:val="808080"/>
-    </w:rPr>
-  </w:style>
-</w:styles>
-</file>
-
-<file path=word/glossary/webSettings.xml><?xml version="1.0" encoding="utf-8"?>
-<w:webSettings xmlns:mc="http://schemas.openxmlformats.org/markup-compatibility/2006" xmlns:r="http://schemas.openxmlformats.org/officeDocument/2006/relationships" xmlns:w="http://schemas.openxmlformats.org/wordprocessingml/2006/main" xmlns:w14="http://schemas.microsoft.com/office/word/2010/wordml" xmlns:w15="http://schemas.microsoft.com/office/word/2012/wordml" mc:Ignorable="w14 w15">
-  <w:optimizeForBrowser/>
-  <w:allowPNG/>
-</w:webSettings>
 </file>
 
 <file path=word/ink/ink1.xml><?xml version="1.0" encoding="utf-8"?>
@@ -6299,7 +5820,7 @@
 </file>
 
 <file path=customXml/itemProps1.xml><?xml version="1.0" encoding="utf-8"?>
-<ds:datastoreItem xmlns:ds="http://schemas.openxmlformats.org/officeDocument/2006/customXml" ds:itemID="{C1EDC1E5-C436-4B3A-B722-FFC2D26339DC}">
+<ds:datastoreItem xmlns:ds="http://schemas.openxmlformats.org/officeDocument/2006/customXml" ds:itemID="{1A65F670-57D2-441E-9747-03FA407898D3}">
   <ds:schemaRefs>
     <ds:schemaRef ds:uri="http://schemas.openxmlformats.org/officeDocument/2006/bibliography"/>
   </ds:schemaRefs>

</xml_diff>

<commit_message>
Ajout au rapport, section description du probleme et du logiciel
</commit_message>
<xml_diff>
--- a/TP4/rapport/PHS4700RapportLab4.docx
+++ b/TP4/rapport/PHS4700RapportLab4.docx
@@ -311,7 +311,7 @@
     </w:p>
     <w:tbl>
       <w:tblPr>
-        <w:tblStyle w:val="Grilledutableau"/>
+        <w:tblStyle w:val="TableGrid"/>
         <w:tblW w:w="0" w:type="auto"/>
         <w:tblLook w:val="04A0" w:firstRow="1" w:lastRow="0" w:firstColumn="1" w:lastColumn="0" w:noHBand="0" w:noVBand="1"/>
       </w:tblPr>
@@ -388,6 +388,7 @@
               <w:rPr>
                 <w:rFonts w:asciiTheme="minorHAnsi" w:hAnsiTheme="minorHAnsi"/>
                 <w:noProof/>
+                <w:lang w:val="fr-CA" w:eastAsia="fr-CA"/>
               </w:rPr>
               <mc:AlternateContent>
                 <mc:Choice Requires="wpg">
@@ -443,7 +444,7 @@
                     </wp:anchor>
                   </w:drawing>
                 </mc:Choice>
-                <mc:Fallback xmlns:w16se="http://schemas.microsoft.com/office/word/2015/wordml/symex" xmlns:cx1="http://schemas.microsoft.com/office/drawing/2015/9/8/chartex" xmlns:cx="http://schemas.microsoft.com/office/drawing/2014/chartex">
+                <mc:Fallback xmlns:cx="http://schemas.microsoft.com/office/drawing/2014/chartex" xmlns:cx1="http://schemas.microsoft.com/office/drawing/2015/9/8/chartex" xmlns:w16se="http://schemas.microsoft.com/office/word/2015/wordml/symex">
                   <w:pict>
                     <v:group w14:anchorId="56197106" id="Group 2" o:spid="_x0000_s1026" style="position:absolute;margin-left:83.6pt;margin-top:4.7pt;width:112.95pt;height:42.25pt;z-index:251654146" coordsize="14343,5367" o:gfxdata="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">
                       <v:shapetype id="_x0000_t75" coordsize="21600,21600" o:spt="75" o:preferrelative="t" path="m@4@5l@4@11@9@11@9@5xe" filled="f" stroked="f">
@@ -573,6 +574,7 @@
                 <w:color w:val="2E74B5" w:themeColor="accent1" w:themeShade="BF"/>
                 <w:sz w:val="32"/>
                 <w:szCs w:val="32"/>
+                <w:lang w:val="fr-CA" w:eastAsia="fr-CA"/>
               </w:rPr>
               <w:drawing>
                 <wp:anchor distT="0" distB="0" distL="114300" distR="114300" simplePos="0" relativeHeight="251654152" behindDoc="0" locked="0" layoutInCell="1" allowOverlap="1" wp14:anchorId="5CC60745" wp14:editId="6D6224F6">
@@ -724,6 +726,7 @@
               <w:rPr>
                 <w:rFonts w:asciiTheme="minorHAnsi" w:hAnsiTheme="minorHAnsi"/>
                 <w:noProof/>
+                <w:lang w:val="fr-CA" w:eastAsia="fr-CA"/>
               </w:rPr>
               <w:drawing>
                 <wp:anchor distT="0" distB="0" distL="114300" distR="114300" simplePos="0" relativeHeight="251654145" behindDoc="0" locked="0" layoutInCell="1" allowOverlap="1" wp14:anchorId="08C8D9DB" wp14:editId="6930F23E">
@@ -843,6 +846,7 @@
                 <w:color w:val="000000"/>
                 <w:sz w:val="32"/>
                 <w:szCs w:val="32"/>
+                <w:lang w:val="fr-CA" w:eastAsia="fr-CA"/>
               </w:rPr>
               <w:drawing>
                 <wp:anchor distT="0" distB="0" distL="114300" distR="114300" simplePos="0" relativeHeight="251654144" behindDoc="1" locked="0" layoutInCell="1" allowOverlap="1" wp14:anchorId="4F7376B1" wp14:editId="15CA1E8D">
@@ -905,8 +909,17 @@
                 <w:rFonts w:asciiTheme="minorHAnsi" w:hAnsiTheme="minorHAnsi"/>
                 <w:lang w:val="fr-CA"/>
               </w:rPr>
-              <w:t>Nom: Farvacque</w:t>
-            </w:r>
+              <w:t xml:space="preserve">Nom: </w:t>
+            </w:r>
+            <w:proofErr w:type="spellStart"/>
+            <w:r>
+              <w:rPr>
+                <w:rFonts w:asciiTheme="minorHAnsi" w:hAnsiTheme="minorHAnsi"/>
+                <w:lang w:val="fr-CA"/>
+              </w:rPr>
+              <w:t>Farvacque</w:t>
+            </w:r>
+            <w:proofErr w:type="spellEnd"/>
             <w:r>
               <w:rPr>
                 <w:rFonts w:asciiTheme="minorHAnsi" w:hAnsiTheme="minorHAnsi"/>
@@ -1030,7 +1043,7 @@
       <w:sdtContent>
         <w:p>
           <w:pPr>
-            <w:pStyle w:val="En-ttedetabledesmatires"/>
+            <w:pStyle w:val="TOCHeading"/>
           </w:pPr>
           <w:r>
             <w:rPr>
@@ -1041,7 +1054,7 @@
         </w:p>
         <w:p>
           <w:pPr>
-            <w:pStyle w:val="TM1"/>
+            <w:pStyle w:val="TOC1"/>
             <w:tabs>
               <w:tab w:val="right" w:leader="dot" w:pos="9350"/>
             </w:tabs>
@@ -1065,7 +1078,7 @@
           <w:hyperlink w:anchor="_Toc435899411" w:history="1">
             <w:r>
               <w:rPr>
-                <w:rStyle w:val="Lienhypertexte"/>
+                <w:rStyle w:val="Hyperlink"/>
                 <w:noProof/>
               </w:rPr>
               <w:t>I – Description du problème</w:t>
@@ -1122,7 +1135,7 @@
         </w:p>
         <w:p>
           <w:pPr>
-            <w:pStyle w:val="TM1"/>
+            <w:pStyle w:val="TOC1"/>
             <w:tabs>
               <w:tab w:val="right" w:leader="dot" w:pos="9350"/>
             </w:tabs>
@@ -1137,7 +1150,7 @@
           <w:hyperlink w:anchor="_Toc435899412" w:history="1">
             <w:r>
               <w:rPr>
-                <w:rStyle w:val="Lienhypertexte"/>
+                <w:rStyle w:val="Hyperlink"/>
                 <w:noProof/>
               </w:rPr>
               <w:t>II – Équations importantes</w:t>
@@ -1194,7 +1207,7 @@
         </w:p>
         <w:p>
           <w:pPr>
-            <w:pStyle w:val="TM2"/>
+            <w:pStyle w:val="TOC2"/>
             <w:tabs>
               <w:tab w:val="right" w:leader="dot" w:pos="9350"/>
             </w:tabs>
@@ -1209,7 +1222,7 @@
           <w:hyperlink w:anchor="_Toc435899413" w:history="1">
             <w:r>
               <w:rPr>
-                <w:rStyle w:val="Lienhypertexte"/>
+                <w:rStyle w:val="Hyperlink"/>
                 <w:noProof/>
                 <w:lang w:val="fr-FR"/>
               </w:rPr>
@@ -1267,7 +1280,7 @@
         </w:p>
         <w:p>
           <w:pPr>
-            <w:pStyle w:val="TM2"/>
+            <w:pStyle w:val="TOC2"/>
             <w:tabs>
               <w:tab w:val="right" w:leader="dot" w:pos="9350"/>
             </w:tabs>
@@ -1282,7 +1295,7 @@
           <w:hyperlink w:anchor="_Toc435899414" w:history="1">
             <w:r>
               <w:rPr>
-                <w:rStyle w:val="Lienhypertexte"/>
+                <w:rStyle w:val="Hyperlink"/>
                 <w:noProof/>
                 <w:lang w:val="fr-FR"/>
               </w:rPr>
@@ -1340,7 +1353,7 @@
         </w:p>
         <w:p>
           <w:pPr>
-            <w:pStyle w:val="TM2"/>
+            <w:pStyle w:val="TOC2"/>
             <w:tabs>
               <w:tab w:val="right" w:leader="dot" w:pos="9350"/>
             </w:tabs>
@@ -1355,7 +1368,7 @@
           <w:hyperlink w:anchor="_Toc435899415" w:history="1">
             <w:r>
               <w:rPr>
-                <w:rStyle w:val="Lienhypertexte"/>
+                <w:rStyle w:val="Hyperlink"/>
                 <w:noProof/>
                 <w:lang w:val="fr-FR"/>
               </w:rPr>
@@ -1413,7 +1426,7 @@
         </w:p>
         <w:p>
           <w:pPr>
-            <w:pStyle w:val="TM1"/>
+            <w:pStyle w:val="TOC1"/>
             <w:tabs>
               <w:tab w:val="right" w:leader="dot" w:pos="9350"/>
             </w:tabs>
@@ -1428,7 +1441,7 @@
           <w:hyperlink w:anchor="_Toc435899416" w:history="1">
             <w:r>
               <w:rPr>
-                <w:rStyle w:val="Lienhypertexte"/>
+                <w:rStyle w:val="Hyperlink"/>
                 <w:noProof/>
               </w:rPr>
               <w:t>III – Méthode de traçage des rayons</w:t>
@@ -1485,7 +1498,7 @@
         </w:p>
         <w:p>
           <w:pPr>
-            <w:pStyle w:val="TM2"/>
+            <w:pStyle w:val="TOC2"/>
             <w:tabs>
               <w:tab w:val="right" w:leader="dot" w:pos="9350"/>
             </w:tabs>
@@ -1500,7 +1513,7 @@
           <w:hyperlink w:anchor="_Toc435899417" w:history="1">
             <w:r>
               <w:rPr>
-                <w:rStyle w:val="Lienhypertexte"/>
+                <w:rStyle w:val="Hyperlink"/>
                 <w:noProof/>
                 <w:lang w:val="fr-FR"/>
               </w:rPr>
@@ -1558,7 +1571,7 @@
         </w:p>
         <w:p>
           <w:pPr>
-            <w:pStyle w:val="TM2"/>
+            <w:pStyle w:val="TOC2"/>
             <w:tabs>
               <w:tab w:val="right" w:leader="dot" w:pos="9350"/>
             </w:tabs>
@@ -1573,7 +1586,7 @@
           <w:hyperlink w:anchor="_Toc435899418" w:history="1">
             <w:r>
               <w:rPr>
-                <w:rStyle w:val="Lienhypertexte"/>
+                <w:rStyle w:val="Hyperlink"/>
                 <w:noProof/>
                 <w:lang w:val="fr-FR"/>
               </w:rPr>
@@ -1631,7 +1644,7 @@
         </w:p>
         <w:p>
           <w:pPr>
-            <w:pStyle w:val="TM1"/>
+            <w:pStyle w:val="TOC1"/>
             <w:tabs>
               <w:tab w:val="right" w:leader="dot" w:pos="9350"/>
             </w:tabs>
@@ -1646,7 +1659,7 @@
           <w:hyperlink w:anchor="_Toc435899419" w:history="1">
             <w:r>
               <w:rPr>
-                <w:rStyle w:val="Lienhypertexte"/>
+                <w:rStyle w:val="Hyperlink"/>
                 <w:noProof/>
               </w:rPr>
               <w:t>IV – Description du logiciel</w:t>
@@ -1703,7 +1716,7 @@
         </w:p>
         <w:p>
           <w:pPr>
-            <w:pStyle w:val="TM1"/>
+            <w:pStyle w:val="TOC1"/>
             <w:tabs>
               <w:tab w:val="right" w:leader="dot" w:pos="9350"/>
             </w:tabs>
@@ -1718,7 +1731,7 @@
           <w:hyperlink w:anchor="_Toc435899420" w:history="1">
             <w:r>
               <w:rPr>
-                <w:rStyle w:val="Lienhypertexte"/>
+                <w:rStyle w:val="Hyperlink"/>
                 <w:noProof/>
               </w:rPr>
               <w:t>V – Résultats obtenus</w:t>
@@ -1775,7 +1788,7 @@
         </w:p>
         <w:p>
           <w:pPr>
-            <w:pStyle w:val="TM1"/>
+            <w:pStyle w:val="TOC1"/>
             <w:tabs>
               <w:tab w:val="right" w:leader="dot" w:pos="9350"/>
             </w:tabs>
@@ -1790,7 +1803,7 @@
           <w:hyperlink w:anchor="_Toc435899421" w:history="1">
             <w:r>
               <w:rPr>
-                <w:rStyle w:val="Lienhypertexte"/>
+                <w:rStyle w:val="Hyperlink"/>
                 <w:noProof/>
               </w:rPr>
               <w:t>VI – Analyse des résultats obtenus</w:t>
@@ -1847,7 +1860,7 @@
         </w:p>
         <w:p>
           <w:pPr>
-            <w:pStyle w:val="TM1"/>
+            <w:pStyle w:val="TOC1"/>
             <w:tabs>
               <w:tab w:val="right" w:leader="dot" w:pos="9350"/>
             </w:tabs>
@@ -1862,7 +1875,7 @@
           <w:hyperlink w:anchor="_Toc435899422" w:history="1">
             <w:r>
               <w:rPr>
-                <w:rStyle w:val="Lienhypertexte"/>
+                <w:rStyle w:val="Hyperlink"/>
                 <w:noProof/>
               </w:rPr>
               <w:t>VII - Discussions sur le devoir</w:t>
@@ -1945,7 +1958,7 @@
     </w:p>
     <w:p>
       <w:pPr>
-        <w:pStyle w:val="Titre1"/>
+        <w:pStyle w:val="Heading1"/>
         <w:sectPr>
           <w:pgSz w:w="12240" w:h="15840"/>
           <w:pgMar w:top="1440" w:right="1440" w:bottom="1440" w:left="1440" w:header="720" w:footer="720" w:gutter="0"/>
@@ -1957,7 +1970,7 @@
     </w:p>
     <w:p>
       <w:pPr>
-        <w:pStyle w:val="Titre1"/>
+        <w:pStyle w:val="Heading1"/>
       </w:pPr>
       <w:bookmarkStart w:id="0" w:name="_Toc435899411"/>
       <w:r>
@@ -1995,6 +2008,24 @@
         </w:rPr>
         <w:t xml:space="preserve">à </w:t>
       </w:r>
+      <w:r>
+        <w:rPr>
+          <w:szCs w:val="24"/>
+        </w:rPr>
+        <w:t xml:space="preserve">simuler les réflexions et réfractions de rayons lumineux dans un fluide. Plus précisément, nous devons représenter l’image, </w:t>
+      </w:r>
+      <w:r>
+        <w:rPr>
+          <w:szCs w:val="24"/>
+        </w:rPr>
+        <w:t>perçue</w:t>
+      </w:r>
+      <w:r>
+        <w:rPr>
+          <w:szCs w:val="24"/>
+        </w:rPr>
+        <w:t xml:space="preserve"> par un observateur immergé dans un fluide, d’une boîte métallique colorée qui est contenue dans un bloc transparent.</w:t>
+      </w:r>
     </w:p>
     <w:p>
       <w:pPr>
@@ -2032,14 +2063,244 @@
         <w:rPr>
           <w:szCs w:val="24"/>
         </w:rPr>
-        <w:t>quatre scenarios distincts :</w:t>
-      </w:r>
-    </w:p>
-    <w:p>
-      <w:pPr>
+        <w:t xml:space="preserve">quatre scenarios </w:t>
+      </w:r>
+      <w:r>
+        <w:rPr>
+          <w:szCs w:val="24"/>
+        </w:rPr>
+        <w:t xml:space="preserve">avec des indices de réfraction et des positons d’observateur distincts </w:t>
+      </w:r>
+      <w:r>
+        <w:rPr>
+          <w:szCs w:val="24"/>
+        </w:rPr>
+        <w:t>:</w:t>
+      </w:r>
+    </w:p>
+    <w:p>
+      <w:pPr>
+        <w:pStyle w:val="ListParagraph"/>
+        <w:numPr>
+          <w:ilvl w:val="0"/>
+          <w:numId w:val="9"/>
+        </w:numPr>
         <w:spacing w:line="360" w:lineRule="auto"/>
         <w:jc w:val="both"/>
-      </w:pPr>
+        <w:rPr>
+          <w:szCs w:val="24"/>
+        </w:rPr>
+      </w:pPr>
+      <w:r>
+        <w:rPr>
+          <w:szCs w:val="24"/>
+        </w:rPr>
+        <w:t>Observateur situé en (-10, -10, 15)</w:t>
+      </w:r>
+      <w:r>
+        <w:rPr>
+          <w:szCs w:val="24"/>
+        </w:rPr>
+        <w:t>,</w:t>
+      </w:r>
+      <w:r>
+        <w:rPr>
+          <w:szCs w:val="24"/>
+        </w:rPr>
+        <w:t xml:space="preserve"> indice de réfraction du milieu de 1 et indice de réfraction du bloc transparent de 1,5.</w:t>
+      </w:r>
+    </w:p>
+    <w:p>
+      <w:pPr>
+        <w:pStyle w:val="ListParagraph"/>
+        <w:numPr>
+          <w:ilvl w:val="0"/>
+          <w:numId w:val="9"/>
+        </w:numPr>
+        <w:spacing w:line="360" w:lineRule="auto"/>
+        <w:jc w:val="both"/>
+        <w:rPr>
+          <w:szCs w:val="24"/>
+        </w:rPr>
+      </w:pPr>
+      <w:r>
+        <w:rPr>
+          <w:szCs w:val="24"/>
+        </w:rPr>
+        <w:t>Observateur situé en (</w:t>
+      </w:r>
+      <w:r>
+        <w:rPr>
+          <w:szCs w:val="24"/>
+        </w:rPr>
+        <w:t>13</w:t>
+      </w:r>
+      <w:r>
+        <w:rPr>
+          <w:szCs w:val="24"/>
+        </w:rPr>
+        <w:t xml:space="preserve">, 10, </w:t>
+      </w:r>
+      <w:r>
+        <w:rPr>
+          <w:szCs w:val="24"/>
+        </w:rPr>
+        <w:t>2</w:t>
+      </w:r>
+      <w:r>
+        <w:rPr>
+          <w:szCs w:val="24"/>
+        </w:rPr>
+        <w:t>5)</w:t>
+      </w:r>
+      <w:r>
+        <w:rPr>
+          <w:szCs w:val="24"/>
+        </w:rPr>
+        <w:t>,</w:t>
+      </w:r>
+      <w:r>
+        <w:rPr>
+          <w:szCs w:val="24"/>
+        </w:rPr>
+        <w:t xml:space="preserve"> indice de réfraction du milieu de 1 et indice de réfraction du bloc transparent de 1,5.</w:t>
+      </w:r>
+    </w:p>
+    <w:p>
+      <w:pPr>
+        <w:pStyle w:val="ListParagraph"/>
+        <w:numPr>
+          <w:ilvl w:val="0"/>
+          <w:numId w:val="9"/>
+        </w:numPr>
+        <w:spacing w:line="360" w:lineRule="auto"/>
+        <w:jc w:val="both"/>
+        <w:rPr>
+          <w:szCs w:val="24"/>
+        </w:rPr>
+      </w:pPr>
+      <w:r>
+        <w:rPr>
+          <w:szCs w:val="24"/>
+        </w:rPr>
+        <w:t>Observateur situé en (-10, -10, 15)</w:t>
+      </w:r>
+      <w:r>
+        <w:rPr>
+          <w:szCs w:val="24"/>
+        </w:rPr>
+        <w:t>,</w:t>
+      </w:r>
+      <w:r>
+        <w:rPr>
+          <w:szCs w:val="24"/>
+        </w:rPr>
+        <w:t xml:space="preserve"> indice de réfraction du milieu de 1</w:t>
+      </w:r>
+      <w:r>
+        <w:rPr>
+          <w:szCs w:val="24"/>
+        </w:rPr>
+        <w:t>,33</w:t>
+      </w:r>
+      <w:r>
+        <w:rPr>
+          <w:szCs w:val="24"/>
+        </w:rPr>
+        <w:t xml:space="preserve"> et indice de réfraction du bloc transparent de 1,</w:t>
+      </w:r>
+      <w:r>
+        <w:rPr>
+          <w:szCs w:val="24"/>
+        </w:rPr>
+        <w:t>1</w:t>
+      </w:r>
+      <w:r>
+        <w:rPr>
+          <w:szCs w:val="24"/>
+        </w:rPr>
+        <w:t>.</w:t>
+      </w:r>
+    </w:p>
+    <w:p>
+      <w:pPr>
+        <w:pStyle w:val="ListParagraph"/>
+        <w:numPr>
+          <w:ilvl w:val="0"/>
+          <w:numId w:val="9"/>
+        </w:numPr>
+        <w:spacing w:line="360" w:lineRule="auto"/>
+        <w:jc w:val="both"/>
+        <w:rPr>
+          <w:szCs w:val="24"/>
+        </w:rPr>
+      </w:pPr>
+      <w:r>
+        <w:rPr>
+          <w:szCs w:val="24"/>
+        </w:rPr>
+        <w:t>Observateur situé en (</w:t>
+      </w:r>
+      <w:r>
+        <w:rPr>
+          <w:szCs w:val="24"/>
+        </w:rPr>
+        <w:t>13</w:t>
+      </w:r>
+      <w:r>
+        <w:rPr>
+          <w:szCs w:val="24"/>
+        </w:rPr>
+        <w:t xml:space="preserve">, 10, </w:t>
+      </w:r>
+      <w:r>
+        <w:rPr>
+          <w:szCs w:val="24"/>
+        </w:rPr>
+        <w:t>25</w:t>
+      </w:r>
+      <w:r>
+        <w:rPr>
+          <w:szCs w:val="24"/>
+        </w:rPr>
+        <w:t>)</w:t>
+      </w:r>
+      <w:r>
+        <w:rPr>
+          <w:szCs w:val="24"/>
+        </w:rPr>
+        <w:t>,</w:t>
+      </w:r>
+      <w:r>
+        <w:rPr>
+          <w:szCs w:val="24"/>
+        </w:rPr>
+        <w:t xml:space="preserve"> indice de réfraction du milieu de 1</w:t>
+      </w:r>
+      <w:r>
+        <w:rPr>
+          <w:szCs w:val="24"/>
+        </w:rPr>
+        <w:t>,33</w:t>
+      </w:r>
+      <w:r>
+        <w:rPr>
+          <w:szCs w:val="24"/>
+        </w:rPr>
+        <w:t xml:space="preserve"> et indice de réfra</w:t>
+      </w:r>
+      <w:r>
+        <w:rPr>
+          <w:szCs w:val="24"/>
+        </w:rPr>
+        <w:t>ction du bloc transparent de 1,1</w:t>
+      </w:r>
+      <w:r>
+        <w:rPr>
+          <w:szCs w:val="24"/>
+        </w:rPr>
+        <w:t>.</w:t>
+      </w:r>
     </w:p>
     <w:p>
       <w:pPr>
@@ -2133,7 +2394,7 @@
     </w:p>
     <w:p>
       <w:pPr>
-        <w:pStyle w:val="Titre1"/>
+        <w:pStyle w:val="Heading1"/>
       </w:pPr>
       <w:bookmarkStart w:id="1" w:name="_Toc435899412"/>
       <w:r>
@@ -2145,7 +2406,7 @@
     <w:p/>
     <w:p>
       <w:pPr>
-        <w:pStyle w:val="Titre2"/>
+        <w:pStyle w:val="Heading2"/>
         <w:rPr>
           <w:lang w:val="fr-FR"/>
         </w:rPr>
@@ -2183,7 +2444,7 @@
     </w:p>
     <w:p>
       <w:pPr>
-        <w:pStyle w:val="Titre2"/>
+        <w:pStyle w:val="Heading2"/>
         <w:rPr>
           <w:lang w:val="fr-FR"/>
         </w:rPr>
@@ -2220,7 +2481,21 @@
         <w:rPr>
           <w:rFonts w:eastAsiaTheme="majorEastAsia"/>
         </w:rPr>
-        <w:t>réflexion, nous avons utilisé la première loi de Snell-Descartes qui dit que le sinus de l’angle d’incidence est égal au sinus de l’angle de réflexion. La formule pour avoir le vecteur unitaire réfléchi est :</w:t>
+        <w:t xml:space="preserve">réflexion, nous avons utilisé la première loi de </w:t>
+      </w:r>
+      <w:proofErr w:type="spellStart"/>
+      <w:r>
+        <w:rPr>
+          <w:rFonts w:eastAsiaTheme="majorEastAsia"/>
+        </w:rPr>
+        <w:t>Snell</w:t>
+      </w:r>
+      <w:proofErr w:type="spellEnd"/>
+      <w:r>
+        <w:rPr>
+          <w:rFonts w:eastAsiaTheme="majorEastAsia"/>
+        </w:rPr>
+        <w:t>-Descartes qui dit que le sinus de l’angle d’incidence est égal au sinus de l’angle de réflexion. La formule pour avoir le vecteur unitaire réfléchi est :</w:t>
       </w:r>
     </w:p>
     <w:p>
@@ -2506,7 +2781,23 @@
           <w:rFonts w:eastAsiaTheme="majorEastAsia"/>
           <w:lang w:val="fr-FR"/>
         </w:rPr>
-        <w:t>Pour la réfraction, nous avons utilisé la seconde loi de Snell-Descartes qui dit que le sinus de l’angle de réfraction S</w:t>
+        <w:t xml:space="preserve">Pour la réfraction, nous avons utilisé la seconde loi de </w:t>
+      </w:r>
+      <w:proofErr w:type="spellStart"/>
+      <w:r>
+        <w:rPr>
+          <w:rFonts w:eastAsiaTheme="majorEastAsia"/>
+          <w:lang w:val="fr-FR"/>
+        </w:rPr>
+        <w:t>Snell</w:t>
+      </w:r>
+      <w:proofErr w:type="spellEnd"/>
+      <w:r>
+        <w:rPr>
+          <w:rFonts w:eastAsiaTheme="majorEastAsia"/>
+          <w:lang w:val="fr-FR"/>
+        </w:rPr>
+        <w:t>-Descartes qui dit que le sinus de l’angle de réfraction S</w:t>
       </w:r>
       <w:r>
         <w:rPr>
@@ -3155,7 +3446,7 @@
     </w:p>
     <w:p>
       <w:pPr>
-        <w:pStyle w:val="Titre2"/>
+        <w:pStyle w:val="Heading2"/>
         <w:rPr>
           <w:lang w:val="fr-FR"/>
         </w:rPr>
@@ -3202,7 +3493,7 @@
     </w:p>
     <w:p>
       <w:pPr>
-        <w:pStyle w:val="Titre1"/>
+        <w:pStyle w:val="Heading1"/>
       </w:pPr>
       <w:bookmarkStart w:id="5" w:name="_Toc435899416"/>
       <w:r>
@@ -3232,7 +3523,7 @@
     </w:p>
     <w:p>
       <w:pPr>
-        <w:pStyle w:val="Titre2"/>
+        <w:pStyle w:val="Heading2"/>
         <w:spacing w:line="360" w:lineRule="auto"/>
         <w:rPr>
           <w:lang w:val="fr-FR"/>
@@ -3257,7 +3548,7 @@
     </w:p>
     <w:p>
       <w:pPr>
-        <w:pStyle w:val="Titre2"/>
+        <w:pStyle w:val="Heading2"/>
         <w:spacing w:line="360" w:lineRule="auto"/>
         <w:rPr>
           <w:lang w:val="fr-FR"/>
@@ -3301,7 +3592,7 @@
     </w:p>
     <w:p>
       <w:pPr>
-        <w:pStyle w:val="Titre1"/>
+        <w:pStyle w:val="Heading1"/>
         <w:spacing w:line="360" w:lineRule="auto"/>
       </w:pPr>
       <w:bookmarkStart w:id="8" w:name="_Toc435899419"/>
@@ -3341,7 +3632,25 @@
         <w:rPr>
           <w:lang w:val="fr-FR"/>
         </w:rPr>
-        <w:t>nos objets, soit la balle et le cylindre. On définit chacune des propriétés disponibles dans l’énoncé pour ces deux objets et l’on calcule leur centre de masse pour les futures équations.</w:t>
+        <w:t xml:space="preserve">nos objets, soit </w:t>
+      </w:r>
+      <w:r>
+        <w:rPr>
+          <w:lang w:val="fr-FR"/>
+        </w:rPr>
+        <w:t>l’observateur, le bloc transparent et le bloc de couleur</w:t>
+      </w:r>
+      <w:r>
+        <w:rPr>
+          <w:lang w:val="fr-FR"/>
+        </w:rPr>
+        <w:t>. On définit chacune des propriétés disponibles dan</w:t>
+      </w:r>
+      <w:r>
+        <w:rPr>
+          <w:lang w:val="fr-FR"/>
+        </w:rPr>
+        <w:t>s l’énoncé pour ces trois objets.</w:t>
       </w:r>
     </w:p>
     <w:p>
@@ -3355,6 +3664,279 @@
     </w:p>
     <w:p>
       <w:pPr>
+        <w:spacing w:line="360" w:lineRule="auto"/>
+        <w:jc w:val="both"/>
+        <w:rPr>
+          <w:lang w:val="fr-FR"/>
+        </w:rPr>
+      </w:pPr>
+      <w:r>
+        <w:rPr>
+          <w:lang w:val="fr-FR"/>
+        </w:rPr>
+        <w:t>Ensuite on crée six</w:t>
+      </w:r>
+      <w:r>
+        <w:rPr>
+          <w:lang w:val="fr-FR"/>
+        </w:rPr>
+        <w:t xml:space="preserve"> thread</w:t>
+      </w:r>
+      <w:r>
+        <w:rPr>
+          <w:lang w:val="fr-FR"/>
+        </w:rPr>
+        <w:t>s</w:t>
+      </w:r>
+      <w:r>
+        <w:rPr>
+          <w:lang w:val="fr-FR"/>
+        </w:rPr>
+        <w:t xml:space="preserve"> pour effectuer en parallèle les calculs qui vont suivre. Pour chacune des faces du bloc de couleur on calcule la position du centre de chaque rectangle de 1mm pouvant être compris dans cette surface. On itère ensuite à travers chacun des points trouvé et l’on crée pour chacun de c</w:t>
+      </w:r>
+      <w:r>
+        <w:rPr>
+          <w:lang w:val="fr-FR"/>
+        </w:rPr>
+        <w:t xml:space="preserve">es points un vecteur allant de </w:t>
+      </w:r>
+      <w:r>
+        <w:rPr>
+          <w:lang w:val="fr-FR"/>
+        </w:rPr>
+        <w:t>l’observateur</w:t>
+      </w:r>
+      <w:r>
+        <w:rPr>
+          <w:lang w:val="fr-FR"/>
+        </w:rPr>
+        <w:t xml:space="preserve"> au bloc de couleur</w:t>
+      </w:r>
+      <w:r>
+        <w:rPr>
+          <w:lang w:val="fr-FR"/>
+        </w:rPr>
+        <w:t>.</w:t>
+      </w:r>
+    </w:p>
+    <w:p>
+      <w:pPr>
+        <w:spacing w:line="360" w:lineRule="auto"/>
+        <w:jc w:val="both"/>
+        <w:rPr>
+          <w:lang w:val="fr-FR"/>
+        </w:rPr>
+      </w:pPr>
+    </w:p>
+    <w:p>
+      <w:pPr>
+        <w:spacing w:line="360" w:lineRule="auto"/>
+        <w:jc w:val="both"/>
+        <w:rPr>
+          <w:lang w:val="fr-FR"/>
+        </w:rPr>
+      </w:pPr>
+      <w:r>
+        <w:rPr>
+          <w:lang w:val="fr-FR"/>
+        </w:rPr>
+        <w:t>Par la suite, on créer deux fois plus de threads pour éviter les accès concurrents soit 12 threads, pour effectuer les actions qui suivent.</w:t>
+      </w:r>
+      <w:r>
+        <w:rPr>
+          <w:lang w:val="fr-FR"/>
+        </w:rPr>
+        <w:t xml:space="preserve"> D’abord on initialise pour chaque thread les objets de l’observateur, du bloc transparent et du bloc de couleur à partir des objets initiaux.</w:t>
+      </w:r>
+      <w:r>
+        <w:rPr>
+          <w:lang w:val="fr-FR"/>
+        </w:rPr>
+        <w:t xml:space="preserve"> Ensuite on sépare la liste des droites dans les différents threads ; Il s’agit de la séparation des droites pour le travail futur.</w:t>
+      </w:r>
+    </w:p>
+    <w:p>
+      <w:pPr>
+        <w:spacing w:line="360" w:lineRule="auto"/>
+        <w:jc w:val="both"/>
+        <w:rPr>
+          <w:lang w:val="fr-FR"/>
+        </w:rPr>
+      </w:pPr>
+    </w:p>
+    <w:p>
+      <w:pPr>
+        <w:spacing w:line="360" w:lineRule="auto"/>
+        <w:jc w:val="both"/>
+        <w:rPr>
+          <w:lang w:val="fr-FR"/>
+        </w:rPr>
+      </w:pPr>
+      <w:r>
+        <w:rPr>
+          <w:lang w:val="fr-FR"/>
+        </w:rPr>
+        <w:t xml:space="preserve">Maintenant, chacun des threads effectue séparément les simulations sur les différents vecteurs qui lui sont associé. </w:t>
+      </w:r>
+      <w:r>
+        <w:rPr>
+          <w:lang w:val="fr-FR"/>
+        </w:rPr>
+        <w:t xml:space="preserve">On itère à travers chaque droite puis à travers chaque plan du bloc transparent. </w:t>
+      </w:r>
+      <w:r>
+        <w:rPr>
+          <w:lang w:val="fr-FR"/>
+        </w:rPr>
+        <w:t xml:space="preserve">On effectue </w:t>
+      </w:r>
+      <w:r>
+        <w:rPr>
+          <w:lang w:val="fr-FR"/>
+        </w:rPr>
+        <w:t xml:space="preserve">un produit scalaire pour vérifier si le point de la droite est face au plan du bloc. Si le produit est positif on effectue les calculs de réfractions (tenant en compte de l’indice actuel de la simulation) puis ceux de réflexion si nécessaire. On continue la progression de la droite (ou rayon lumineux) jusqu’à ce qu’on ait une collision avec le bloc de couleur </w:t>
+      </w:r>
+      <w:r>
+        <w:rPr>
+          <w:lang w:val="fr-FR"/>
+        </w:rPr>
+        <w:t>ou que l’on juge que la simulation a assez durée et que la face ne sera jamais atteinte.</w:t>
+      </w:r>
+      <w:r>
+        <w:rPr>
+          <w:lang w:val="fr-FR"/>
+        </w:rPr>
+        <w:t xml:space="preserve"> </w:t>
+      </w:r>
+      <w:bookmarkStart w:id="9" w:name="_GoBack"/>
+      <w:bookmarkEnd w:id="9"/>
+      <w:r>
+        <w:rPr>
+          <w:lang w:val="fr-FR"/>
+        </w:rPr>
+        <w:t>S’il</w:t>
+      </w:r>
+      <w:r>
+        <w:rPr>
+          <w:lang w:val="fr-FR"/>
+        </w:rPr>
+        <w:t xml:space="preserve"> y a collision, on note la couleur de la face avec laquelle on a </w:t>
+      </w:r>
+      <w:r>
+        <w:rPr>
+          <w:lang w:val="fr-FR"/>
+        </w:rPr>
+        <w:t>collisionné</w:t>
+      </w:r>
+      <w:r>
+        <w:rPr>
+          <w:lang w:val="fr-FR"/>
+        </w:rPr>
+        <w:t>.</w:t>
+      </w:r>
+    </w:p>
+    <w:p>
+      <w:pPr>
+        <w:spacing w:line="360" w:lineRule="auto"/>
+        <w:jc w:val="both"/>
+        <w:rPr>
+          <w:lang w:val="fr-FR"/>
+        </w:rPr>
+      </w:pPr>
+    </w:p>
+    <w:p>
+      <w:pPr>
+        <w:spacing w:line="360" w:lineRule="auto"/>
+        <w:jc w:val="both"/>
+        <w:rPr>
+          <w:lang w:val="fr-FR"/>
+        </w:rPr>
+      </w:pPr>
+      <w:r>
+        <w:rPr>
+          <w:lang w:val="fr-FR"/>
+        </w:rPr>
+        <w:lastRenderedPageBreak/>
+        <w:t xml:space="preserve">Une fois que les threads ont tous fait leur travail, </w:t>
+      </w:r>
+      <w:r>
+        <w:rPr>
+          <w:lang w:val="fr-FR"/>
+        </w:rPr>
+        <w:t>on concatène les résultats et l’on affiche</w:t>
+      </w:r>
+      <w:r>
+        <w:rPr>
+          <w:lang w:val="fr-FR"/>
+        </w:rPr>
+        <w:t xml:space="preserve"> dans un plot l’ensemble des points de collisions avec le bloc par couleurs.</w:t>
+      </w:r>
+    </w:p>
+    <w:p>
+      <w:pPr>
+        <w:spacing w:line="360" w:lineRule="auto"/>
+        <w:jc w:val="both"/>
+        <w:rPr>
+          <w:lang w:val="fr-FR"/>
+        </w:rPr>
+      </w:pPr>
+    </w:p>
+    <w:p>
+      <w:pPr>
+        <w:spacing w:line="360" w:lineRule="auto"/>
+        <w:jc w:val="both"/>
+        <w:rPr>
+          <w:lang w:val="fr-FR"/>
+        </w:rPr>
+      </w:pPr>
+    </w:p>
+    <w:p>
+      <w:pPr>
+        <w:spacing w:line="360" w:lineRule="auto"/>
+        <w:jc w:val="both"/>
+        <w:rPr>
+          <w:lang w:val="fr-FR"/>
+        </w:rPr>
+      </w:pPr>
+    </w:p>
+    <w:p>
+      <w:pPr>
+        <w:spacing w:line="360" w:lineRule="auto"/>
+        <w:jc w:val="both"/>
+        <w:rPr>
+          <w:lang w:val="fr-FR"/>
+        </w:rPr>
+      </w:pPr>
+    </w:p>
+    <w:p>
+      <w:pPr>
+        <w:spacing w:line="360" w:lineRule="auto"/>
+        <w:jc w:val="both"/>
+        <w:rPr>
+          <w:lang w:val="fr-FR"/>
+        </w:rPr>
+      </w:pPr>
+    </w:p>
+    <w:p>
+      <w:pPr>
+        <w:spacing w:line="360" w:lineRule="auto"/>
+        <w:jc w:val="both"/>
+        <w:rPr>
+          <w:lang w:val="fr-FR"/>
+        </w:rPr>
+      </w:pPr>
+    </w:p>
+    <w:p>
+      <w:pPr>
+        <w:spacing w:line="360" w:lineRule="auto"/>
+        <w:jc w:val="both"/>
+        <w:rPr>
+          <w:lang w:val="fr-FR"/>
+        </w:rPr>
+      </w:pPr>
+    </w:p>
+    <w:p>
+      <w:pPr>
         <w:spacing w:line="276" w:lineRule="auto"/>
         <w:rPr>
           <w:lang w:val="fr-FR"/>
@@ -3372,16 +3954,16 @@
     <w:p/>
     <w:p>
       <w:pPr>
-        <w:pStyle w:val="Titre1"/>
-      </w:pPr>
-      <w:bookmarkStart w:id="9" w:name="_Toc435899420"/>
+        <w:pStyle w:val="Heading1"/>
+      </w:pPr>
+      <w:bookmarkStart w:id="10" w:name="_Toc435899420"/>
       <w:r>
         <w:t xml:space="preserve">V – </w:t>
       </w:r>
       <w:r>
         <w:t>Résultats obtenus</w:t>
       </w:r>
-      <w:bookmarkEnd w:id="9"/>
+      <w:bookmarkEnd w:id="10"/>
       <w:r>
         <w:t xml:space="preserve"> </w:t>
       </w:r>
@@ -3398,16 +3980,16 @@
     <w:p/>
     <w:p>
       <w:pPr>
-        <w:pStyle w:val="Titre1"/>
-      </w:pPr>
-      <w:bookmarkStart w:id="10" w:name="_Toc435899421"/>
+        <w:pStyle w:val="Heading1"/>
+      </w:pPr>
+      <w:bookmarkStart w:id="11" w:name="_Toc435899421"/>
       <w:r>
         <w:t xml:space="preserve">VI – </w:t>
       </w:r>
       <w:r>
         <w:t>Analyse des résultats obtenus</w:t>
       </w:r>
-      <w:bookmarkEnd w:id="10"/>
+      <w:bookmarkEnd w:id="11"/>
       <w:r>
         <w:t xml:space="preserve"> </w:t>
       </w:r>
@@ -3458,9 +4040,9 @@
     </w:p>
     <w:p>
       <w:pPr>
-        <w:pStyle w:val="Titre1"/>
-      </w:pPr>
-      <w:bookmarkStart w:id="11" w:name="_Toc435899422"/>
+        <w:pStyle w:val="Heading1"/>
+      </w:pPr>
+      <w:bookmarkStart w:id="12" w:name="_Toc435899422"/>
       <w:r>
         <w:t>VI</w:t>
       </w:r>
@@ -3470,7 +4052,7 @@
       <w:r>
         <w:t xml:space="preserve"> - Discussions sur le devoir</w:t>
       </w:r>
-      <w:bookmarkEnd w:id="11"/>
+      <w:bookmarkEnd w:id="12"/>
     </w:p>
     <w:p/>
     <w:p>
@@ -3581,7 +4163,13 @@
         <w:t>,</w:t>
       </w:r>
       <w:r>
-        <w:t xml:space="preserve"> il est imp</w:t>
+        <w:t xml:space="preserve"> il est </w:t>
+      </w:r>
+      <w:r>
+        <w:t>presque qu’</w:t>
+      </w:r>
+      <w:r>
+        <w:t>imp</w:t>
       </w:r>
       <w:r>
         <w:t>ossible d’</w:t>
@@ -3700,8 +4288,6 @@
       <w:r>
         <w:t>nt</w:t>
       </w:r>
-      <w:bookmarkStart w:id="12" w:name="_GoBack"/>
-      <w:bookmarkEnd w:id="12"/>
       <w:r>
         <w:t xml:space="preserve"> de milieu</w:t>
       </w:r>
@@ -3759,7 +4345,7 @@
     <w:sdtContent>
       <w:p>
         <w:pPr>
-          <w:pStyle w:val="Pieddepage"/>
+          <w:pStyle w:val="Footer"/>
           <w:jc w:val="right"/>
         </w:pPr>
         <w:r>
@@ -3776,7 +4362,7 @@
             <w:noProof/>
             <w:lang w:val="fr-FR"/>
           </w:rPr>
-          <w:t>7</w:t>
+          <w:t>9</w:t>
         </w:r>
         <w:r>
           <w:fldChar w:fldCharType="end"/>
@@ -3786,7 +4372,7 @@
   </w:sdt>
   <w:p>
     <w:pPr>
-      <w:pStyle w:val="Pieddepage"/>
+      <w:pStyle w:val="Footer"/>
     </w:pPr>
   </w:p>
   <w:p/>
@@ -3822,13 +4408,13 @@
 <w:hdr xmlns:wpc="http://schemas.microsoft.com/office/word/2010/wordprocessingCanvas" xmlns:mc="http://schemas.openxmlformats.org/markup-compatibility/2006" xmlns:o="urn:schemas-microsoft-com:office:office" xmlns:r="http://schemas.openxmlformats.org/officeDocument/2006/relationships" xmlns:m="http://schemas.openxmlformats.org/officeDocument/2006/math" xmlns:v="urn:schemas-microsoft-com:vml" xmlns:wp14="http://schemas.microsoft.com/office/word/2010/wordprocessingDrawing" xmlns:wp="http://schemas.openxmlformats.org/drawingml/2006/wordprocessingDrawing" xmlns:w10="urn:schemas-microsoft-com:office:word" xmlns:w="http://schemas.openxmlformats.org/wordprocessingml/2006/main" xmlns:w14="http://schemas.microsoft.com/office/word/2010/wordml" xmlns:w15="http://schemas.microsoft.com/office/word/2012/wordml" xmlns:wpg="http://schemas.microsoft.com/office/word/2010/wordprocessingGroup" xmlns:wpi="http://schemas.microsoft.com/office/word/2010/wordprocessingInk" xmlns:wne="http://schemas.microsoft.com/office/word/2006/wordml" xmlns:wps="http://schemas.microsoft.com/office/word/2010/wordprocessingShape" mc:Ignorable="w14 w15 wp14">
   <w:p>
     <w:pPr>
-      <w:pStyle w:val="En-tte"/>
+      <w:pStyle w:val="Header"/>
       <w:jc w:val="right"/>
     </w:pPr>
     <w:r>
       <w:rPr>
         <w:noProof/>
-        <w:lang w:val="fr-FR"/>
+        <w:lang w:eastAsia="fr-CA"/>
       </w:rPr>
       <w:drawing>
         <wp:inline distT="0" distB="0" distL="0" distR="0" wp14:anchorId="14B4940D" wp14:editId="14B4940E">
@@ -4403,6 +4989,92 @@
     </w:lvl>
   </w:abstractNum>
   <w:abstractNum w:abstractNumId="5" w15:restartNumberingAfterBreak="0">
+    <w:nsid w:val="4F536A95"/>
+    <w:multiLevelType w:val="hybridMultilevel"/>
+    <w:tmpl w:val="4050D07C"/>
+    <w:lvl w:ilvl="0" w:tplc="0C0C000F">
+      <w:start w:val="1"/>
+      <w:numFmt w:val="decimal"/>
+      <w:lvlText w:val="%1."/>
+      <w:lvlJc w:val="left"/>
+      <w:pPr>
+        <w:ind w:left="720" w:hanging="360"/>
+      </w:pPr>
+    </w:lvl>
+    <w:lvl w:ilvl="1" w:tplc="0C0C0019" w:tentative="1">
+      <w:start w:val="1"/>
+      <w:numFmt w:val="lowerLetter"/>
+      <w:lvlText w:val="%2."/>
+      <w:lvlJc w:val="left"/>
+      <w:pPr>
+        <w:ind w:left="1440" w:hanging="360"/>
+      </w:pPr>
+    </w:lvl>
+    <w:lvl w:ilvl="2" w:tplc="0C0C001B" w:tentative="1">
+      <w:start w:val="1"/>
+      <w:numFmt w:val="lowerRoman"/>
+      <w:lvlText w:val="%3."/>
+      <w:lvlJc w:val="right"/>
+      <w:pPr>
+        <w:ind w:left="2160" w:hanging="180"/>
+      </w:pPr>
+    </w:lvl>
+    <w:lvl w:ilvl="3" w:tplc="0C0C000F" w:tentative="1">
+      <w:start w:val="1"/>
+      <w:numFmt w:val="decimal"/>
+      <w:lvlText w:val="%4."/>
+      <w:lvlJc w:val="left"/>
+      <w:pPr>
+        <w:ind w:left="2880" w:hanging="360"/>
+      </w:pPr>
+    </w:lvl>
+    <w:lvl w:ilvl="4" w:tplc="0C0C0019" w:tentative="1">
+      <w:start w:val="1"/>
+      <w:numFmt w:val="lowerLetter"/>
+      <w:lvlText w:val="%5."/>
+      <w:lvlJc w:val="left"/>
+      <w:pPr>
+        <w:ind w:left="3600" w:hanging="360"/>
+      </w:pPr>
+    </w:lvl>
+    <w:lvl w:ilvl="5" w:tplc="0C0C001B" w:tentative="1">
+      <w:start w:val="1"/>
+      <w:numFmt w:val="lowerRoman"/>
+      <w:lvlText w:val="%6."/>
+      <w:lvlJc w:val="right"/>
+      <w:pPr>
+        <w:ind w:left="4320" w:hanging="180"/>
+      </w:pPr>
+    </w:lvl>
+    <w:lvl w:ilvl="6" w:tplc="0C0C000F" w:tentative="1">
+      <w:start w:val="1"/>
+      <w:numFmt w:val="decimal"/>
+      <w:lvlText w:val="%7."/>
+      <w:lvlJc w:val="left"/>
+      <w:pPr>
+        <w:ind w:left="5040" w:hanging="360"/>
+      </w:pPr>
+    </w:lvl>
+    <w:lvl w:ilvl="7" w:tplc="0C0C0019" w:tentative="1">
+      <w:start w:val="1"/>
+      <w:numFmt w:val="lowerLetter"/>
+      <w:lvlText w:val="%8."/>
+      <w:lvlJc w:val="left"/>
+      <w:pPr>
+        <w:ind w:left="5760" w:hanging="360"/>
+      </w:pPr>
+    </w:lvl>
+    <w:lvl w:ilvl="8" w:tplc="0C0C001B" w:tentative="1">
+      <w:start w:val="1"/>
+      <w:numFmt w:val="lowerRoman"/>
+      <w:lvlText w:val="%9."/>
+      <w:lvlJc w:val="right"/>
+      <w:pPr>
+        <w:ind w:left="6480" w:hanging="180"/>
+      </w:pPr>
+    </w:lvl>
+  </w:abstractNum>
+  <w:abstractNum w:abstractNumId="6" w15:restartNumberingAfterBreak="0">
     <w:nsid w:val="549A6B10"/>
     <w:multiLevelType w:val="hybridMultilevel"/>
     <w:tmpl w:val="4C74897E"/>
@@ -4515,7 +5187,96 @@
       </w:rPr>
     </w:lvl>
   </w:abstractNum>
-  <w:abstractNum w:abstractNumId="6" w15:restartNumberingAfterBreak="0">
+  <w:abstractNum w:abstractNumId="7" w15:restartNumberingAfterBreak="0">
+    <w:nsid w:val="69D909B7"/>
+    <w:multiLevelType w:val="hybridMultilevel"/>
+    <w:tmpl w:val="9AF06D24"/>
+    <w:lvl w:ilvl="0" w:tplc="0C0C000F">
+      <w:start w:val="1"/>
+      <w:numFmt w:val="decimal"/>
+      <w:lvlText w:val="%1."/>
+      <w:lvlJc w:val="left"/>
+      <w:pPr>
+        <w:ind w:left="720" w:hanging="360"/>
+      </w:pPr>
+      <w:rPr>
+        <w:rFonts w:hint="default"/>
+      </w:rPr>
+    </w:lvl>
+    <w:lvl w:ilvl="1" w:tplc="0C0C0019" w:tentative="1">
+      <w:start w:val="1"/>
+      <w:numFmt w:val="lowerLetter"/>
+      <w:lvlText w:val="%2."/>
+      <w:lvlJc w:val="left"/>
+      <w:pPr>
+        <w:ind w:left="1440" w:hanging="360"/>
+      </w:pPr>
+    </w:lvl>
+    <w:lvl w:ilvl="2" w:tplc="0C0C001B" w:tentative="1">
+      <w:start w:val="1"/>
+      <w:numFmt w:val="lowerRoman"/>
+      <w:lvlText w:val="%3."/>
+      <w:lvlJc w:val="right"/>
+      <w:pPr>
+        <w:ind w:left="2160" w:hanging="180"/>
+      </w:pPr>
+    </w:lvl>
+    <w:lvl w:ilvl="3" w:tplc="0C0C000F" w:tentative="1">
+      <w:start w:val="1"/>
+      <w:numFmt w:val="decimal"/>
+      <w:lvlText w:val="%4."/>
+      <w:lvlJc w:val="left"/>
+      <w:pPr>
+        <w:ind w:left="2880" w:hanging="360"/>
+      </w:pPr>
+    </w:lvl>
+    <w:lvl w:ilvl="4" w:tplc="0C0C0019" w:tentative="1">
+      <w:start w:val="1"/>
+      <w:numFmt w:val="lowerLetter"/>
+      <w:lvlText w:val="%5."/>
+      <w:lvlJc w:val="left"/>
+      <w:pPr>
+        <w:ind w:left="3600" w:hanging="360"/>
+      </w:pPr>
+    </w:lvl>
+    <w:lvl w:ilvl="5" w:tplc="0C0C001B" w:tentative="1">
+      <w:start w:val="1"/>
+      <w:numFmt w:val="lowerRoman"/>
+      <w:lvlText w:val="%6."/>
+      <w:lvlJc w:val="right"/>
+      <w:pPr>
+        <w:ind w:left="4320" w:hanging="180"/>
+      </w:pPr>
+    </w:lvl>
+    <w:lvl w:ilvl="6" w:tplc="0C0C000F" w:tentative="1">
+      <w:start w:val="1"/>
+      <w:numFmt w:val="decimal"/>
+      <w:lvlText w:val="%7."/>
+      <w:lvlJc w:val="left"/>
+      <w:pPr>
+        <w:ind w:left="5040" w:hanging="360"/>
+      </w:pPr>
+    </w:lvl>
+    <w:lvl w:ilvl="7" w:tplc="0C0C0019" w:tentative="1">
+      <w:start w:val="1"/>
+      <w:numFmt w:val="lowerLetter"/>
+      <w:lvlText w:val="%8."/>
+      <w:lvlJc w:val="left"/>
+      <w:pPr>
+        <w:ind w:left="5760" w:hanging="360"/>
+      </w:pPr>
+    </w:lvl>
+    <w:lvl w:ilvl="8" w:tplc="0C0C001B" w:tentative="1">
+      <w:start w:val="1"/>
+      <w:numFmt w:val="lowerRoman"/>
+      <w:lvlText w:val="%9."/>
+      <w:lvlJc w:val="right"/>
+      <w:pPr>
+        <w:ind w:left="6480" w:hanging="180"/>
+      </w:pPr>
+    </w:lvl>
+  </w:abstractNum>
+  <w:abstractNum w:abstractNumId="8" w15:restartNumberingAfterBreak="0">
     <w:nsid w:val="6A63302A"/>
     <w:multiLevelType w:val="hybridMultilevel"/>
     <w:tmpl w:val="AEE63A86"/>
@@ -4614,7 +5375,7 @@
     <w:abstractNumId w:val="3"/>
   </w:num>
   <w:num w:numId="4">
-    <w:abstractNumId w:val="6"/>
+    <w:abstractNumId w:val="8"/>
   </w:num>
   <w:num w:numId="5">
     <w:abstractNumId w:val="4"/>
@@ -4623,6 +5384,12 @@
     <w:abstractNumId w:val="1"/>
   </w:num>
   <w:num w:numId="7">
+    <w:abstractNumId w:val="6"/>
+  </w:num>
+  <w:num w:numId="8">
+    <w:abstractNumId w:val="7"/>
+  </w:num>
+  <w:num w:numId="9">
     <w:abstractNumId w:val="5"/>
   </w:num>
 </w:numbering>
@@ -5032,11 +5799,11 @@
       <w:lang w:val="fr-CA" w:eastAsia="fr-FR"/>
     </w:rPr>
   </w:style>
-  <w:style w:type="paragraph" w:styleId="Titre1">
+  <w:style w:type="paragraph" w:styleId="Heading1">
     <w:name w:val="heading 1"/>
     <w:basedOn w:val="Normal"/>
     <w:next w:val="Normal"/>
-    <w:link w:val="Titre1Car"/>
+    <w:link w:val="Heading1Char"/>
     <w:uiPriority w:val="9"/>
     <w:qFormat/>
     <w:rsid w:val="00A4047D"/>
@@ -5053,11 +5820,11 @@
       <w:szCs w:val="32"/>
     </w:rPr>
   </w:style>
-  <w:style w:type="paragraph" w:styleId="Titre2">
+  <w:style w:type="paragraph" w:styleId="Heading2">
     <w:name w:val="heading 2"/>
     <w:basedOn w:val="Normal"/>
     <w:next w:val="Normal"/>
-    <w:link w:val="Titre2Car"/>
+    <w:link w:val="Heading2Char"/>
     <w:uiPriority w:val="9"/>
     <w:unhideWhenUsed/>
     <w:qFormat/>
@@ -5075,13 +5842,13 @@
       <w:szCs w:val="26"/>
     </w:rPr>
   </w:style>
-  <w:style w:type="character" w:default="1" w:styleId="Policepardfaut">
+  <w:style w:type="character" w:default="1" w:styleId="DefaultParagraphFont">
     <w:name w:val="Default Paragraph Font"/>
     <w:uiPriority w:val="1"/>
     <w:semiHidden/>
     <w:unhideWhenUsed/>
   </w:style>
-  <w:style w:type="table" w:default="1" w:styleId="TableauNormal">
+  <w:style w:type="table" w:default="1" w:styleId="TableNormal">
     <w:name w:val="Normal Table"/>
     <w:uiPriority w:val="99"/>
     <w:semiHidden/>
@@ -5096,7 +5863,7 @@
       </w:tblCellMar>
     </w:tblPr>
   </w:style>
-  <w:style w:type="numbering" w:default="1" w:styleId="Aucuneliste">
+  <w:style w:type="numbering" w:default="1" w:styleId="NoList">
     <w:name w:val="No List"/>
     <w:uiPriority w:val="99"/>
     <w:semiHidden/>
@@ -5142,9 +5909,9 @@
       <w:color w:val="auto"/>
     </w:rPr>
   </w:style>
-  <w:style w:type="table" w:styleId="Grilledutableau">
+  <w:style w:type="table" w:styleId="TableGrid">
     <w:name w:val="Table Grid"/>
-    <w:basedOn w:val="TableauNormal"/>
+    <w:basedOn w:val="TableNormal"/>
     <w:uiPriority w:val="59"/>
     <w:rsid w:val="00A4047D"/>
     <w:pPr>
@@ -5167,10 +5934,10 @@
       </w:tblBorders>
     </w:tblPr>
   </w:style>
-  <w:style w:type="paragraph" w:styleId="En-tte">
+  <w:style w:type="paragraph" w:styleId="Header">
     <w:name w:val="header"/>
     <w:basedOn w:val="Normal"/>
-    <w:link w:val="En-tteCar"/>
+    <w:link w:val="HeaderChar"/>
     <w:uiPriority w:val="99"/>
     <w:unhideWhenUsed/>
     <w:rsid w:val="00A4047D"/>
@@ -5181,10 +5948,10 @@
       </w:tabs>
     </w:pPr>
   </w:style>
-  <w:style w:type="character" w:customStyle="1" w:styleId="En-tteCar">
-    <w:name w:val="En-tête Car"/>
-    <w:basedOn w:val="Policepardfaut"/>
-    <w:link w:val="En-tte"/>
+  <w:style w:type="character" w:customStyle="1" w:styleId="HeaderChar">
+    <w:name w:val="Header Char"/>
+    <w:basedOn w:val="DefaultParagraphFont"/>
+    <w:link w:val="Header"/>
     <w:uiPriority w:val="99"/>
     <w:rsid w:val="00A4047D"/>
     <w:rPr>
@@ -5194,10 +5961,10 @@
       <w:lang w:val="fr-CA" w:eastAsia="fr-FR"/>
     </w:rPr>
   </w:style>
-  <w:style w:type="paragraph" w:styleId="Pieddepage">
+  <w:style w:type="paragraph" w:styleId="Footer">
     <w:name w:val="footer"/>
     <w:basedOn w:val="Normal"/>
-    <w:link w:val="PieddepageCar"/>
+    <w:link w:val="FooterChar"/>
     <w:uiPriority w:val="99"/>
     <w:unhideWhenUsed/>
     <w:rsid w:val="00A4047D"/>
@@ -5208,10 +5975,10 @@
       </w:tabs>
     </w:pPr>
   </w:style>
-  <w:style w:type="character" w:customStyle="1" w:styleId="PieddepageCar">
-    <w:name w:val="Pied de page Car"/>
-    <w:basedOn w:val="Policepardfaut"/>
-    <w:link w:val="Pieddepage"/>
+  <w:style w:type="character" w:customStyle="1" w:styleId="FooterChar">
+    <w:name w:val="Footer Char"/>
+    <w:basedOn w:val="DefaultParagraphFont"/>
+    <w:link w:val="Footer"/>
     <w:uiPriority w:val="99"/>
     <w:rsid w:val="00A4047D"/>
     <w:rPr>
@@ -5221,10 +5988,10 @@
       <w:lang w:val="fr-CA" w:eastAsia="fr-FR"/>
     </w:rPr>
   </w:style>
-  <w:style w:type="character" w:customStyle="1" w:styleId="Titre1Car">
-    <w:name w:val="Titre 1 Car"/>
-    <w:basedOn w:val="Policepardfaut"/>
-    <w:link w:val="Titre1"/>
+  <w:style w:type="character" w:customStyle="1" w:styleId="Heading1Char">
+    <w:name w:val="Heading 1 Char"/>
+    <w:basedOn w:val="DefaultParagraphFont"/>
+    <w:link w:val="Heading1"/>
     <w:uiPriority w:val="9"/>
     <w:rsid w:val="00A4047D"/>
     <w:rPr>
@@ -5235,9 +6002,9 @@
       <w:lang w:val="fr-CA" w:eastAsia="fr-FR"/>
     </w:rPr>
   </w:style>
-  <w:style w:type="paragraph" w:styleId="En-ttedetabledesmatires">
+  <w:style w:type="paragraph" w:styleId="TOCHeading">
     <w:name w:val="TOC Heading"/>
-    <w:basedOn w:val="Titre1"/>
+    <w:basedOn w:val="Heading1"/>
     <w:next w:val="Normal"/>
     <w:uiPriority w:val="39"/>
     <w:unhideWhenUsed/>
@@ -5251,7 +6018,7 @@
       <w:lang w:val="en-US" w:eastAsia="en-US"/>
     </w:rPr>
   </w:style>
-  <w:style w:type="paragraph" w:styleId="TM1">
+  <w:style w:type="paragraph" w:styleId="TOC1">
     <w:name w:val="toc 1"/>
     <w:basedOn w:val="Normal"/>
     <w:next w:val="Normal"/>
@@ -5263,9 +6030,9 @@
       <w:spacing w:after="100"/>
     </w:pPr>
   </w:style>
-  <w:style w:type="character" w:styleId="Lienhypertexte">
+  <w:style w:type="character" w:styleId="Hyperlink">
     <w:name w:val="Hyperlink"/>
-    <w:basedOn w:val="Policepardfaut"/>
+    <w:basedOn w:val="DefaultParagraphFont"/>
     <w:uiPriority w:val="99"/>
     <w:unhideWhenUsed/>
     <w:rsid w:val="000F659A"/>
@@ -5274,7 +6041,7 @@
       <w:u w:val="single"/>
     </w:rPr>
   </w:style>
-  <w:style w:type="paragraph" w:styleId="Lgende">
+  <w:style w:type="paragraph" w:styleId="Caption">
     <w:name w:val="caption"/>
     <w:basedOn w:val="Normal"/>
     <w:next w:val="Normal"/>
@@ -5293,9 +6060,9 @@
       <w:szCs w:val="18"/>
     </w:rPr>
   </w:style>
-  <w:style w:type="character" w:styleId="Textedelespacerserv">
+  <w:style w:type="character" w:styleId="PlaceholderText">
     <w:name w:val="Placeholder Text"/>
-    <w:basedOn w:val="Policepardfaut"/>
+    <w:basedOn w:val="DefaultParagraphFont"/>
     <w:uiPriority w:val="99"/>
     <w:semiHidden/>
     <w:rsid w:val="00A71FE6"/>
@@ -5303,10 +6070,10 @@
       <w:color w:val="808080"/>
     </w:rPr>
   </w:style>
-  <w:style w:type="character" w:customStyle="1" w:styleId="Titre2Car">
-    <w:name w:val="Titre 2 Car"/>
-    <w:basedOn w:val="Policepardfaut"/>
-    <w:link w:val="Titre2"/>
+  <w:style w:type="character" w:customStyle="1" w:styleId="Heading2Char">
+    <w:name w:val="Heading 2 Char"/>
+    <w:basedOn w:val="DefaultParagraphFont"/>
+    <w:link w:val="Heading2"/>
     <w:uiPriority w:val="9"/>
     <w:rsid w:val="005B3109"/>
     <w:rPr>
@@ -5317,7 +6084,7 @@
       <w:lang w:val="fr-CA" w:eastAsia="fr-FR"/>
     </w:rPr>
   </w:style>
-  <w:style w:type="paragraph" w:styleId="TM2">
+  <w:style w:type="paragraph" w:styleId="TOC2">
     <w:name w:val="toc 2"/>
     <w:basedOn w:val="Normal"/>
     <w:next w:val="Normal"/>
@@ -5330,7 +6097,7 @@
       <w:ind w:left="240"/>
     </w:pPr>
   </w:style>
-  <w:style w:type="paragraph" w:styleId="Paragraphedeliste">
+  <w:style w:type="paragraph" w:styleId="ListParagraph">
     <w:name w:val="List Paragraph"/>
     <w:basedOn w:val="Normal"/>
     <w:uiPriority w:val="34"/>
@@ -5341,11 +6108,11 @@
       <w:contextualSpacing/>
     </w:pPr>
   </w:style>
-  <w:style w:type="paragraph" w:styleId="Sous-titre">
+  <w:style w:type="paragraph" w:styleId="Subtitle">
     <w:name w:val="Subtitle"/>
     <w:basedOn w:val="Normal"/>
     <w:next w:val="Normal"/>
-    <w:link w:val="Sous-titreCar"/>
+    <w:link w:val="SubtitleChar"/>
     <w:uiPriority w:val="11"/>
     <w:qFormat/>
     <w:rsid w:val="00D90661"/>
@@ -5363,10 +6130,10 @@
       <w:szCs w:val="22"/>
     </w:rPr>
   </w:style>
-  <w:style w:type="character" w:customStyle="1" w:styleId="Sous-titreCar">
-    <w:name w:val="Sous-titre Car"/>
-    <w:basedOn w:val="Policepardfaut"/>
-    <w:link w:val="Sous-titre"/>
+  <w:style w:type="character" w:customStyle="1" w:styleId="SubtitleChar">
+    <w:name w:val="Subtitle Char"/>
+    <w:basedOn w:val="DefaultParagraphFont"/>
+    <w:link w:val="Subtitle"/>
     <w:uiPriority w:val="11"/>
     <w:rsid w:val="00D90661"/>
     <w:rPr>
@@ -5376,7 +6143,7 @@
       <w:lang w:val="fr-CA" w:eastAsia="fr-FR"/>
     </w:rPr>
   </w:style>
-  <w:style w:type="paragraph" w:styleId="TM3">
+  <w:style w:type="paragraph" w:styleId="TOC3">
     <w:name w:val="toc 3"/>
     <w:basedOn w:val="Normal"/>
     <w:next w:val="Normal"/>
@@ -5395,9 +6162,9 @@
       <w:lang w:val="en-US" w:eastAsia="en-US"/>
     </w:rPr>
   </w:style>
-  <w:style w:type="character" w:styleId="Marquedecommentaire">
+  <w:style w:type="character" w:styleId="CommentReference">
     <w:name w:val="annotation reference"/>
-    <w:basedOn w:val="Policepardfaut"/>
+    <w:basedOn w:val="DefaultParagraphFont"/>
     <w:uiPriority w:val="99"/>
     <w:semiHidden/>
     <w:unhideWhenUsed/>
@@ -5407,10 +6174,10 @@
       <w:szCs w:val="16"/>
     </w:rPr>
   </w:style>
-  <w:style w:type="paragraph" w:styleId="Commentaire">
+  <w:style w:type="paragraph" w:styleId="CommentText">
     <w:name w:val="annotation text"/>
     <w:basedOn w:val="Normal"/>
-    <w:link w:val="CommentaireCar"/>
+    <w:link w:val="CommentTextChar"/>
     <w:uiPriority w:val="99"/>
     <w:semiHidden/>
     <w:unhideWhenUsed/>
@@ -5419,10 +6186,10 @@
       <w:sz w:val="20"/>
     </w:rPr>
   </w:style>
-  <w:style w:type="character" w:customStyle="1" w:styleId="CommentaireCar">
-    <w:name w:val="Commentaire Car"/>
-    <w:basedOn w:val="Policepardfaut"/>
-    <w:link w:val="Commentaire"/>
+  <w:style w:type="character" w:customStyle="1" w:styleId="CommentTextChar">
+    <w:name w:val="Comment Text Char"/>
+    <w:basedOn w:val="DefaultParagraphFont"/>
+    <w:link w:val="CommentText"/>
     <w:uiPriority w:val="99"/>
     <w:semiHidden/>
     <w:rsid w:val="00EE0467"/>
@@ -5433,11 +6200,11 @@
       <w:lang w:val="fr-CA" w:eastAsia="fr-FR"/>
     </w:rPr>
   </w:style>
-  <w:style w:type="paragraph" w:styleId="Objetducommentaire">
+  <w:style w:type="paragraph" w:styleId="CommentSubject">
     <w:name w:val="annotation subject"/>
-    <w:basedOn w:val="Commentaire"/>
-    <w:next w:val="Commentaire"/>
-    <w:link w:val="ObjetducommentaireCar"/>
+    <w:basedOn w:val="CommentText"/>
+    <w:next w:val="CommentText"/>
+    <w:link w:val="CommentSubjectChar"/>
     <w:uiPriority w:val="99"/>
     <w:semiHidden/>
     <w:unhideWhenUsed/>
@@ -5447,10 +6214,10 @@
       <w:bCs/>
     </w:rPr>
   </w:style>
-  <w:style w:type="character" w:customStyle="1" w:styleId="ObjetducommentaireCar">
-    <w:name w:val="Objet du commentaire Car"/>
-    <w:basedOn w:val="CommentaireCar"/>
-    <w:link w:val="Objetducommentaire"/>
+  <w:style w:type="character" w:customStyle="1" w:styleId="CommentSubjectChar">
+    <w:name w:val="Comment Subject Char"/>
+    <w:basedOn w:val="CommentTextChar"/>
+    <w:link w:val="CommentSubject"/>
     <w:uiPriority w:val="99"/>
     <w:semiHidden/>
     <w:rsid w:val="00EE0467"/>
@@ -5463,10 +6230,10 @@
       <w:lang w:val="fr-CA" w:eastAsia="fr-FR"/>
     </w:rPr>
   </w:style>
-  <w:style w:type="paragraph" w:styleId="Textedebulles">
+  <w:style w:type="paragraph" w:styleId="BalloonText">
     <w:name w:val="Balloon Text"/>
     <w:basedOn w:val="Normal"/>
-    <w:link w:val="TextedebullesCar"/>
+    <w:link w:val="BalloonTextChar"/>
     <w:uiPriority w:val="99"/>
     <w:semiHidden/>
     <w:unhideWhenUsed/>
@@ -5477,10 +6244,10 @@
       <w:szCs w:val="18"/>
     </w:rPr>
   </w:style>
-  <w:style w:type="character" w:customStyle="1" w:styleId="TextedebullesCar">
-    <w:name w:val="Texte de bulles Car"/>
-    <w:basedOn w:val="Policepardfaut"/>
-    <w:link w:val="Textedebulles"/>
+  <w:style w:type="character" w:customStyle="1" w:styleId="BalloonTextChar">
+    <w:name w:val="Balloon Text Char"/>
+    <w:basedOn w:val="DefaultParagraphFont"/>
+    <w:link w:val="BalloonText"/>
     <w:uiPriority w:val="99"/>
     <w:semiHidden/>
     <w:rsid w:val="00EE0467"/>
@@ -5820,7 +6587,7 @@
 </file>
 
 <file path=customXml/itemProps1.xml><?xml version="1.0" encoding="utf-8"?>
-<ds:datastoreItem xmlns:ds="http://schemas.openxmlformats.org/officeDocument/2006/customXml" ds:itemID="{1A65F670-57D2-441E-9747-03FA407898D3}">
+<ds:datastoreItem xmlns:ds="http://schemas.openxmlformats.org/officeDocument/2006/customXml" ds:itemID="{FA55A2C7-7C97-47BF-A546-479E74889E70}">
   <ds:schemaRefs>
     <ds:schemaRef ds:uri="http://schemas.openxmlformats.org/officeDocument/2006/bibliography"/>
   </ds:schemaRefs>

</xml_diff>

<commit_message>
equations et tracage des rayons
</commit_message>
<xml_diff>
--- a/TP4/rapport/PHS4700RapportLab4.docx
+++ b/TP4/rapport/PHS4700RapportLab4.docx
@@ -311,7 +311,7 @@
     </w:p>
     <w:tbl>
       <w:tblPr>
-        <w:tblStyle w:val="TableGrid"/>
+        <w:tblStyle w:val="Grilledutableau"/>
         <w:tblW w:w="0" w:type="auto"/>
         <w:tblLook w:val="04A0" w:firstRow="1" w:lastRow="0" w:firstColumn="1" w:lastColumn="0" w:noHBand="0" w:noVBand="1"/>
       </w:tblPr>
@@ -444,7 +444,7 @@
                     </wp:anchor>
                   </w:drawing>
                 </mc:Choice>
-                <mc:Fallback xmlns:cx="http://schemas.microsoft.com/office/drawing/2014/chartex" xmlns:cx1="http://schemas.microsoft.com/office/drawing/2015/9/8/chartex" xmlns:w16se="http://schemas.microsoft.com/office/word/2015/wordml/symex">
+                <mc:Fallback xmlns:w16se="http://schemas.microsoft.com/office/word/2015/wordml/symex" xmlns:cx1="http://schemas.microsoft.com/office/drawing/2015/9/8/chartex" xmlns:cx="http://schemas.microsoft.com/office/drawing/2014/chartex">
                   <w:pict>
                     <v:group w14:anchorId="56197106" id="Group 2" o:spid="_x0000_s1026" style="position:absolute;margin-left:83.6pt;margin-top:4.7pt;width:112.95pt;height:42.25pt;z-index:251654146" coordsize="14343,5367" o:gfxdata="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">
                       <v:shapetype id="_x0000_t75" coordsize="21600,21600" o:spt="75" o:preferrelative="t" path="m@4@5l@4@11@9@11@9@5xe" filled="f" stroked="f">
@@ -1043,7 +1043,7 @@
       <w:sdtContent>
         <w:p>
           <w:pPr>
-            <w:pStyle w:val="TOCHeading"/>
+            <w:pStyle w:val="En-ttedetabledesmatires"/>
           </w:pPr>
           <w:r>
             <w:rPr>
@@ -1054,7 +1054,7 @@
         </w:p>
         <w:p>
           <w:pPr>
-            <w:pStyle w:val="TOC1"/>
+            <w:pStyle w:val="TM1"/>
             <w:tabs>
               <w:tab w:val="right" w:leader="dot" w:pos="9350"/>
             </w:tabs>
@@ -1078,7 +1078,7 @@
           <w:hyperlink w:anchor="_Toc435899411" w:history="1">
             <w:r>
               <w:rPr>
-                <w:rStyle w:val="Hyperlink"/>
+                <w:rStyle w:val="Lienhypertexte"/>
                 <w:noProof/>
               </w:rPr>
               <w:t>I – Description du problème</w:t>
@@ -1135,7 +1135,7 @@
         </w:p>
         <w:p>
           <w:pPr>
-            <w:pStyle w:val="TOC1"/>
+            <w:pStyle w:val="TM1"/>
             <w:tabs>
               <w:tab w:val="right" w:leader="dot" w:pos="9350"/>
             </w:tabs>
@@ -1150,7 +1150,7 @@
           <w:hyperlink w:anchor="_Toc435899412" w:history="1">
             <w:r>
               <w:rPr>
-                <w:rStyle w:val="Hyperlink"/>
+                <w:rStyle w:val="Lienhypertexte"/>
                 <w:noProof/>
               </w:rPr>
               <w:t>II – Équations importantes</w:t>
@@ -1207,7 +1207,7 @@
         </w:p>
         <w:p>
           <w:pPr>
-            <w:pStyle w:val="TOC2"/>
+            <w:pStyle w:val="TM2"/>
             <w:tabs>
               <w:tab w:val="right" w:leader="dot" w:pos="9350"/>
             </w:tabs>
@@ -1222,7 +1222,7 @@
           <w:hyperlink w:anchor="_Toc435899413" w:history="1">
             <w:r>
               <w:rPr>
-                <w:rStyle w:val="Hyperlink"/>
+                <w:rStyle w:val="Lienhypertexte"/>
                 <w:noProof/>
                 <w:lang w:val="fr-FR"/>
               </w:rPr>
@@ -1280,7 +1280,7 @@
         </w:p>
         <w:p>
           <w:pPr>
-            <w:pStyle w:val="TOC2"/>
+            <w:pStyle w:val="TM2"/>
             <w:tabs>
               <w:tab w:val="right" w:leader="dot" w:pos="9350"/>
             </w:tabs>
@@ -1295,7 +1295,7 @@
           <w:hyperlink w:anchor="_Toc435899414" w:history="1">
             <w:r>
               <w:rPr>
-                <w:rStyle w:val="Hyperlink"/>
+                <w:rStyle w:val="Lienhypertexte"/>
                 <w:noProof/>
                 <w:lang w:val="fr-FR"/>
               </w:rPr>
@@ -1353,7 +1353,7 @@
         </w:p>
         <w:p>
           <w:pPr>
-            <w:pStyle w:val="TOC2"/>
+            <w:pStyle w:val="TM2"/>
             <w:tabs>
               <w:tab w:val="right" w:leader="dot" w:pos="9350"/>
             </w:tabs>
@@ -1368,7 +1368,7 @@
           <w:hyperlink w:anchor="_Toc435899415" w:history="1">
             <w:r>
               <w:rPr>
-                <w:rStyle w:val="Hyperlink"/>
+                <w:rStyle w:val="Lienhypertexte"/>
                 <w:noProof/>
                 <w:lang w:val="fr-FR"/>
               </w:rPr>
@@ -1426,7 +1426,7 @@
         </w:p>
         <w:p>
           <w:pPr>
-            <w:pStyle w:val="TOC1"/>
+            <w:pStyle w:val="TM1"/>
             <w:tabs>
               <w:tab w:val="right" w:leader="dot" w:pos="9350"/>
             </w:tabs>
@@ -1441,7 +1441,7 @@
           <w:hyperlink w:anchor="_Toc435899416" w:history="1">
             <w:r>
               <w:rPr>
-                <w:rStyle w:val="Hyperlink"/>
+                <w:rStyle w:val="Lienhypertexte"/>
                 <w:noProof/>
               </w:rPr>
               <w:t>III – Méthode de traçage des rayons</w:t>
@@ -1498,7 +1498,7 @@
         </w:p>
         <w:p>
           <w:pPr>
-            <w:pStyle w:val="TOC2"/>
+            <w:pStyle w:val="TM2"/>
             <w:tabs>
               <w:tab w:val="right" w:leader="dot" w:pos="9350"/>
             </w:tabs>
@@ -1513,7 +1513,7 @@
           <w:hyperlink w:anchor="_Toc435899417" w:history="1">
             <w:r>
               <w:rPr>
-                <w:rStyle w:val="Hyperlink"/>
+                <w:rStyle w:val="Lienhypertexte"/>
                 <w:noProof/>
                 <w:lang w:val="fr-FR"/>
               </w:rPr>
@@ -1571,7 +1571,7 @@
         </w:p>
         <w:p>
           <w:pPr>
-            <w:pStyle w:val="TOC2"/>
+            <w:pStyle w:val="TM2"/>
             <w:tabs>
               <w:tab w:val="right" w:leader="dot" w:pos="9350"/>
             </w:tabs>
@@ -1586,7 +1586,7 @@
           <w:hyperlink w:anchor="_Toc435899418" w:history="1">
             <w:r>
               <w:rPr>
-                <w:rStyle w:val="Hyperlink"/>
+                <w:rStyle w:val="Lienhypertexte"/>
                 <w:noProof/>
                 <w:lang w:val="fr-FR"/>
               </w:rPr>
@@ -1644,7 +1644,7 @@
         </w:p>
         <w:p>
           <w:pPr>
-            <w:pStyle w:val="TOC1"/>
+            <w:pStyle w:val="TM1"/>
             <w:tabs>
               <w:tab w:val="right" w:leader="dot" w:pos="9350"/>
             </w:tabs>
@@ -1659,7 +1659,7 @@
           <w:hyperlink w:anchor="_Toc435899419" w:history="1">
             <w:r>
               <w:rPr>
-                <w:rStyle w:val="Hyperlink"/>
+                <w:rStyle w:val="Lienhypertexte"/>
                 <w:noProof/>
               </w:rPr>
               <w:t>IV – Description du logiciel</w:t>
@@ -1716,7 +1716,7 @@
         </w:p>
         <w:p>
           <w:pPr>
-            <w:pStyle w:val="TOC1"/>
+            <w:pStyle w:val="TM1"/>
             <w:tabs>
               <w:tab w:val="right" w:leader="dot" w:pos="9350"/>
             </w:tabs>
@@ -1731,7 +1731,7 @@
           <w:hyperlink w:anchor="_Toc435899420" w:history="1">
             <w:r>
               <w:rPr>
-                <w:rStyle w:val="Hyperlink"/>
+                <w:rStyle w:val="Lienhypertexte"/>
                 <w:noProof/>
               </w:rPr>
               <w:t>V – Résultats obtenus</w:t>
@@ -1788,7 +1788,7 @@
         </w:p>
         <w:p>
           <w:pPr>
-            <w:pStyle w:val="TOC1"/>
+            <w:pStyle w:val="TM1"/>
             <w:tabs>
               <w:tab w:val="right" w:leader="dot" w:pos="9350"/>
             </w:tabs>
@@ -1803,7 +1803,7 @@
           <w:hyperlink w:anchor="_Toc435899421" w:history="1">
             <w:r>
               <w:rPr>
-                <w:rStyle w:val="Hyperlink"/>
+                <w:rStyle w:val="Lienhypertexte"/>
                 <w:noProof/>
               </w:rPr>
               <w:t>VI – Analyse des résultats obtenus</w:t>
@@ -1860,7 +1860,7 @@
         </w:p>
         <w:p>
           <w:pPr>
-            <w:pStyle w:val="TOC1"/>
+            <w:pStyle w:val="TM1"/>
             <w:tabs>
               <w:tab w:val="right" w:leader="dot" w:pos="9350"/>
             </w:tabs>
@@ -1875,7 +1875,7 @@
           <w:hyperlink w:anchor="_Toc435899422" w:history="1">
             <w:r>
               <w:rPr>
-                <w:rStyle w:val="Hyperlink"/>
+                <w:rStyle w:val="Lienhypertexte"/>
                 <w:noProof/>
               </w:rPr>
               <w:t>VII - Discussions sur le devoir</w:t>
@@ -1958,7 +1958,7 @@
     </w:p>
     <w:p>
       <w:pPr>
-        <w:pStyle w:val="Heading1"/>
+        <w:pStyle w:val="Titre1"/>
         <w:sectPr>
           <w:pgSz w:w="12240" w:h="15840"/>
           <w:pgMar w:top="1440" w:right="1440" w:bottom="1440" w:left="1440" w:header="720" w:footer="720" w:gutter="0"/>
@@ -1970,7 +1970,7 @@
     </w:p>
     <w:p>
       <w:pPr>
-        <w:pStyle w:val="Heading1"/>
+        <w:pStyle w:val="Titre1"/>
       </w:pPr>
       <w:bookmarkStart w:id="0" w:name="_Toc435899411"/>
       <w:r>
@@ -2080,7 +2080,7 @@
     </w:p>
     <w:p>
       <w:pPr>
-        <w:pStyle w:val="ListParagraph"/>
+        <w:pStyle w:val="Paragraphedeliste"/>
         <w:numPr>
           <w:ilvl w:val="0"/>
           <w:numId w:val="9"/>
@@ -2112,7 +2112,7 @@
     </w:p>
     <w:p>
       <w:pPr>
-        <w:pStyle w:val="ListParagraph"/>
+        <w:pStyle w:val="Paragraphedeliste"/>
         <w:numPr>
           <w:ilvl w:val="0"/>
           <w:numId w:val="9"/>
@@ -2127,48 +2127,12 @@
         <w:rPr>
           <w:szCs w:val="24"/>
         </w:rPr>
-        <w:t>Observateur situé en (</w:t>
-      </w:r>
-      <w:r>
-        <w:rPr>
-          <w:szCs w:val="24"/>
-        </w:rPr>
-        <w:t>13</w:t>
-      </w:r>
-      <w:r>
-        <w:rPr>
-          <w:szCs w:val="24"/>
-        </w:rPr>
-        <w:t xml:space="preserve">, 10, </w:t>
-      </w:r>
-      <w:r>
-        <w:rPr>
-          <w:szCs w:val="24"/>
-        </w:rPr>
-        <w:t>2</w:t>
-      </w:r>
-      <w:r>
-        <w:rPr>
-          <w:szCs w:val="24"/>
-        </w:rPr>
-        <w:t>5)</w:t>
-      </w:r>
-      <w:r>
-        <w:rPr>
-          <w:szCs w:val="24"/>
-        </w:rPr>
-        <w:t>,</w:t>
-      </w:r>
-      <w:r>
-        <w:rPr>
-          <w:szCs w:val="24"/>
-        </w:rPr>
-        <w:t xml:space="preserve"> indice de réfraction du milieu de 1 et indice de réfraction du bloc transparent de 1,5.</w:t>
-      </w:r>
-    </w:p>
-    <w:p>
-      <w:pPr>
-        <w:pStyle w:val="ListParagraph"/>
+        <w:t>Observateur situé en (13, 10, 25), indice de réfraction du milieu de 1 et indice de réfraction du bloc transparent de 1,5.</w:t>
+      </w:r>
+    </w:p>
+    <w:p>
+      <w:pPr>
+        <w:pStyle w:val="Paragraphedeliste"/>
         <w:numPr>
           <w:ilvl w:val="0"/>
           <w:numId w:val="9"/>
@@ -2183,48 +2147,12 @@
         <w:rPr>
           <w:szCs w:val="24"/>
         </w:rPr>
-        <w:t>Observateur situé en (-10, -10, 15)</w:t>
-      </w:r>
-      <w:r>
-        <w:rPr>
-          <w:szCs w:val="24"/>
-        </w:rPr>
-        <w:t>,</w:t>
-      </w:r>
-      <w:r>
-        <w:rPr>
-          <w:szCs w:val="24"/>
-        </w:rPr>
-        <w:t xml:space="preserve"> indice de réfraction du milieu de 1</w:t>
-      </w:r>
-      <w:r>
-        <w:rPr>
-          <w:szCs w:val="24"/>
-        </w:rPr>
-        <w:t>,33</w:t>
-      </w:r>
-      <w:r>
-        <w:rPr>
-          <w:szCs w:val="24"/>
-        </w:rPr>
-        <w:t xml:space="preserve"> et indice de réfraction du bloc transparent de 1,</w:t>
-      </w:r>
-      <w:r>
-        <w:rPr>
-          <w:szCs w:val="24"/>
-        </w:rPr>
-        <w:t>1</w:t>
-      </w:r>
-      <w:r>
-        <w:rPr>
-          <w:szCs w:val="24"/>
-        </w:rPr>
-        <w:t>.</w:t>
-      </w:r>
-    </w:p>
-    <w:p>
-      <w:pPr>
-        <w:pStyle w:val="ListParagraph"/>
+        <w:t>Observateur situé en (-10, -10, 15), indice de réfraction du milieu de 1,33 et indice de réfraction du bloc transparent de 1,1.</w:t>
+      </w:r>
+    </w:p>
+    <w:p>
+      <w:pPr>
+        <w:pStyle w:val="Paragraphedeliste"/>
         <w:numPr>
           <w:ilvl w:val="0"/>
           <w:numId w:val="9"/>
@@ -2239,67 +2167,7 @@
         <w:rPr>
           <w:szCs w:val="24"/>
         </w:rPr>
-        <w:t>Observateur situé en (</w:t>
-      </w:r>
-      <w:r>
-        <w:rPr>
-          <w:szCs w:val="24"/>
-        </w:rPr>
-        <w:t>13</w:t>
-      </w:r>
-      <w:r>
-        <w:rPr>
-          <w:szCs w:val="24"/>
-        </w:rPr>
-        <w:t xml:space="preserve">, 10, </w:t>
-      </w:r>
-      <w:r>
-        <w:rPr>
-          <w:szCs w:val="24"/>
-        </w:rPr>
-        <w:t>25</w:t>
-      </w:r>
-      <w:r>
-        <w:rPr>
-          <w:szCs w:val="24"/>
-        </w:rPr>
-        <w:t>)</w:t>
-      </w:r>
-      <w:r>
-        <w:rPr>
-          <w:szCs w:val="24"/>
-        </w:rPr>
-        <w:t>,</w:t>
-      </w:r>
-      <w:r>
-        <w:rPr>
-          <w:szCs w:val="24"/>
-        </w:rPr>
-        <w:t xml:space="preserve"> indice de réfraction du milieu de 1</w:t>
-      </w:r>
-      <w:r>
-        <w:rPr>
-          <w:szCs w:val="24"/>
-        </w:rPr>
-        <w:t>,33</w:t>
-      </w:r>
-      <w:r>
-        <w:rPr>
-          <w:szCs w:val="24"/>
-        </w:rPr>
-        <w:t xml:space="preserve"> et indice de réfra</w:t>
-      </w:r>
-      <w:r>
-        <w:rPr>
-          <w:szCs w:val="24"/>
-        </w:rPr>
-        <w:t>ction du bloc transparent de 1,1</w:t>
-      </w:r>
-      <w:r>
-        <w:rPr>
-          <w:szCs w:val="24"/>
-        </w:rPr>
-        <w:t>.</w:t>
+        <w:t>Observateur situé en (13, 10, 25), indice de réfraction du milieu de 1,33 et indice de réfraction du bloc transparent de 1,1.</w:t>
       </w:r>
     </w:p>
     <w:p>
@@ -2394,7 +2262,7 @@
     </w:p>
     <w:p>
       <w:pPr>
-        <w:pStyle w:val="Heading1"/>
+        <w:pStyle w:val="Titre1"/>
       </w:pPr>
       <w:bookmarkStart w:id="1" w:name="_Toc435899412"/>
       <w:r>
@@ -2406,7 +2274,7 @@
     <w:p/>
     <w:p>
       <w:pPr>
-        <w:pStyle w:val="Heading2"/>
+        <w:pStyle w:val="Titre2"/>
         <w:rPr>
           <w:lang w:val="fr-FR"/>
         </w:rPr>
@@ -2429,10 +2297,48 @@
     <w:p>
       <w:pPr>
         <w:spacing w:line="360" w:lineRule="auto"/>
-        <w:rPr>
-          <w:lang w:val="fr-FR"/>
-        </w:rPr>
-      </w:pPr>
+        <w:jc w:val="both"/>
+        <w:rPr>
+          <w:lang w:val="fr-FR"/>
+        </w:rPr>
+      </w:pPr>
+      <w:r>
+        <w:rPr>
+          <w:lang w:val="fr-FR"/>
+        </w:rPr>
+        <w:t xml:space="preserve">Afin de déterminer la position du point d’intersection entre une des surfaces, que ce soit une surface du bloc de métal ou du bloc transparent, et un rayon lumineux, on utilise la méthode qui permet de trouver l’intersection entre un plan et une droite. Ainsi notre plan </w:t>
+      </w:r>
+      <w:r>
+        <w:rPr>
+          <w:lang w:val="fr-FR"/>
+        </w:rPr>
+        <w:t>et notre droite</w:t>
+      </w:r>
+      <w:r>
+        <w:rPr>
+          <w:lang w:val="fr-FR"/>
+        </w:rPr>
+        <w:t xml:space="preserve"> sont représentés par une équation paramétrique.</w:t>
+      </w:r>
+      <w:r>
+        <w:rPr>
+          <w:lang w:val="fr-FR"/>
+        </w:rPr>
+        <w:t xml:space="preserve"> On résout le système pour trouver le paramètre </w:t>
+      </w:r>
+      <w:r>
+        <w:rPr>
+          <w:i/>
+          <w:lang w:val="fr-FR"/>
+        </w:rPr>
+        <w:t>t</w:t>
+      </w:r>
+      <w:r>
+        <w:rPr>
+          <w:lang w:val="fr-FR"/>
+        </w:rPr>
+        <w:t xml:space="preserve"> qui nous permet de trouver le point d’intersection. Ensuite, on vérifie si ce point est situé entre les limites de notre surface.</w:t>
+      </w:r>
     </w:p>
     <w:p>
       <w:pPr>
@@ -2444,7 +2350,7 @@
     </w:p>
     <w:p>
       <w:pPr>
-        <w:pStyle w:val="Heading2"/>
+        <w:pStyle w:val="Titre2"/>
         <w:rPr>
           <w:lang w:val="fr-FR"/>
         </w:rPr>
@@ -2466,6 +2372,8 @@
     </w:p>
     <w:p>
       <w:pPr>
+        <w:spacing w:line="360" w:lineRule="auto"/>
+        <w:jc w:val="both"/>
         <w:rPr>
           <w:rFonts w:eastAsiaTheme="majorEastAsia"/>
         </w:rPr>
@@ -2500,6 +2408,8 @@
     </w:p>
     <w:p>
       <w:pPr>
+        <w:spacing w:line="360" w:lineRule="auto"/>
+        <w:jc w:val="both"/>
         <w:rPr>
           <w:rFonts w:eastAsiaTheme="majorEastAsia"/>
           <w:lang w:val="fr-FR"/>
@@ -2718,6 +2628,8 @@
     </w:p>
     <w:p>
       <w:pPr>
+        <w:spacing w:line="360" w:lineRule="auto"/>
+        <w:jc w:val="both"/>
         <w:rPr>
           <w:rFonts w:eastAsiaTheme="majorEastAsia"/>
           <w:lang w:val="fr-FR"/>
@@ -2763,6 +2675,8 @@
     </w:p>
     <w:p>
       <w:pPr>
+        <w:spacing w:line="360" w:lineRule="auto"/>
+        <w:jc w:val="both"/>
         <w:rPr>
           <w:rFonts w:eastAsiaTheme="majorEastAsia"/>
           <w:lang w:val="fr-FR"/>
@@ -2771,6 +2685,8 @@
     </w:p>
     <w:p>
       <w:pPr>
+        <w:spacing w:line="360" w:lineRule="auto"/>
+        <w:jc w:val="both"/>
         <w:rPr>
           <w:rFonts w:eastAsiaTheme="majorEastAsia"/>
           <w:lang w:val="fr-FR"/>
@@ -2817,6 +2733,8 @@
     </w:p>
     <w:p>
       <w:pPr>
+        <w:spacing w:line="360" w:lineRule="auto"/>
+        <w:jc w:val="both"/>
         <w:rPr>
           <w:rFonts w:eastAsiaTheme="majorEastAsia"/>
           <w:lang w:val="fr-FR"/>
@@ -3226,6 +3144,8 @@
     </w:p>
     <w:p>
       <w:pPr>
+        <w:spacing w:line="360" w:lineRule="auto"/>
+        <w:jc w:val="both"/>
         <w:rPr>
           <w:rFonts w:eastAsiaTheme="majorEastAsia"/>
         </w:rPr>
@@ -3269,6 +3189,8 @@
     </w:p>
     <w:p>
       <w:pPr>
+        <w:spacing w:line="360" w:lineRule="auto"/>
+        <w:jc w:val="both"/>
         <w:rPr>
           <w:rFonts w:eastAsiaTheme="majorEastAsia"/>
         </w:rPr>
@@ -3276,6 +3198,8 @@
     </w:p>
     <w:p>
       <w:pPr>
+        <w:spacing w:line="360" w:lineRule="auto"/>
+        <w:jc w:val="both"/>
         <w:rPr>
           <w:rFonts w:eastAsiaTheme="majorEastAsia"/>
         </w:rPr>
@@ -3289,9 +3213,11 @@
     </w:p>
     <w:p>
       <w:pPr>
+        <w:spacing w:line="360" w:lineRule="auto"/>
+        <w:jc w:val="both"/>
         <w:rPr>
           <w:rFonts w:eastAsiaTheme="majorEastAsia"/>
-          <w:lang w:val="fr-FR"/>
+          <w:lang w:val="en-US"/>
         </w:rPr>
       </w:pPr>
       <m:oMathPara>
@@ -3446,8 +3372,20 @@
     </w:p>
     <w:p>
       <w:pPr>
-        <w:pStyle w:val="Heading2"/>
-        <w:rPr>
+        <w:rPr>
+          <w:rFonts w:eastAsiaTheme="majorEastAsia"/>
+          <w:lang w:val="fr-FR"/>
+        </w:rPr>
+      </w:pPr>
+    </w:p>
+    <w:p>
+      <w:pPr>
+        <w:spacing w:after="160" w:line="259" w:lineRule="auto"/>
+        <w:rPr>
+          <w:rFonts w:asciiTheme="majorHAnsi" w:eastAsiaTheme="majorEastAsia" w:hAnsiTheme="majorHAnsi" w:cstheme="majorBidi"/>
+          <w:color w:val="2E74B5" w:themeColor="accent1" w:themeShade="BF"/>
+          <w:sz w:val="26"/>
+          <w:szCs w:val="26"/>
           <w:lang w:val="fr-FR"/>
         </w:rPr>
       </w:pPr>
@@ -3456,16 +3394,398 @@
         <w:rPr>
           <w:lang w:val="fr-FR"/>
         </w:rPr>
+        <w:br w:type="page"/>
+      </w:r>
+    </w:p>
+    <w:p>
+      <w:pPr>
+        <w:pStyle w:val="Titre2"/>
+        <w:rPr>
+          <w:lang w:val="fr-FR"/>
+        </w:rPr>
+      </w:pPr>
+      <w:r>
+        <w:rPr>
+          <w:lang w:val="fr-FR"/>
+        </w:rPr>
+        <w:lastRenderedPageBreak/>
         <w:t>Équations de détermination de position de l’image virtuelle</w:t>
       </w:r>
       <w:bookmarkEnd w:id="4"/>
     </w:p>
     <w:p>
       <w:pPr>
-        <w:rPr>
-          <w:lang w:val="fr-FR"/>
-        </w:rPr>
-      </w:pPr>
+        <w:spacing w:line="360" w:lineRule="auto"/>
+        <w:jc w:val="both"/>
+        <w:rPr>
+          <w:lang w:val="fr-FR"/>
+        </w:rPr>
+      </w:pPr>
+      <w:r>
+        <w:rPr>
+          <w:lang w:val="fr-FR"/>
+        </w:rPr>
+        <w:t xml:space="preserve">Enfin, pour déterminer la position de l’image virtuelle, on doit d’abord déterminer le vecteur unitaire donnant la direction du rayon observé. Ceci est donné par l’équation suivante où </w:t>
+      </w:r>
+      <m:oMath>
+        <m:acc>
+          <m:accPr>
+            <m:chr m:val="⃗"/>
+            <m:ctrlPr>
+              <w:rPr>
+                <w:rFonts w:ascii="Cambria Math" w:hAnsi="Cambria Math"/>
+                <w:i/>
+                <w:lang w:val="fr-FR"/>
+              </w:rPr>
+            </m:ctrlPr>
+          </m:accPr>
+          <m:e>
+            <m:sSub>
+              <m:sSubPr>
+                <m:ctrlPr>
+                  <w:rPr>
+                    <w:rFonts w:ascii="Cambria Math" w:hAnsi="Cambria Math"/>
+                    <w:i/>
+                    <w:lang w:val="fr-FR"/>
+                  </w:rPr>
+                </m:ctrlPr>
+              </m:sSubPr>
+              <m:e>
+                <m:r>
+                  <w:rPr>
+                    <w:rFonts w:ascii="Cambria Math" w:hAnsi="Cambria Math"/>
+                    <w:lang w:val="fr-FR"/>
+                  </w:rPr>
+                  <m:t>r</m:t>
+                </m:r>
+              </m:e>
+              <m:sub>
+                <m:r>
+                  <w:rPr>
+                    <w:rFonts w:ascii="Cambria Math" w:hAnsi="Cambria Math"/>
+                    <w:lang w:val="fr-FR"/>
+                  </w:rPr>
+                  <m:t>0</m:t>
+                </m:r>
+              </m:sub>
+            </m:sSub>
+          </m:e>
+        </m:acc>
+      </m:oMath>
+      <w:r>
+        <w:rPr>
+          <w:lang w:val="fr-FR"/>
+        </w:rPr>
+        <w:t xml:space="preserve"> est la position de l’observateur et </w:t>
+      </w:r>
+      <m:oMath>
+        <m:acc>
+          <m:accPr>
+            <m:chr m:val="⃗"/>
+            <m:ctrlPr>
+              <w:rPr>
+                <w:rFonts w:ascii="Cambria Math" w:hAnsi="Cambria Math"/>
+                <w:i/>
+                <w:lang w:val="fr-FR"/>
+              </w:rPr>
+            </m:ctrlPr>
+          </m:accPr>
+          <m:e>
+            <m:sSub>
+              <m:sSubPr>
+                <m:ctrlPr>
+                  <w:rPr>
+                    <w:rFonts w:ascii="Cambria Math" w:hAnsi="Cambria Math"/>
+                    <w:i/>
+                    <w:lang w:val="fr-FR"/>
+                  </w:rPr>
+                </m:ctrlPr>
+              </m:sSubPr>
+              <m:e>
+                <m:r>
+                  <w:rPr>
+                    <w:rFonts w:ascii="Cambria Math" w:hAnsi="Cambria Math"/>
+                    <w:lang w:val="fr-FR"/>
+                  </w:rPr>
+                  <m:t>r</m:t>
+                </m:r>
+              </m:e>
+              <m:sub>
+                <m:r>
+                  <w:rPr>
+                    <w:rFonts w:ascii="Cambria Math" w:hAnsi="Cambria Math"/>
+                    <w:lang w:val="fr-FR"/>
+                  </w:rPr>
+                  <m:t>1</m:t>
+                </m:r>
+              </m:sub>
+            </m:sSub>
+          </m:e>
+        </m:acc>
+      </m:oMath>
+      <w:r>
+        <w:rPr>
+          <w:lang w:val="fr-FR"/>
+        </w:rPr>
+        <w:t xml:space="preserve"> la position de l’intersection entre le rayon et une des faces du bloc transparent.</w:t>
+      </w:r>
+    </w:p>
+    <w:p>
+      <w:pPr>
+        <w:spacing w:line="360" w:lineRule="auto"/>
+        <w:jc w:val="center"/>
+        <w:rPr>
+          <w:lang w:val="fr-FR"/>
+        </w:rPr>
+      </w:pPr>
+      <m:oMathPara>
+        <m:oMath>
+          <m:acc>
+            <m:accPr>
+              <m:chr m:val="⃗"/>
+              <m:ctrlPr>
+                <w:rPr>
+                  <w:rFonts w:ascii="Cambria Math" w:hAnsi="Cambria Math"/>
+                  <w:i/>
+                  <w:lang w:val="fr-FR"/>
+                </w:rPr>
+              </m:ctrlPr>
+            </m:accPr>
+            <m:e>
+              <m:r>
+                <w:rPr>
+                  <w:rFonts w:ascii="Cambria Math" w:hAnsi="Cambria Math"/>
+                  <w:lang w:val="fr-FR"/>
+                </w:rPr>
+                <m:t>u</m:t>
+              </m:r>
+            </m:e>
+          </m:acc>
+          <m:r>
+            <w:rPr>
+              <w:rFonts w:ascii="Cambria Math" w:hAnsi="Cambria Math"/>
+              <w:lang w:val="fr-FR"/>
+            </w:rPr>
+            <m:t>=</m:t>
+          </m:r>
+          <m:f>
+            <m:fPr>
+              <m:ctrlPr>
+                <w:rPr>
+                  <w:rFonts w:ascii="Cambria Math" w:hAnsi="Cambria Math"/>
+                  <w:i/>
+                  <w:lang w:val="fr-FR"/>
+                </w:rPr>
+              </m:ctrlPr>
+            </m:fPr>
+            <m:num>
+              <m:acc>
+                <m:accPr>
+                  <m:chr m:val="⃗"/>
+                  <m:ctrlPr>
+                    <w:rPr>
+                      <w:rFonts w:ascii="Cambria Math" w:hAnsi="Cambria Math"/>
+                      <w:i/>
+                      <w:lang w:val="fr-FR"/>
+                    </w:rPr>
+                  </m:ctrlPr>
+                </m:accPr>
+                <m:e>
+                  <m:sSub>
+                    <m:sSubPr>
+                      <m:ctrlPr>
+                        <w:rPr>
+                          <w:rFonts w:ascii="Cambria Math" w:hAnsi="Cambria Math"/>
+                          <w:i/>
+                          <w:lang w:val="fr-FR"/>
+                        </w:rPr>
+                      </m:ctrlPr>
+                    </m:sSubPr>
+                    <m:e>
+                      <m:r>
+                        <w:rPr>
+                          <w:rFonts w:ascii="Cambria Math" w:hAnsi="Cambria Math"/>
+                          <w:lang w:val="fr-FR"/>
+                        </w:rPr>
+                        <m:t>r</m:t>
+                      </m:r>
+                    </m:e>
+                    <m:sub>
+                      <m:r>
+                        <w:rPr>
+                          <w:rFonts w:ascii="Cambria Math" w:hAnsi="Cambria Math"/>
+                          <w:lang w:val="fr-FR"/>
+                        </w:rPr>
+                        <m:t>1</m:t>
+                      </m:r>
+                    </m:sub>
+                  </m:sSub>
+                </m:e>
+              </m:acc>
+              <m:r>
+                <w:rPr>
+                  <w:rFonts w:ascii="Cambria Math" w:hAnsi="Cambria Math"/>
+                  <w:lang w:val="fr-FR"/>
+                </w:rPr>
+                <m:t>-</m:t>
+              </m:r>
+              <m:acc>
+                <m:accPr>
+                  <m:chr m:val="⃗"/>
+                  <m:ctrlPr>
+                    <w:rPr>
+                      <w:rFonts w:ascii="Cambria Math" w:hAnsi="Cambria Math"/>
+                      <w:i/>
+                      <w:lang w:val="fr-FR"/>
+                    </w:rPr>
+                  </m:ctrlPr>
+                </m:accPr>
+                <m:e>
+                  <m:sSub>
+                    <m:sSubPr>
+                      <m:ctrlPr>
+                        <w:rPr>
+                          <w:rFonts w:ascii="Cambria Math" w:hAnsi="Cambria Math"/>
+                          <w:i/>
+                          <w:lang w:val="fr-FR"/>
+                        </w:rPr>
+                      </m:ctrlPr>
+                    </m:sSubPr>
+                    <m:e>
+                      <m:r>
+                        <w:rPr>
+                          <w:rFonts w:ascii="Cambria Math" w:hAnsi="Cambria Math"/>
+                          <w:lang w:val="fr-FR"/>
+                        </w:rPr>
+                        <m:t>r</m:t>
+                      </m:r>
+                    </m:e>
+                    <m:sub>
+                      <m:r>
+                        <w:rPr>
+                          <w:rFonts w:ascii="Cambria Math" w:hAnsi="Cambria Math"/>
+                          <w:lang w:val="fr-FR"/>
+                        </w:rPr>
+                        <m:t>0</m:t>
+                      </m:r>
+                    </m:sub>
+                  </m:sSub>
+                </m:e>
+              </m:acc>
+            </m:num>
+            <m:den>
+              <m:d>
+                <m:dPr>
+                  <m:begChr m:val="|"/>
+                  <m:endChr m:val="|"/>
+                  <m:ctrlPr>
+                    <w:rPr>
+                      <w:rFonts w:ascii="Cambria Math" w:hAnsi="Cambria Math"/>
+                      <w:i/>
+                      <w:lang w:val="fr-FR"/>
+                    </w:rPr>
+                  </m:ctrlPr>
+                </m:dPr>
+                <m:e>
+                  <m:acc>
+                    <m:accPr>
+                      <m:chr m:val="⃗"/>
+                      <m:ctrlPr>
+                        <w:rPr>
+                          <w:rFonts w:ascii="Cambria Math" w:hAnsi="Cambria Math"/>
+                          <w:i/>
+                          <w:lang w:val="fr-FR"/>
+                        </w:rPr>
+                      </m:ctrlPr>
+                    </m:accPr>
+                    <m:e>
+                      <m:sSub>
+                        <m:sSubPr>
+                          <m:ctrlPr>
+                            <w:rPr>
+                              <w:rFonts w:ascii="Cambria Math" w:hAnsi="Cambria Math"/>
+                              <w:i/>
+                              <w:lang w:val="fr-FR"/>
+                            </w:rPr>
+                          </m:ctrlPr>
+                        </m:sSubPr>
+                        <m:e>
+                          <m:r>
+                            <w:rPr>
+                              <w:rFonts w:ascii="Cambria Math" w:hAnsi="Cambria Math"/>
+                              <w:lang w:val="fr-FR"/>
+                            </w:rPr>
+                            <m:t>r</m:t>
+                          </m:r>
+                        </m:e>
+                        <m:sub>
+                          <m:r>
+                            <w:rPr>
+                              <w:rFonts w:ascii="Cambria Math" w:hAnsi="Cambria Math"/>
+                              <w:lang w:val="fr-FR"/>
+                            </w:rPr>
+                            <m:t>1</m:t>
+                          </m:r>
+                        </m:sub>
+                      </m:sSub>
+                    </m:e>
+                  </m:acc>
+                  <m:r>
+                    <w:rPr>
+                      <w:rFonts w:ascii="Cambria Math" w:hAnsi="Cambria Math"/>
+                      <w:lang w:val="fr-FR"/>
+                    </w:rPr>
+                    <m:t>-</m:t>
+                  </m:r>
+                  <m:acc>
+                    <m:accPr>
+                      <m:chr m:val="⃗"/>
+                      <m:ctrlPr>
+                        <w:rPr>
+                          <w:rFonts w:ascii="Cambria Math" w:hAnsi="Cambria Math"/>
+                          <w:i/>
+                          <w:lang w:val="fr-FR"/>
+                        </w:rPr>
+                      </m:ctrlPr>
+                    </m:accPr>
+                    <m:e>
+                      <m:sSub>
+                        <m:sSubPr>
+                          <m:ctrlPr>
+                            <w:rPr>
+                              <w:rFonts w:ascii="Cambria Math" w:hAnsi="Cambria Math"/>
+                              <w:i/>
+                              <w:lang w:val="fr-FR"/>
+                            </w:rPr>
+                          </m:ctrlPr>
+                        </m:sSubPr>
+                        <m:e>
+                          <m:r>
+                            <w:rPr>
+                              <w:rFonts w:ascii="Cambria Math" w:hAnsi="Cambria Math"/>
+                              <w:lang w:val="fr-FR"/>
+                            </w:rPr>
+                            <m:t>r</m:t>
+                          </m:r>
+                        </m:e>
+                        <m:sub>
+                          <m:r>
+                            <w:rPr>
+                              <w:rFonts w:ascii="Cambria Math" w:hAnsi="Cambria Math"/>
+                              <w:lang w:val="fr-FR"/>
+                            </w:rPr>
+                            <m:t>0</m:t>
+                          </m:r>
+                        </m:sub>
+                      </m:sSub>
+                    </m:e>
+                  </m:acc>
+                </m:e>
+              </m:d>
+            </m:den>
+          </m:f>
+        </m:oMath>
+      </m:oMathPara>
     </w:p>
     <w:p>
       <w:pPr>
@@ -3478,24 +3798,337 @@
     </w:p>
     <w:p>
       <w:pPr>
+        <w:spacing w:after="160" w:line="360" w:lineRule="auto"/>
+        <w:jc w:val="both"/>
+        <w:rPr>
+          <w:lang w:val="fr-FR"/>
+        </w:rPr>
+      </w:pPr>
+      <w:r>
+        <w:rPr>
+          <w:lang w:val="fr-FR"/>
+        </w:rPr>
+        <w:t>Ensuite, on doit déterminer la distance parcourue par le rayon avant qu’il ne touche une des faces du bloc de métal. À chaque collision, on ajoute la distance parcourue depuis son dernier point de collision. Ainsi, cette distance totale est donnée par la somme de toutes les distances.</w:t>
+      </w:r>
+    </w:p>
+    <w:p>
+      <w:pPr>
+        <w:spacing w:after="160" w:line="360" w:lineRule="auto"/>
+        <w:jc w:val="both"/>
+        <w:rPr>
+          <w:lang w:val="fr-FR"/>
+        </w:rPr>
+      </w:pPr>
+      <m:oMathPara>
+        <m:oMath>
+          <m:r>
+            <w:rPr>
+              <w:rFonts w:ascii="Cambria Math" w:hAnsi="Cambria Math"/>
+              <w:lang w:val="fr-FR"/>
+            </w:rPr>
+            <m:t>d=</m:t>
+          </m:r>
+          <m:nary>
+            <m:naryPr>
+              <m:chr m:val="∑"/>
+              <m:limLoc m:val="undOvr"/>
+              <m:ctrlPr>
+                <w:rPr>
+                  <w:rFonts w:ascii="Cambria Math" w:hAnsi="Cambria Math"/>
+                  <w:i/>
+                  <w:lang w:val="fr-FR"/>
+                </w:rPr>
+              </m:ctrlPr>
+            </m:naryPr>
+            <m:sub>
+              <m:r>
+                <w:rPr>
+                  <w:rFonts w:ascii="Cambria Math" w:hAnsi="Cambria Math"/>
+                  <w:lang w:val="fr-FR"/>
+                </w:rPr>
+                <m:t>i=1</m:t>
+              </m:r>
+            </m:sub>
+            <m:sup>
+              <m:r>
+                <w:rPr>
+                  <w:rFonts w:ascii="Cambria Math" w:hAnsi="Cambria Math"/>
+                  <w:lang w:val="fr-FR"/>
+                </w:rPr>
+                <m:t>n</m:t>
+              </m:r>
+            </m:sup>
+            <m:e>
+              <m:d>
+                <m:dPr>
+                  <m:begChr m:val="|"/>
+                  <m:endChr m:val="|"/>
+                  <m:ctrlPr>
+                    <w:rPr>
+                      <w:rFonts w:ascii="Cambria Math" w:hAnsi="Cambria Math"/>
+                      <w:i/>
+                      <w:lang w:val="fr-FR"/>
+                    </w:rPr>
+                  </m:ctrlPr>
+                </m:dPr>
+                <m:e>
+                  <m:acc>
+                    <m:accPr>
+                      <m:chr m:val="⃗"/>
+                      <m:ctrlPr>
+                        <w:rPr>
+                          <w:rFonts w:ascii="Cambria Math" w:hAnsi="Cambria Math"/>
+                          <w:i/>
+                          <w:lang w:val="fr-FR"/>
+                        </w:rPr>
+                      </m:ctrlPr>
+                    </m:accPr>
+                    <m:e>
+                      <m:sSub>
+                        <m:sSubPr>
+                          <m:ctrlPr>
+                            <w:rPr>
+                              <w:rFonts w:ascii="Cambria Math" w:hAnsi="Cambria Math"/>
+                              <w:i/>
+                              <w:lang w:val="fr-FR"/>
+                            </w:rPr>
+                          </m:ctrlPr>
+                        </m:sSubPr>
+                        <m:e>
+                          <m:r>
+                            <w:rPr>
+                              <w:rFonts w:ascii="Cambria Math" w:hAnsi="Cambria Math"/>
+                              <w:lang w:val="fr-FR"/>
+                            </w:rPr>
+                            <m:t>r</m:t>
+                          </m:r>
+                        </m:e>
+                        <m:sub>
+                          <m:r>
+                            <w:rPr>
+                              <w:rFonts w:ascii="Cambria Math" w:hAnsi="Cambria Math"/>
+                              <w:lang w:val="fr-FR"/>
+                            </w:rPr>
+                            <m:t>i</m:t>
+                          </m:r>
+                        </m:sub>
+                      </m:sSub>
+                    </m:e>
+                  </m:acc>
+                  <m:r>
+                    <w:rPr>
+                      <w:rFonts w:ascii="Cambria Math" w:hAnsi="Cambria Math"/>
+                      <w:lang w:val="fr-FR"/>
+                    </w:rPr>
+                    <m:t>-</m:t>
+                  </m:r>
+                  <m:acc>
+                    <m:accPr>
+                      <m:chr m:val="⃗"/>
+                      <m:ctrlPr>
+                        <w:rPr>
+                          <w:rFonts w:ascii="Cambria Math" w:hAnsi="Cambria Math"/>
+                          <w:i/>
+                          <w:lang w:val="fr-FR"/>
+                        </w:rPr>
+                      </m:ctrlPr>
+                    </m:accPr>
+                    <m:e>
+                      <m:sSub>
+                        <m:sSubPr>
+                          <m:ctrlPr>
+                            <w:rPr>
+                              <w:rFonts w:ascii="Cambria Math" w:hAnsi="Cambria Math"/>
+                              <w:i/>
+                              <w:lang w:val="fr-FR"/>
+                            </w:rPr>
+                          </m:ctrlPr>
+                        </m:sSubPr>
+                        <m:e>
+                          <m:r>
+                            <w:rPr>
+                              <w:rFonts w:ascii="Cambria Math" w:hAnsi="Cambria Math"/>
+                              <w:lang w:val="fr-FR"/>
+                            </w:rPr>
+                            <m:t>r</m:t>
+                          </m:r>
+                        </m:e>
+                        <m:sub>
+                          <m:r>
+                            <w:rPr>
+                              <w:rFonts w:ascii="Cambria Math" w:hAnsi="Cambria Math"/>
+                              <w:lang w:val="fr-FR"/>
+                            </w:rPr>
+                            <m:t>i-1</m:t>
+                          </m:r>
+                        </m:sub>
+                      </m:sSub>
+                    </m:e>
+                  </m:acc>
+                </m:e>
+              </m:d>
+            </m:e>
+          </m:nary>
+        </m:oMath>
+      </m:oMathPara>
+    </w:p>
+    <w:p>
+      <w:pPr>
         <w:spacing w:after="160" w:line="259" w:lineRule="auto"/>
-        <w:jc w:val="both"/>
-        <w:rPr>
-          <w:lang w:val="fr-FR"/>
-        </w:rPr>
-      </w:pPr>
-      <w:r>
-        <w:rPr>
-          <w:lang w:val="fr-FR"/>
-        </w:rPr>
+      </w:pPr>
+      <w:bookmarkStart w:id="5" w:name="_Toc435899416"/>
+      <w:r>
+        <w:t>Enfin, la position telle que vue par l’observateur d’un point est donnée par l’équation suivante.</w:t>
+      </w:r>
+    </w:p>
+    <w:p>
+      <w:pPr>
+        <w:spacing w:after="160" w:line="259" w:lineRule="auto"/>
+        <w:jc w:val="center"/>
+        <w:rPr>
+          <w:rFonts w:asciiTheme="majorHAnsi" w:eastAsiaTheme="majorEastAsia" w:hAnsiTheme="majorHAnsi" w:cstheme="majorBidi"/>
+          <w:color w:val="2E74B5" w:themeColor="accent1" w:themeShade="BF"/>
+          <w:sz w:val="32"/>
+          <w:szCs w:val="32"/>
+        </w:rPr>
+      </w:pPr>
+      <m:oMath>
+        <m:acc>
+          <m:accPr>
+            <m:chr m:val="⃗"/>
+            <m:ctrlPr>
+              <w:rPr>
+                <w:rFonts w:ascii="Cambria Math" w:hAnsi="Cambria Math"/>
+                <w:i/>
+                <w:lang w:val="fr-FR"/>
+              </w:rPr>
+            </m:ctrlPr>
+          </m:accPr>
+          <m:e>
+            <m:sSub>
+              <m:sSubPr>
+                <m:ctrlPr>
+                  <w:rPr>
+                    <w:rFonts w:ascii="Cambria Math" w:hAnsi="Cambria Math"/>
+                    <w:i/>
+                    <w:lang w:val="fr-FR"/>
+                  </w:rPr>
+                </m:ctrlPr>
+              </m:sSubPr>
+              <m:e>
+                <m:r>
+                  <w:rPr>
+                    <w:rFonts w:ascii="Cambria Math" w:hAnsi="Cambria Math"/>
+                    <w:lang w:val="fr-FR"/>
+                  </w:rPr>
+                  <m:t>r</m:t>
+                </m:r>
+              </m:e>
+              <m:sub>
+                <m:r>
+                  <w:rPr>
+                    <w:rFonts w:ascii="Cambria Math" w:hAnsi="Cambria Math"/>
+                    <w:lang w:val="fr-FR"/>
+                  </w:rPr>
+                  <m:t>p</m:t>
+                </m:r>
+              </m:sub>
+            </m:sSub>
+          </m:e>
+        </m:acc>
+        <m:r>
+          <w:rPr>
+            <w:rFonts w:ascii="Cambria Math" w:hAnsi="Cambria Math"/>
+            <w:lang w:val="fr-FR"/>
+          </w:rPr>
+          <m:t>=</m:t>
+        </m:r>
+        <m:acc>
+          <m:accPr>
+            <m:chr m:val="⃗"/>
+            <m:ctrlPr>
+              <w:rPr>
+                <w:rFonts w:ascii="Cambria Math" w:hAnsi="Cambria Math"/>
+                <w:i/>
+                <w:lang w:val="fr-FR"/>
+              </w:rPr>
+            </m:ctrlPr>
+          </m:accPr>
+          <m:e>
+            <m:sSub>
+              <m:sSubPr>
+                <m:ctrlPr>
+                  <w:rPr>
+                    <w:rFonts w:ascii="Cambria Math" w:hAnsi="Cambria Math"/>
+                    <w:i/>
+                    <w:lang w:val="fr-FR"/>
+                  </w:rPr>
+                </m:ctrlPr>
+              </m:sSubPr>
+              <m:e>
+                <m:r>
+                  <w:rPr>
+                    <w:rFonts w:ascii="Cambria Math" w:hAnsi="Cambria Math"/>
+                    <w:lang w:val="fr-FR"/>
+                  </w:rPr>
+                  <m:t>r</m:t>
+                </m:r>
+              </m:e>
+              <m:sub>
+                <m:r>
+                  <w:rPr>
+                    <w:rFonts w:ascii="Cambria Math" w:hAnsi="Cambria Math"/>
+                    <w:lang w:val="fr-FR"/>
+                  </w:rPr>
+                  <m:t>0</m:t>
+                </m:r>
+              </m:sub>
+            </m:sSub>
+          </m:e>
+        </m:acc>
+        <m:r>
+          <w:rPr>
+            <w:rFonts w:ascii="Cambria Math" w:hAnsi="Cambria Math"/>
+            <w:lang w:val="fr-FR"/>
+          </w:rPr>
+          <m:t>+d</m:t>
+        </m:r>
+        <m:acc>
+          <m:accPr>
+            <m:chr m:val="⃗"/>
+            <m:ctrlPr>
+              <w:rPr>
+                <w:rFonts w:ascii="Cambria Math" w:hAnsi="Cambria Math"/>
+                <w:i/>
+                <w:lang w:val="fr-FR"/>
+              </w:rPr>
+            </m:ctrlPr>
+          </m:accPr>
+          <m:e>
+            <m:r>
+              <w:rPr>
+                <w:rFonts w:ascii="Cambria Math" w:hAnsi="Cambria Math"/>
+                <w:lang w:val="fr-FR"/>
+              </w:rPr>
+              <m:t>u</m:t>
+            </m:r>
+          </m:e>
+        </m:acc>
+        <m:r>
+          <w:rPr>
+            <w:rFonts w:ascii="Cambria Math" w:hAnsi="Cambria Math"/>
+          </w:rPr>
+          <m:t xml:space="preserve"> </m:t>
+        </m:r>
+      </m:oMath>
+      <w:r>
         <w:br w:type="page"/>
       </w:r>
     </w:p>
     <w:p>
       <w:pPr>
-        <w:pStyle w:val="Heading1"/>
-      </w:pPr>
-      <w:bookmarkStart w:id="5" w:name="_Toc435899416"/>
+        <w:pStyle w:val="Titre1"/>
+      </w:pPr>
       <w:r>
         <w:lastRenderedPageBreak/>
         <w:t xml:space="preserve">III – </w:t>
@@ -3508,6 +4141,7 @@
     <w:p>
       <w:pPr>
         <w:spacing w:line="360" w:lineRule="auto"/>
+        <w:jc w:val="both"/>
         <w:rPr>
           <w:lang w:val="fr-FR"/>
         </w:rPr>
@@ -3516,93 +4150,52 @@
     <w:p>
       <w:pPr>
         <w:spacing w:line="360" w:lineRule="auto"/>
-        <w:rPr>
-          <w:lang w:val="fr-FR"/>
-        </w:rPr>
-      </w:pPr>
-    </w:p>
-    <w:p>
-      <w:pPr>
-        <w:pStyle w:val="Heading2"/>
+        <w:jc w:val="both"/>
+        <w:rPr>
+          <w:lang w:val="fr-FR"/>
+        </w:rPr>
+      </w:pPr>
+      <w:r>
+        <w:rPr>
+          <w:lang w:val="fr-FR"/>
+        </w:rPr>
+        <w:t>La méthode utilisée pour tracer les rayons consiste à subdiviser les surfaces du bloc transparent en petits carrés de 0.1 cm x 0.1 cm. Ensuite, nous avons déterminé la position du point de chacun de ces carrés. Nous nous sommes construit une structure contenant chacun des vecteurs ayant comme point initial la position de l’observateur et comme point final la position précédemment trouvée. Ensuite, nous avons effectué la simulation telle que décrite dans la section suivante avec les équations susmentionnées. Pour notre simulation, nous avons donc un total de 4 faces x 70 x 150 + 2 faces x 70 x 70 = 51800 rayons à simuler.</w:t>
+      </w:r>
+      <w:r>
+        <w:rPr>
+          <w:lang w:val="fr-FR"/>
+        </w:rPr>
+        <w:t xml:space="preserve"> </w:t>
+      </w:r>
+    </w:p>
+    <w:p>
+      <w:pPr>
+        <w:spacing w:after="160" w:line="259" w:lineRule="auto"/>
+        <w:rPr>
+          <w:rFonts w:asciiTheme="majorHAnsi" w:eastAsiaTheme="majorEastAsia" w:hAnsiTheme="majorHAnsi" w:cstheme="majorBidi"/>
+          <w:color w:val="2E74B5" w:themeColor="accent1" w:themeShade="BF"/>
+          <w:sz w:val="32"/>
+          <w:szCs w:val="32"/>
+        </w:rPr>
+      </w:pPr>
+      <w:bookmarkStart w:id="6" w:name="_Toc435899419"/>
+      <w:r>
+        <w:br w:type="page"/>
+      </w:r>
+    </w:p>
+    <w:p>
+      <w:pPr>
+        <w:pStyle w:val="Titre1"/>
         <w:spacing w:line="360" w:lineRule="auto"/>
-        <w:rPr>
-          <w:lang w:val="fr-FR"/>
-        </w:rPr>
-      </w:pPr>
-      <w:bookmarkStart w:id="6" w:name="_Toc435899417"/>
-      <w:r>
-        <w:rPr>
-          <w:lang w:val="fr-FR"/>
-        </w:rPr>
-        <w:t>Choix du type de rayon</w:t>
+      </w:pPr>
+      <w:r>
+        <w:lastRenderedPageBreak/>
+        <w:t xml:space="preserve">IV – </w:t>
+      </w:r>
+      <w:r>
+        <w:t>Description du logiciel</w:t>
       </w:r>
       <w:bookmarkEnd w:id="6"/>
-    </w:p>
-    <w:p>
-      <w:pPr>
-        <w:spacing w:line="360" w:lineRule="auto"/>
-        <w:rPr>
-          <w:lang w:val="fr-FR"/>
-        </w:rPr>
-      </w:pPr>
-    </w:p>
-    <w:p>
-      <w:pPr>
-        <w:pStyle w:val="Heading2"/>
-        <w:spacing w:line="360" w:lineRule="auto"/>
-        <w:rPr>
-          <w:lang w:val="fr-FR"/>
-        </w:rPr>
-      </w:pPr>
-      <w:bookmarkStart w:id="7" w:name="_Toc435899418"/>
-      <w:r>
-        <w:rPr>
-          <w:lang w:val="fr-FR"/>
-        </w:rPr>
-        <w:t>Nombre de rayons utilisé</w:t>
-      </w:r>
-      <w:bookmarkEnd w:id="7"/>
-      <w:r>
-        <w:rPr>
-          <w:lang w:val="fr-FR"/>
-        </w:rPr>
-        <w:t xml:space="preserve"> </w:t>
-      </w:r>
-    </w:p>
-    <w:p>
-      <w:pPr>
-        <w:spacing w:after="160" w:line="259" w:lineRule="auto"/>
-        <w:rPr>
-          <w:lang w:val="fr-FR"/>
-        </w:rPr>
-      </w:pPr>
-      <w:r>
-        <w:rPr>
-          <w:lang w:val="fr-FR"/>
-        </w:rPr>
-        <w:br w:type="page"/>
-      </w:r>
-    </w:p>
-    <w:p>
-      <w:pPr>
-        <w:rPr>
-          <w:lang w:val="fr-FR"/>
-        </w:rPr>
-      </w:pPr>
-    </w:p>
-    <w:p>
-      <w:pPr>
-        <w:pStyle w:val="Heading1"/>
-        <w:spacing w:line="360" w:lineRule="auto"/>
-      </w:pPr>
-      <w:bookmarkStart w:id="8" w:name="_Toc435899419"/>
-      <w:r>
-        <w:t xml:space="preserve">IV – </w:t>
-      </w:r>
-      <w:r>
-        <w:t>Description du logiciel</w:t>
-      </w:r>
-      <w:bookmarkEnd w:id="8"/>
     </w:p>
     <w:p>
       <w:pPr>
@@ -3698,19 +4291,7 @@
         <w:rPr>
           <w:lang w:val="fr-FR"/>
         </w:rPr>
-        <w:t xml:space="preserve">es points un vecteur allant de </w:t>
-      </w:r>
-      <w:r>
-        <w:rPr>
-          <w:lang w:val="fr-FR"/>
-        </w:rPr>
-        <w:t>l’observateur</w:t>
-      </w:r>
-      <w:r>
-        <w:rPr>
-          <w:lang w:val="fr-FR"/>
-        </w:rPr>
-        <w:t xml:space="preserve"> au bloc de couleur</w:t>
+        <w:t>es points un vecteur allant de l’observateur au bloc de couleur</w:t>
       </w:r>
       <w:r>
         <w:rPr>
@@ -3808,8 +4389,6 @@
         </w:rPr>
         <w:t xml:space="preserve"> </w:t>
       </w:r>
-      <w:bookmarkStart w:id="9" w:name="_GoBack"/>
-      <w:bookmarkEnd w:id="9"/>
       <w:r>
         <w:rPr>
           <w:lang w:val="fr-FR"/>
@@ -3843,207 +4422,126 @@
           <w:lang w:val="fr-FR"/>
         </w:rPr>
       </w:pPr>
-    </w:p>
-    <w:p>
-      <w:pPr>
-        <w:spacing w:line="360" w:lineRule="auto"/>
-        <w:jc w:val="both"/>
-        <w:rPr>
-          <w:lang w:val="fr-FR"/>
-        </w:rPr>
-      </w:pPr>
-      <w:r>
-        <w:rPr>
-          <w:lang w:val="fr-FR"/>
-        </w:rPr>
+      <w:r>
+        <w:rPr>
+          <w:lang w:val="fr-FR"/>
+        </w:rPr>
+        <w:t xml:space="preserve">Une fois que les </w:t>
+      </w:r>
+      <w:r>
+        <w:rPr>
+          <w:lang w:val="fr-FR"/>
+        </w:rPr>
+        <w:t>fils d’exécution</w:t>
+      </w:r>
+      <w:r>
+        <w:rPr>
+          <w:lang w:val="fr-FR"/>
+        </w:rPr>
+        <w:t xml:space="preserve"> ont tous fait leur travail, </w:t>
+      </w:r>
+      <w:r>
+        <w:rPr>
+          <w:lang w:val="fr-FR"/>
+        </w:rPr>
+        <w:t>on concatène les résultats et l’on affiche</w:t>
+      </w:r>
+      <w:r>
+        <w:rPr>
+          <w:lang w:val="fr-FR"/>
+        </w:rPr>
+        <w:t xml:space="preserve"> dans un plot l’ensemble des points de collisions avec le bloc par couleurs.</w:t>
+      </w:r>
+    </w:p>
+    <w:p>
+      <w:pPr>
+        <w:pStyle w:val="Titre1"/>
+      </w:pPr>
+      <w:bookmarkStart w:id="7" w:name="_Toc435899420"/>
+      <w:r>
         <w:lastRenderedPageBreak/>
-        <w:t xml:space="preserve">Une fois que les threads ont tous fait leur travail, </w:t>
-      </w:r>
-      <w:r>
-        <w:rPr>
-          <w:lang w:val="fr-FR"/>
-        </w:rPr>
-        <w:t>on concatène les résultats et l’on affiche</w:t>
-      </w:r>
-      <w:r>
-        <w:rPr>
-          <w:lang w:val="fr-FR"/>
-        </w:rPr>
-        <w:t xml:space="preserve"> dans un plot l’ensemble des points de collisions avec le bloc par couleurs.</w:t>
-      </w:r>
-    </w:p>
-    <w:p>
-      <w:pPr>
-        <w:spacing w:line="360" w:lineRule="auto"/>
-        <w:jc w:val="both"/>
-        <w:rPr>
-          <w:lang w:val="fr-FR"/>
-        </w:rPr>
-      </w:pPr>
-    </w:p>
-    <w:p>
-      <w:pPr>
-        <w:spacing w:line="360" w:lineRule="auto"/>
-        <w:jc w:val="both"/>
-        <w:rPr>
-          <w:lang w:val="fr-FR"/>
-        </w:rPr>
-      </w:pPr>
-    </w:p>
-    <w:p>
-      <w:pPr>
-        <w:spacing w:line="360" w:lineRule="auto"/>
-        <w:jc w:val="both"/>
-        <w:rPr>
-          <w:lang w:val="fr-FR"/>
-        </w:rPr>
-      </w:pPr>
-    </w:p>
-    <w:p>
-      <w:pPr>
-        <w:spacing w:line="360" w:lineRule="auto"/>
-        <w:jc w:val="both"/>
-        <w:rPr>
-          <w:lang w:val="fr-FR"/>
-        </w:rPr>
-      </w:pPr>
-    </w:p>
-    <w:p>
-      <w:pPr>
-        <w:spacing w:line="360" w:lineRule="auto"/>
-        <w:jc w:val="both"/>
-        <w:rPr>
-          <w:lang w:val="fr-FR"/>
-        </w:rPr>
-      </w:pPr>
-    </w:p>
-    <w:p>
-      <w:pPr>
-        <w:spacing w:line="360" w:lineRule="auto"/>
-        <w:jc w:val="both"/>
-        <w:rPr>
-          <w:lang w:val="fr-FR"/>
-        </w:rPr>
-      </w:pPr>
-    </w:p>
-    <w:p>
-      <w:pPr>
-        <w:spacing w:line="360" w:lineRule="auto"/>
-        <w:jc w:val="both"/>
-        <w:rPr>
-          <w:lang w:val="fr-FR"/>
-        </w:rPr>
-      </w:pPr>
-    </w:p>
-    <w:p>
-      <w:pPr>
-        <w:spacing w:line="276" w:lineRule="auto"/>
-        <w:rPr>
-          <w:lang w:val="fr-FR"/>
-        </w:rPr>
-      </w:pPr>
-    </w:p>
-    <w:p>
-      <w:pPr>
-        <w:spacing w:after="160" w:line="276" w:lineRule="auto"/>
+        <w:t xml:space="preserve">V – </w:t>
+      </w:r>
+      <w:r>
+        <w:t>Résultats obtenus</w:t>
+      </w:r>
+      <w:bookmarkEnd w:id="7"/>
+      <w:r>
+        <w:t xml:space="preserve"> </w:t>
+      </w:r>
+    </w:p>
+    <w:p/>
+    <w:p>
+      <w:pPr>
+        <w:spacing w:after="160" w:line="259" w:lineRule="auto"/>
       </w:pPr>
       <w:r>
         <w:br w:type="page"/>
       </w:r>
     </w:p>
-    <w:p/>
-    <w:p>
-      <w:pPr>
-        <w:pStyle w:val="Heading1"/>
-      </w:pPr>
-      <w:bookmarkStart w:id="10" w:name="_Toc435899420"/>
-      <w:r>
-        <w:t xml:space="preserve">V – </w:t>
-      </w:r>
-      <w:r>
-        <w:t>Résultats obtenus</w:t>
-      </w:r>
+    <w:p>
+      <w:pPr>
+        <w:pStyle w:val="Titre1"/>
+      </w:pPr>
+      <w:bookmarkStart w:id="8" w:name="_Toc435899421"/>
+      <w:r>
+        <w:lastRenderedPageBreak/>
+        <w:t xml:space="preserve">VI – </w:t>
+      </w:r>
+      <w:r>
+        <w:t>Analyse des résultats obtenus</w:t>
+      </w:r>
+      <w:bookmarkEnd w:id="8"/>
+      <w:r>
+        <w:t xml:space="preserve"> </w:t>
+      </w:r>
+    </w:p>
+    <w:p>
+      <w:pPr>
+        <w:spacing w:after="160" w:line="259" w:lineRule="auto"/>
+      </w:pPr>
+    </w:p>
+    <w:p>
+      <w:pPr>
+        <w:spacing w:after="160" w:line="259" w:lineRule="auto"/>
+        <w:rPr>
+          <w:lang w:val="en-US"/>
+        </w:rPr>
+      </w:pPr>
+      <w:r>
+        <w:rPr>
+          <w:lang w:val="en-US"/>
+        </w:rPr>
+        <w:t>Can be merge</w:t>
+      </w:r>
+      <w:r>
+        <w:rPr>
+          <w:lang w:val="en-US"/>
+        </w:rPr>
+        <w:t>d</w:t>
+      </w:r>
+      <w:r>
+        <w:rPr>
+          <w:lang w:val="en-US"/>
+        </w:rPr>
+        <w:t xml:space="preserve"> to the previous section if needed.</w:t>
+      </w:r>
+      <w:r>
+        <w:rPr>
+          <w:lang w:val="en-US"/>
+        </w:rPr>
+        <w:br w:type="page"/>
+      </w:r>
+    </w:p>
+    <w:p>
+      <w:pPr>
+        <w:pStyle w:val="Titre1"/>
+      </w:pPr>
+      <w:bookmarkStart w:id="9" w:name="_Toc435899422"/>
+      <w:bookmarkStart w:id="10" w:name="_GoBack"/>
       <w:bookmarkEnd w:id="10"/>
       <w:r>
-        <w:t xml:space="preserve"> </w:t>
-      </w:r>
-    </w:p>
-    <w:p/>
-    <w:p>
-      <w:pPr>
-        <w:spacing w:after="160" w:line="259" w:lineRule="auto"/>
-      </w:pPr>
-      <w:r>
-        <w:br w:type="page"/>
-      </w:r>
-    </w:p>
-    <w:p/>
-    <w:p>
-      <w:pPr>
-        <w:pStyle w:val="Heading1"/>
-      </w:pPr>
-      <w:bookmarkStart w:id="11" w:name="_Toc435899421"/>
-      <w:r>
-        <w:t xml:space="preserve">VI – </w:t>
-      </w:r>
-      <w:r>
-        <w:t>Analyse des résultats obtenus</w:t>
-      </w:r>
-      <w:bookmarkEnd w:id="11"/>
-      <w:r>
-        <w:t xml:space="preserve"> </w:t>
-      </w:r>
-    </w:p>
-    <w:p>
-      <w:pPr>
-        <w:spacing w:after="160" w:line="259" w:lineRule="auto"/>
-      </w:pPr>
-    </w:p>
-    <w:p>
-      <w:pPr>
-        <w:spacing w:after="160" w:line="259" w:lineRule="auto"/>
-        <w:rPr>
-          <w:lang w:val="en-US"/>
-        </w:rPr>
-      </w:pPr>
-      <w:r>
-        <w:rPr>
-          <w:lang w:val="en-US"/>
-        </w:rPr>
-        <w:t>Can be merge</w:t>
-      </w:r>
-      <w:r>
-        <w:rPr>
-          <w:lang w:val="en-US"/>
-        </w:rPr>
-        <w:t>d</w:t>
-      </w:r>
-      <w:r>
-        <w:rPr>
-          <w:lang w:val="en-US"/>
-        </w:rPr>
-        <w:t xml:space="preserve"> to the previous section if needed.</w:t>
-      </w:r>
-      <w:r>
-        <w:rPr>
-          <w:lang w:val="en-US"/>
-        </w:rPr>
-        <w:br w:type="page"/>
-      </w:r>
-    </w:p>
-    <w:p>
-      <w:pPr>
-        <w:rPr>
-          <w:lang w:val="en-US"/>
-        </w:rPr>
-      </w:pPr>
-    </w:p>
-    <w:p>
-      <w:pPr>
-        <w:pStyle w:val="Heading1"/>
-      </w:pPr>
-      <w:bookmarkStart w:id="12" w:name="_Toc435899422"/>
-      <w:r>
+        <w:lastRenderedPageBreak/>
         <w:t>VI</w:t>
       </w:r>
       <w:r>
@@ -4052,7 +4550,7 @@
       <w:r>
         <w:t xml:space="preserve"> - Discussions sur le devoir</w:t>
       </w:r>
-      <w:bookmarkEnd w:id="12"/>
+      <w:bookmarkEnd w:id="9"/>
     </w:p>
     <w:p/>
     <w:p>
@@ -4345,7 +4843,7 @@
     <w:sdtContent>
       <w:p>
         <w:pPr>
-          <w:pStyle w:val="Footer"/>
+          <w:pStyle w:val="Pieddepage"/>
           <w:jc w:val="right"/>
         </w:pPr>
         <w:r>
@@ -4372,7 +4870,7 @@
   </w:sdt>
   <w:p>
     <w:pPr>
-      <w:pStyle w:val="Footer"/>
+      <w:pStyle w:val="Pieddepage"/>
     </w:pPr>
   </w:p>
   <w:p/>
@@ -4408,7 +4906,7 @@
 <w:hdr xmlns:wpc="http://schemas.microsoft.com/office/word/2010/wordprocessingCanvas" xmlns:mc="http://schemas.openxmlformats.org/markup-compatibility/2006" xmlns:o="urn:schemas-microsoft-com:office:office" xmlns:r="http://schemas.openxmlformats.org/officeDocument/2006/relationships" xmlns:m="http://schemas.openxmlformats.org/officeDocument/2006/math" xmlns:v="urn:schemas-microsoft-com:vml" xmlns:wp14="http://schemas.microsoft.com/office/word/2010/wordprocessingDrawing" xmlns:wp="http://schemas.openxmlformats.org/drawingml/2006/wordprocessingDrawing" xmlns:w10="urn:schemas-microsoft-com:office:word" xmlns:w="http://schemas.openxmlformats.org/wordprocessingml/2006/main" xmlns:w14="http://schemas.microsoft.com/office/word/2010/wordml" xmlns:w15="http://schemas.microsoft.com/office/word/2012/wordml" xmlns:wpg="http://schemas.microsoft.com/office/word/2010/wordprocessingGroup" xmlns:wpi="http://schemas.microsoft.com/office/word/2010/wordprocessingInk" xmlns:wne="http://schemas.microsoft.com/office/word/2006/wordml" xmlns:wps="http://schemas.microsoft.com/office/word/2010/wordprocessingShape" mc:Ignorable="w14 w15 wp14">
   <w:p>
     <w:pPr>
-      <w:pStyle w:val="Header"/>
+      <w:pStyle w:val="En-tte"/>
       <w:jc w:val="right"/>
     </w:pPr>
     <w:r>
@@ -5799,11 +6297,11 @@
       <w:lang w:val="fr-CA" w:eastAsia="fr-FR"/>
     </w:rPr>
   </w:style>
-  <w:style w:type="paragraph" w:styleId="Heading1">
+  <w:style w:type="paragraph" w:styleId="Titre1">
     <w:name w:val="heading 1"/>
     <w:basedOn w:val="Normal"/>
     <w:next w:val="Normal"/>
-    <w:link w:val="Heading1Char"/>
+    <w:link w:val="Titre1Car"/>
     <w:uiPriority w:val="9"/>
     <w:qFormat/>
     <w:rsid w:val="00A4047D"/>
@@ -5820,11 +6318,11 @@
       <w:szCs w:val="32"/>
     </w:rPr>
   </w:style>
-  <w:style w:type="paragraph" w:styleId="Heading2">
+  <w:style w:type="paragraph" w:styleId="Titre2">
     <w:name w:val="heading 2"/>
     <w:basedOn w:val="Normal"/>
     <w:next w:val="Normal"/>
-    <w:link w:val="Heading2Char"/>
+    <w:link w:val="Titre2Car"/>
     <w:uiPriority w:val="9"/>
     <w:unhideWhenUsed/>
     <w:qFormat/>
@@ -5842,13 +6340,13 @@
       <w:szCs w:val="26"/>
     </w:rPr>
   </w:style>
-  <w:style w:type="character" w:default="1" w:styleId="DefaultParagraphFont">
+  <w:style w:type="character" w:default="1" w:styleId="Policepardfaut">
     <w:name w:val="Default Paragraph Font"/>
     <w:uiPriority w:val="1"/>
     <w:semiHidden/>
     <w:unhideWhenUsed/>
   </w:style>
-  <w:style w:type="table" w:default="1" w:styleId="TableNormal">
+  <w:style w:type="table" w:default="1" w:styleId="TableauNormal">
     <w:name w:val="Normal Table"/>
     <w:uiPriority w:val="99"/>
     <w:semiHidden/>
@@ -5863,7 +6361,7 @@
       </w:tblCellMar>
     </w:tblPr>
   </w:style>
-  <w:style w:type="numbering" w:default="1" w:styleId="NoList">
+  <w:style w:type="numbering" w:default="1" w:styleId="Aucuneliste">
     <w:name w:val="No List"/>
     <w:uiPriority w:val="99"/>
     <w:semiHidden/>
@@ -5909,9 +6407,9 @@
       <w:color w:val="auto"/>
     </w:rPr>
   </w:style>
-  <w:style w:type="table" w:styleId="TableGrid">
+  <w:style w:type="table" w:styleId="Grilledutableau">
     <w:name w:val="Table Grid"/>
-    <w:basedOn w:val="TableNormal"/>
+    <w:basedOn w:val="TableauNormal"/>
     <w:uiPriority w:val="59"/>
     <w:rsid w:val="00A4047D"/>
     <w:pPr>
@@ -5934,10 +6432,10 @@
       </w:tblBorders>
     </w:tblPr>
   </w:style>
-  <w:style w:type="paragraph" w:styleId="Header">
+  <w:style w:type="paragraph" w:styleId="En-tte">
     <w:name w:val="header"/>
     <w:basedOn w:val="Normal"/>
-    <w:link w:val="HeaderChar"/>
+    <w:link w:val="En-tteCar"/>
     <w:uiPriority w:val="99"/>
     <w:unhideWhenUsed/>
     <w:rsid w:val="00A4047D"/>
@@ -5948,10 +6446,10 @@
       </w:tabs>
     </w:pPr>
   </w:style>
-  <w:style w:type="character" w:customStyle="1" w:styleId="HeaderChar">
-    <w:name w:val="Header Char"/>
-    <w:basedOn w:val="DefaultParagraphFont"/>
-    <w:link w:val="Header"/>
+  <w:style w:type="character" w:customStyle="1" w:styleId="En-tteCar">
+    <w:name w:val="En-tête Car"/>
+    <w:basedOn w:val="Policepardfaut"/>
+    <w:link w:val="En-tte"/>
     <w:uiPriority w:val="99"/>
     <w:rsid w:val="00A4047D"/>
     <w:rPr>
@@ -5961,10 +6459,10 @@
       <w:lang w:val="fr-CA" w:eastAsia="fr-FR"/>
     </w:rPr>
   </w:style>
-  <w:style w:type="paragraph" w:styleId="Footer">
+  <w:style w:type="paragraph" w:styleId="Pieddepage">
     <w:name w:val="footer"/>
     <w:basedOn w:val="Normal"/>
-    <w:link w:val="FooterChar"/>
+    <w:link w:val="PieddepageCar"/>
     <w:uiPriority w:val="99"/>
     <w:unhideWhenUsed/>
     <w:rsid w:val="00A4047D"/>
@@ -5975,10 +6473,10 @@
       </w:tabs>
     </w:pPr>
   </w:style>
-  <w:style w:type="character" w:customStyle="1" w:styleId="FooterChar">
-    <w:name w:val="Footer Char"/>
-    <w:basedOn w:val="DefaultParagraphFont"/>
-    <w:link w:val="Footer"/>
+  <w:style w:type="character" w:customStyle="1" w:styleId="PieddepageCar">
+    <w:name w:val="Pied de page Car"/>
+    <w:basedOn w:val="Policepardfaut"/>
+    <w:link w:val="Pieddepage"/>
     <w:uiPriority w:val="99"/>
     <w:rsid w:val="00A4047D"/>
     <w:rPr>
@@ -5988,10 +6486,10 @@
       <w:lang w:val="fr-CA" w:eastAsia="fr-FR"/>
     </w:rPr>
   </w:style>
-  <w:style w:type="character" w:customStyle="1" w:styleId="Heading1Char">
-    <w:name w:val="Heading 1 Char"/>
-    <w:basedOn w:val="DefaultParagraphFont"/>
-    <w:link w:val="Heading1"/>
+  <w:style w:type="character" w:customStyle="1" w:styleId="Titre1Car">
+    <w:name w:val="Titre 1 Car"/>
+    <w:basedOn w:val="Policepardfaut"/>
+    <w:link w:val="Titre1"/>
     <w:uiPriority w:val="9"/>
     <w:rsid w:val="00A4047D"/>
     <w:rPr>
@@ -6002,9 +6500,9 @@
       <w:lang w:val="fr-CA" w:eastAsia="fr-FR"/>
     </w:rPr>
   </w:style>
-  <w:style w:type="paragraph" w:styleId="TOCHeading">
+  <w:style w:type="paragraph" w:styleId="En-ttedetabledesmatires">
     <w:name w:val="TOC Heading"/>
-    <w:basedOn w:val="Heading1"/>
+    <w:basedOn w:val="Titre1"/>
     <w:next w:val="Normal"/>
     <w:uiPriority w:val="39"/>
     <w:unhideWhenUsed/>
@@ -6018,7 +6516,7 @@
       <w:lang w:val="en-US" w:eastAsia="en-US"/>
     </w:rPr>
   </w:style>
-  <w:style w:type="paragraph" w:styleId="TOC1">
+  <w:style w:type="paragraph" w:styleId="TM1">
     <w:name w:val="toc 1"/>
     <w:basedOn w:val="Normal"/>
     <w:next w:val="Normal"/>
@@ -6030,9 +6528,9 @@
       <w:spacing w:after="100"/>
     </w:pPr>
   </w:style>
-  <w:style w:type="character" w:styleId="Hyperlink">
+  <w:style w:type="character" w:styleId="Lienhypertexte">
     <w:name w:val="Hyperlink"/>
-    <w:basedOn w:val="DefaultParagraphFont"/>
+    <w:basedOn w:val="Policepardfaut"/>
     <w:uiPriority w:val="99"/>
     <w:unhideWhenUsed/>
     <w:rsid w:val="000F659A"/>
@@ -6041,7 +6539,7 @@
       <w:u w:val="single"/>
     </w:rPr>
   </w:style>
-  <w:style w:type="paragraph" w:styleId="Caption">
+  <w:style w:type="paragraph" w:styleId="Lgende">
     <w:name w:val="caption"/>
     <w:basedOn w:val="Normal"/>
     <w:next w:val="Normal"/>
@@ -6060,9 +6558,9 @@
       <w:szCs w:val="18"/>
     </w:rPr>
   </w:style>
-  <w:style w:type="character" w:styleId="PlaceholderText">
+  <w:style w:type="character" w:styleId="Textedelespacerserv">
     <w:name w:val="Placeholder Text"/>
-    <w:basedOn w:val="DefaultParagraphFont"/>
+    <w:basedOn w:val="Policepardfaut"/>
     <w:uiPriority w:val="99"/>
     <w:semiHidden/>
     <w:rsid w:val="00A71FE6"/>
@@ -6070,10 +6568,10 @@
       <w:color w:val="808080"/>
     </w:rPr>
   </w:style>
-  <w:style w:type="character" w:customStyle="1" w:styleId="Heading2Char">
-    <w:name w:val="Heading 2 Char"/>
-    <w:basedOn w:val="DefaultParagraphFont"/>
-    <w:link w:val="Heading2"/>
+  <w:style w:type="character" w:customStyle="1" w:styleId="Titre2Car">
+    <w:name w:val="Titre 2 Car"/>
+    <w:basedOn w:val="Policepardfaut"/>
+    <w:link w:val="Titre2"/>
     <w:uiPriority w:val="9"/>
     <w:rsid w:val="005B3109"/>
     <w:rPr>
@@ -6084,7 +6582,7 @@
       <w:lang w:val="fr-CA" w:eastAsia="fr-FR"/>
     </w:rPr>
   </w:style>
-  <w:style w:type="paragraph" w:styleId="TOC2">
+  <w:style w:type="paragraph" w:styleId="TM2">
     <w:name w:val="toc 2"/>
     <w:basedOn w:val="Normal"/>
     <w:next w:val="Normal"/>
@@ -6097,7 +6595,7 @@
       <w:ind w:left="240"/>
     </w:pPr>
   </w:style>
-  <w:style w:type="paragraph" w:styleId="ListParagraph">
+  <w:style w:type="paragraph" w:styleId="Paragraphedeliste">
     <w:name w:val="List Paragraph"/>
     <w:basedOn w:val="Normal"/>
     <w:uiPriority w:val="34"/>
@@ -6108,11 +6606,11 @@
       <w:contextualSpacing/>
     </w:pPr>
   </w:style>
-  <w:style w:type="paragraph" w:styleId="Subtitle">
+  <w:style w:type="paragraph" w:styleId="Sous-titre">
     <w:name w:val="Subtitle"/>
     <w:basedOn w:val="Normal"/>
     <w:next w:val="Normal"/>
-    <w:link w:val="SubtitleChar"/>
+    <w:link w:val="Sous-titreCar"/>
     <w:uiPriority w:val="11"/>
     <w:qFormat/>
     <w:rsid w:val="00D90661"/>
@@ -6130,10 +6628,10 @@
       <w:szCs w:val="22"/>
     </w:rPr>
   </w:style>
-  <w:style w:type="character" w:customStyle="1" w:styleId="SubtitleChar">
-    <w:name w:val="Subtitle Char"/>
-    <w:basedOn w:val="DefaultParagraphFont"/>
-    <w:link w:val="Subtitle"/>
+  <w:style w:type="character" w:customStyle="1" w:styleId="Sous-titreCar">
+    <w:name w:val="Sous-titre Car"/>
+    <w:basedOn w:val="Policepardfaut"/>
+    <w:link w:val="Sous-titre"/>
     <w:uiPriority w:val="11"/>
     <w:rsid w:val="00D90661"/>
     <w:rPr>
@@ -6143,7 +6641,7 @@
       <w:lang w:val="fr-CA" w:eastAsia="fr-FR"/>
     </w:rPr>
   </w:style>
-  <w:style w:type="paragraph" w:styleId="TOC3">
+  <w:style w:type="paragraph" w:styleId="TM3">
     <w:name w:val="toc 3"/>
     <w:basedOn w:val="Normal"/>
     <w:next w:val="Normal"/>
@@ -6162,9 +6660,9 @@
       <w:lang w:val="en-US" w:eastAsia="en-US"/>
     </w:rPr>
   </w:style>
-  <w:style w:type="character" w:styleId="CommentReference">
+  <w:style w:type="character" w:styleId="Marquedecommentaire">
     <w:name w:val="annotation reference"/>
-    <w:basedOn w:val="DefaultParagraphFont"/>
+    <w:basedOn w:val="Policepardfaut"/>
     <w:uiPriority w:val="99"/>
     <w:semiHidden/>
     <w:unhideWhenUsed/>
@@ -6174,10 +6672,10 @@
       <w:szCs w:val="16"/>
     </w:rPr>
   </w:style>
-  <w:style w:type="paragraph" w:styleId="CommentText">
+  <w:style w:type="paragraph" w:styleId="Commentaire">
     <w:name w:val="annotation text"/>
     <w:basedOn w:val="Normal"/>
-    <w:link w:val="CommentTextChar"/>
+    <w:link w:val="CommentaireCar"/>
     <w:uiPriority w:val="99"/>
     <w:semiHidden/>
     <w:unhideWhenUsed/>
@@ -6186,10 +6684,10 @@
       <w:sz w:val="20"/>
     </w:rPr>
   </w:style>
-  <w:style w:type="character" w:customStyle="1" w:styleId="CommentTextChar">
-    <w:name w:val="Comment Text Char"/>
-    <w:basedOn w:val="DefaultParagraphFont"/>
-    <w:link w:val="CommentText"/>
+  <w:style w:type="character" w:customStyle="1" w:styleId="CommentaireCar">
+    <w:name w:val="Commentaire Car"/>
+    <w:basedOn w:val="Policepardfaut"/>
+    <w:link w:val="Commentaire"/>
     <w:uiPriority w:val="99"/>
     <w:semiHidden/>
     <w:rsid w:val="00EE0467"/>
@@ -6200,11 +6698,11 @@
       <w:lang w:val="fr-CA" w:eastAsia="fr-FR"/>
     </w:rPr>
   </w:style>
-  <w:style w:type="paragraph" w:styleId="CommentSubject">
+  <w:style w:type="paragraph" w:styleId="Objetducommentaire">
     <w:name w:val="annotation subject"/>
-    <w:basedOn w:val="CommentText"/>
-    <w:next w:val="CommentText"/>
-    <w:link w:val="CommentSubjectChar"/>
+    <w:basedOn w:val="Commentaire"/>
+    <w:next w:val="Commentaire"/>
+    <w:link w:val="ObjetducommentaireCar"/>
     <w:uiPriority w:val="99"/>
     <w:semiHidden/>
     <w:unhideWhenUsed/>
@@ -6214,10 +6712,10 @@
       <w:bCs/>
     </w:rPr>
   </w:style>
-  <w:style w:type="character" w:customStyle="1" w:styleId="CommentSubjectChar">
-    <w:name w:val="Comment Subject Char"/>
-    <w:basedOn w:val="CommentTextChar"/>
-    <w:link w:val="CommentSubject"/>
+  <w:style w:type="character" w:customStyle="1" w:styleId="ObjetducommentaireCar">
+    <w:name w:val="Objet du commentaire Car"/>
+    <w:basedOn w:val="CommentaireCar"/>
+    <w:link w:val="Objetducommentaire"/>
     <w:uiPriority w:val="99"/>
     <w:semiHidden/>
     <w:rsid w:val="00EE0467"/>
@@ -6230,10 +6728,10 @@
       <w:lang w:val="fr-CA" w:eastAsia="fr-FR"/>
     </w:rPr>
   </w:style>
-  <w:style w:type="paragraph" w:styleId="BalloonText">
+  <w:style w:type="paragraph" w:styleId="Textedebulles">
     <w:name w:val="Balloon Text"/>
     <w:basedOn w:val="Normal"/>
-    <w:link w:val="BalloonTextChar"/>
+    <w:link w:val="TextedebullesCar"/>
     <w:uiPriority w:val="99"/>
     <w:semiHidden/>
     <w:unhideWhenUsed/>
@@ -6244,10 +6742,10 @@
       <w:szCs w:val="18"/>
     </w:rPr>
   </w:style>
-  <w:style w:type="character" w:customStyle="1" w:styleId="BalloonTextChar">
-    <w:name w:val="Balloon Text Char"/>
-    <w:basedOn w:val="DefaultParagraphFont"/>
-    <w:link w:val="BalloonText"/>
+  <w:style w:type="character" w:customStyle="1" w:styleId="TextedebullesCar">
+    <w:name w:val="Texte de bulles Car"/>
+    <w:basedOn w:val="Policepardfaut"/>
+    <w:link w:val="Textedebulles"/>
     <w:uiPriority w:val="99"/>
     <w:semiHidden/>
     <w:rsid w:val="00EE0467"/>
@@ -6259,6 +6757,574 @@
     </w:rPr>
   </w:style>
 </w:styles>
+</file>
+
+<file path=word/glossary/document.xml><?xml version="1.0" encoding="utf-8"?>
+<w:glossaryDocument xmlns:wpc="http://schemas.microsoft.com/office/word/2010/wordprocessingCanvas" xmlns:mc="http://schemas.openxmlformats.org/markup-compatibility/2006" xmlns:o="urn:schemas-microsoft-com:office:office" xmlns:r="http://schemas.openxmlformats.org/officeDocument/2006/relationships" xmlns:m="http://schemas.openxmlformats.org/officeDocument/2006/math" xmlns:v="urn:schemas-microsoft-com:vml" xmlns:wp14="http://schemas.microsoft.com/office/word/2010/wordprocessingDrawing" xmlns:wp="http://schemas.openxmlformats.org/drawingml/2006/wordprocessingDrawing" xmlns:w10="urn:schemas-microsoft-com:office:word" xmlns:w="http://schemas.openxmlformats.org/wordprocessingml/2006/main" xmlns:w14="http://schemas.microsoft.com/office/word/2010/wordml" xmlns:w15="http://schemas.microsoft.com/office/word/2012/wordml" xmlns:wpg="http://schemas.microsoft.com/office/word/2010/wordprocessingGroup" xmlns:wpi="http://schemas.microsoft.com/office/word/2010/wordprocessingInk" xmlns:wne="http://schemas.microsoft.com/office/word/2006/wordml" xmlns:wps="http://schemas.microsoft.com/office/word/2010/wordprocessingShape" mc:Ignorable="w14 w15 wp14"/>
+</file>
+
+<file path=word/glossary/fontTable.xml><?xml version="1.0" encoding="utf-8"?>
+<w:fonts xmlns:mc="http://schemas.openxmlformats.org/markup-compatibility/2006" xmlns:r="http://schemas.openxmlformats.org/officeDocument/2006/relationships" xmlns:w="http://schemas.openxmlformats.org/wordprocessingml/2006/main" xmlns:w14="http://schemas.microsoft.com/office/word/2010/wordml" xmlns:w15="http://schemas.microsoft.com/office/word/2012/wordml" mc:Ignorable="w14 w15">
+  <w:font w:name="Symbol">
+    <w:panose1 w:val="05050102010706020507"/>
+    <w:charset w:val="02"/>
+    <w:family w:val="roman"/>
+    <w:pitch w:val="variable"/>
+    <w:sig w:usb0="00000000" w:usb1="10000000" w:usb2="00000000" w:usb3="00000000" w:csb0="80000000" w:csb1="00000000"/>
+  </w:font>
+  <w:font w:name="Times New Roman">
+    <w:panose1 w:val="02020603050405020304"/>
+    <w:charset w:val="00"/>
+    <w:family w:val="roman"/>
+    <w:pitch w:val="variable"/>
+    <w:sig w:usb0="E0002AFF" w:usb1="C0007841" w:usb2="00000009" w:usb3="00000000" w:csb0="000001FF" w:csb1="00000000"/>
+  </w:font>
+  <w:font w:name="Courier New">
+    <w:panose1 w:val="02070309020205020404"/>
+    <w:charset w:val="00"/>
+    <w:family w:val="modern"/>
+    <w:pitch w:val="fixed"/>
+    <w:sig w:usb0="E0002AFF" w:usb1="C0007843" w:usb2="00000009" w:usb3="00000000" w:csb0="000001FF" w:csb1="00000000"/>
+  </w:font>
+  <w:font w:name="Wingdings">
+    <w:panose1 w:val="05000000000000000000"/>
+    <w:charset w:val="02"/>
+    <w:family w:val="auto"/>
+    <w:pitch w:val="variable"/>
+    <w:sig w:usb0="00000000" w:usb1="10000000" w:usb2="00000000" w:usb3="00000000" w:csb0="80000000" w:csb1="00000000"/>
+  </w:font>
+  <w:font w:name="Calibri">
+    <w:panose1 w:val="020F0502020204030204"/>
+    <w:charset w:val="00"/>
+    <w:family w:val="swiss"/>
+    <w:pitch w:val="variable"/>
+    <w:sig w:usb0="E00002FF" w:usb1="4000ACFF" w:usb2="00000001" w:usb3="00000000" w:csb0="0000019F" w:csb1="00000000"/>
+  </w:font>
+  <w:font w:name="Arial">
+    <w:panose1 w:val="020B0604020202020204"/>
+    <w:charset w:val="00"/>
+    <w:family w:val="swiss"/>
+    <w:pitch w:val="variable"/>
+    <w:sig w:usb0="E0002AFF" w:usb1="C0007843" w:usb2="00000009" w:usb3="00000000" w:csb0="000001FF" w:csb1="00000000"/>
+  </w:font>
+  <w:font w:name="Calibri Light">
+    <w:panose1 w:val="020F0302020204030204"/>
+    <w:charset w:val="00"/>
+    <w:family w:val="swiss"/>
+    <w:pitch w:val="variable"/>
+    <w:sig w:usb0="A00002EF" w:usb1="4000207B" w:usb2="00000000" w:usb3="00000000" w:csb0="0000019F" w:csb1="00000000"/>
+  </w:font>
+  <w:font w:name="PMingLiU">
+    <w:altName w:val="新細明體"/>
+    <w:panose1 w:val="02020500000000000000"/>
+    <w:charset w:val="88"/>
+    <w:family w:val="roman"/>
+    <w:pitch w:val="variable"/>
+    <w:sig w:usb0="A00002FF" w:usb1="28CFFCFA" w:usb2="00000016" w:usb3="00000000" w:csb0="00100001" w:csb1="00000000"/>
+  </w:font>
+  <w:font w:name="Tahoma">
+    <w:panose1 w:val="020B0604030504040204"/>
+    <w:charset w:val="00"/>
+    <w:family w:val="swiss"/>
+    <w:pitch w:val="variable"/>
+    <w:sig w:usb0="E1002EFF" w:usb1="C000605B" w:usb2="00000029" w:usb3="00000000" w:csb0="000101FF" w:csb1="00000000"/>
+  </w:font>
+  <w:font w:name="Segoe UI">
+    <w:panose1 w:val="020B0502040204020203"/>
+    <w:charset w:val="00"/>
+    <w:family w:val="swiss"/>
+    <w:pitch w:val="variable"/>
+    <w:sig w:usb0="E10022FF" w:usb1="C000E47F" w:usb2="00000029" w:usb3="00000000" w:csb0="000001DF" w:csb1="00000000"/>
+  </w:font>
+  <w:font w:name="Cambria Math">
+    <w:panose1 w:val="02040503050406030204"/>
+    <w:charset w:val="00"/>
+    <w:family w:val="roman"/>
+    <w:pitch w:val="variable"/>
+    <w:sig w:usb0="E00002FF" w:usb1="420024FF" w:usb2="00000000" w:usb3="00000000" w:csb0="0000019F" w:csb1="00000000"/>
+  </w:font>
+</w:fonts>
+</file>
+
+<file path=word/glossary/settings.xml><?xml version="1.0" encoding="utf-8"?>
+<w:settings xmlns:mc="http://schemas.openxmlformats.org/markup-compatibility/2006" xmlns:o="urn:schemas-microsoft-com:office:office" xmlns:r="http://schemas.openxmlformats.org/officeDocument/2006/relationships" xmlns:m="http://schemas.openxmlformats.org/officeDocument/2006/math" xmlns:v="urn:schemas-microsoft-com:vml" xmlns:w10="urn:schemas-microsoft-com:office:word" xmlns:w="http://schemas.openxmlformats.org/wordprocessingml/2006/main" xmlns:w14="http://schemas.microsoft.com/office/word/2010/wordml" xmlns:w15="http://schemas.microsoft.com/office/word/2012/wordml" xmlns:sl="http://schemas.openxmlformats.org/schemaLibrary/2006/main" mc:Ignorable="w14 w15">
+  <w:view w:val="normal"/>
+  <w:defaultTabStop w:val="708"/>
+  <w:hyphenationZone w:val="425"/>
+  <w:characterSpacingControl w:val="doNotCompress"/>
+  <w:compat>
+    <w:useFELayout/>
+    <w:compatSetting w:name="compatibilityMode" w:uri="http://schemas.microsoft.com/office/word" w:val="15"/>
+    <w:compatSetting w:name="overrideTableStyleFontSizeAndJustification" w:uri="http://schemas.microsoft.com/office/word" w:val="1"/>
+    <w:compatSetting w:name="enableOpenTypeFeatures" w:uri="http://schemas.microsoft.com/office/word" w:val="1"/>
+    <w:compatSetting w:name="doNotFlipMirrorIndents" w:uri="http://schemas.microsoft.com/office/word" w:val="1"/>
+    <w:compatSetting w:name="differentiateMultirowTableHeaders" w:uri="http://schemas.microsoft.com/office/word" w:val="1"/>
+  </w:compat>
+  <w:rsids>
+    <w:rsidRoot w:val="00C74935"/>
+    <w:rsid w:val="007D058F"/>
+    <w:rsid w:val="00C74935"/>
+  </w:rsids>
+  <m:mathPr>
+    <m:mathFont m:val="Cambria Math"/>
+    <m:brkBin m:val="before"/>
+    <m:brkBinSub m:val="--"/>
+    <m:smallFrac m:val="0"/>
+    <m:dispDef/>
+    <m:lMargin m:val="0"/>
+    <m:rMargin m:val="0"/>
+    <m:defJc m:val="centerGroup"/>
+    <m:wrapIndent m:val="1440"/>
+    <m:intLim m:val="subSup"/>
+    <m:naryLim m:val="undOvr"/>
+  </m:mathPr>
+  <w:themeFontLang w:val="fr-CA"/>
+  <w:clrSchemeMapping w:bg1="light1" w:t1="dark1" w:bg2="light2" w:t2="dark2" w:accent1="accent1" w:accent2="accent2" w:accent3="accent3" w:accent4="accent4" w:accent5="accent5" w:accent6="accent6" w:hyperlink="hyperlink" w:followedHyperlink="followedHyperlink"/>
+  <w:decimalSymbol w:val=","/>
+  <w:listSeparator w:val=";"/>
+  <w15:chartTrackingRefBased/>
+</w:settings>
+</file>
+
+<file path=word/glossary/styles.xml><?xml version="1.0" encoding="utf-8"?>
+<w:styles xmlns:mc="http://schemas.openxmlformats.org/markup-compatibility/2006" xmlns:r="http://schemas.openxmlformats.org/officeDocument/2006/relationships" xmlns:w="http://schemas.openxmlformats.org/wordprocessingml/2006/main" xmlns:w14="http://schemas.microsoft.com/office/word/2010/wordml" xmlns:w15="http://schemas.microsoft.com/office/word/2012/wordml" mc:Ignorable="w14 w15">
+  <w:docDefaults>
+    <w:rPrDefault>
+      <w:rPr>
+        <w:rFonts w:asciiTheme="minorHAnsi" w:eastAsiaTheme="minorEastAsia" w:hAnsiTheme="minorHAnsi" w:cstheme="minorBidi"/>
+        <w:sz w:val="22"/>
+        <w:szCs w:val="22"/>
+        <w:lang w:val="fr-CA" w:eastAsia="fr-CA" w:bidi="ar-SA"/>
+      </w:rPr>
+    </w:rPrDefault>
+    <w:pPrDefault>
+      <w:pPr>
+        <w:spacing w:after="160" w:line="259" w:lineRule="auto"/>
+      </w:pPr>
+    </w:pPrDefault>
+  </w:docDefaults>
+  <w:latentStyles w:defLockedState="0" w:defUIPriority="99" w:defSemiHidden="0" w:defUnhideWhenUsed="0" w:defQFormat="0" w:count="371">
+    <w:lsdException w:name="Normal" w:uiPriority="0" w:qFormat="1"/>
+    <w:lsdException w:name="heading 1" w:uiPriority="9" w:qFormat="1"/>
+    <w:lsdException w:name="heading 2" w:semiHidden="1" w:uiPriority="9" w:unhideWhenUsed="1" w:qFormat="1"/>
+    <w:lsdException w:name="heading 3" w:semiHidden="1" w:uiPriority="9" w:unhideWhenUsed="1" w:qFormat="1"/>
+    <w:lsdException w:name="heading 4" w:semiHidden="1" w:uiPriority="9" w:unhideWhenUsed="1" w:qFormat="1"/>
+    <w:lsdException w:name="heading 5" w:semiHidden="1" w:uiPriority="9" w:unhideWhenUsed="1" w:qFormat="1"/>
+    <w:lsdException w:name="heading 6" w:semiHidden="1" w:uiPriority="9" w:unhideWhenUsed="1" w:qFormat="1"/>
+    <w:lsdException w:name="heading 7" w:semiHidden="1" w:uiPriority="9" w:unhideWhenUsed="1" w:qFormat="1"/>
+    <w:lsdException w:name="heading 8" w:semiHidden="1" w:uiPriority="9" w:unhideWhenUsed="1" w:qFormat="1"/>
+    <w:lsdException w:name="heading 9" w:semiHidden="1" w:uiPriority="9" w:unhideWhenUsed="1" w:qFormat="1"/>
+    <w:lsdException w:name="index 1" w:semiHidden="1" w:unhideWhenUsed="1"/>
+    <w:lsdException w:name="index 2" w:semiHidden="1" w:unhideWhenUsed="1"/>
+    <w:lsdException w:name="index 3" w:semiHidden="1" w:unhideWhenUsed="1"/>
+    <w:lsdException w:name="index 4" w:semiHidden="1" w:unhideWhenUsed="1"/>
+    <w:lsdException w:name="index 5" w:semiHidden="1" w:unhideWhenUsed="1"/>
+    <w:lsdException w:name="index 6" w:semiHidden="1" w:unhideWhenUsed="1"/>
+    <w:lsdException w:name="index 7" w:semiHidden="1" w:unhideWhenUsed="1"/>
+    <w:lsdException w:name="index 8" w:semiHidden="1" w:unhideWhenUsed="1"/>
+    <w:lsdException w:name="index 9" w:semiHidden="1" w:unhideWhenUsed="1"/>
+    <w:lsdException w:name="toc 1" w:semiHidden="1" w:uiPriority="39" w:unhideWhenUsed="1"/>
+    <w:lsdException w:name="toc 2" w:semiHidden="1" w:uiPriority="39" w:unhideWhenUsed="1"/>
+    <w:lsdException w:name="toc 3" w:semiHidden="1" w:uiPriority="39" w:unhideWhenUsed="1"/>
+    <w:lsdException w:name="toc 4" w:semiHidden="1" w:uiPriority="39" w:unhideWhenUsed="1"/>
+    <w:lsdException w:name="toc 5" w:semiHidden="1" w:uiPriority="39" w:unhideWhenUsed="1"/>
+    <w:lsdException w:name="toc 6" w:semiHidden="1" w:uiPriority="39" w:unhideWhenUsed="1"/>
+    <w:lsdException w:name="toc 7" w:semiHidden="1" w:uiPriority="39" w:unhideWhenUsed="1"/>
+    <w:lsdException w:name="toc 8" w:semiHidden="1" w:uiPriority="39" w:unhideWhenUsed="1"/>
+    <w:lsdException w:name="toc 9" w:semiHidden="1" w:uiPriority="39" w:unhideWhenUsed="1"/>
+    <w:lsdException w:name="Normal Indent" w:semiHidden="1" w:unhideWhenUsed="1"/>
+    <w:lsdException w:name="footnote text" w:semiHidden="1" w:unhideWhenUsed="1"/>
+    <w:lsdException w:name="annotation text" w:semiHidden="1" w:unhideWhenUsed="1"/>
+    <w:lsdException w:name="header" w:semiHidden="1" w:unhideWhenUsed="1"/>
+    <w:lsdException w:name="footer" w:semiHidden="1" w:unhideWhenUsed="1"/>
+    <w:lsdException w:name="index heading" w:semiHidden="1" w:unhideWhenUsed="1"/>
+    <w:lsdException w:name="caption" w:semiHidden="1" w:uiPriority="35" w:unhideWhenUsed="1" w:qFormat="1"/>
+    <w:lsdException w:name="table of figures" w:semiHidden="1" w:unhideWhenUsed="1"/>
+    <w:lsdException w:name="envelope address" w:semiHidden="1" w:unhideWhenUsed="1"/>
+    <w:lsdException w:name="envelope return" w:semiHidden="1" w:unhideWhenUsed="1"/>
+    <w:lsdException w:name="footnote reference" w:semiHidden="1" w:unhideWhenUsed="1"/>
+    <w:lsdException w:name="annotation reference" w:semiHidden="1" w:unhideWhenUsed="1"/>
+    <w:lsdException w:name="line number" w:semiHidden="1" w:unhideWhenUsed="1"/>
+    <w:lsdException w:name="page number" w:semiHidden="1" w:unhideWhenUsed="1"/>
+    <w:lsdException w:name="endnote reference" w:semiHidden="1" w:unhideWhenUsed="1"/>
+    <w:lsdException w:name="endnote text" w:semiHidden="1" w:unhideWhenUsed="1"/>
+    <w:lsdException w:name="table of authorities" w:semiHidden="1" w:unhideWhenUsed="1"/>
+    <w:lsdException w:name="macro" w:semiHidden="1" w:unhideWhenUsed="1"/>
+    <w:lsdException w:name="toa heading" w:semiHidden="1" w:unhideWhenUsed="1"/>
+    <w:lsdException w:name="List" w:semiHidden="1" w:unhideWhenUsed="1"/>
+    <w:lsdException w:name="List Bullet" w:semiHidden="1" w:unhideWhenUsed="1"/>
+    <w:lsdException w:name="List Number" w:semiHidden="1" w:unhideWhenUsed="1"/>
+    <w:lsdException w:name="List 2" w:semiHidden="1" w:unhideWhenUsed="1"/>
+    <w:lsdException w:name="List 3" w:semiHidden="1" w:unhideWhenUsed="1"/>
+    <w:lsdException w:name="List 4" w:semiHidden="1" w:unhideWhenUsed="1"/>
+    <w:lsdException w:name="List 5" w:semiHidden="1" w:unhideWhenUsed="1"/>
+    <w:lsdException w:name="List Bullet 2" w:semiHidden="1" w:unhideWhenUsed="1"/>
+    <w:lsdException w:name="List Bullet 3" w:semiHidden="1" w:unhideWhenUsed="1"/>
+    <w:lsdException w:name="List Bullet 4" w:semiHidden="1" w:unhideWhenUsed="1"/>
+    <w:lsdException w:name="List Bullet 5" w:semiHidden="1" w:unhideWhenUsed="1"/>
+    <w:lsdException w:name="List Number 2" w:semiHidden="1" w:unhideWhenUsed="1"/>
+    <w:lsdException w:name="List Number 3" w:semiHidden="1" w:unhideWhenUsed="1"/>
+    <w:lsdException w:name="List Number 4" w:semiHidden="1" w:unhideWhenUsed="1"/>
+    <w:lsdException w:name="List Number 5" w:semiHidden="1" w:unhideWhenUsed="1"/>
+    <w:lsdException w:name="Title" w:uiPriority="10" w:qFormat="1"/>
+    <w:lsdException w:name="Closing" w:semiHidden="1" w:unhideWhenUsed="1"/>
+    <w:lsdException w:name="Signature" w:semiHidden="1" w:unhideWhenUsed="1"/>
+    <w:lsdException w:name="Default Paragraph Font" w:semiHidden="1" w:uiPriority="1" w:unhideWhenUsed="1"/>
+    <w:lsdException w:name="Body Text" w:semiHidden="1" w:unhideWhenUsed="1"/>
+    <w:lsdException w:name="Body Text Indent" w:semiHidden="1" w:unhideWhenUsed="1"/>
+    <w:lsdException w:name="List Continue" w:semiHidden="1" w:unhideWhenUsed="1"/>
+    <w:lsdException w:name="List Continue 2" w:semiHidden="1" w:unhideWhenUsed="1"/>
+    <w:lsdException w:name="List Continue 3" w:semiHidden="1" w:unhideWhenUsed="1"/>
+    <w:lsdException w:name="List Continue 4" w:semiHidden="1" w:unhideWhenUsed="1"/>
+    <w:lsdException w:name="List Continue 5" w:semiHidden="1" w:unhideWhenUsed="1"/>
+    <w:lsdException w:name="Message Header" w:semiHidden="1" w:unhideWhenUsed="1"/>
+    <w:lsdException w:name="Subtitle" w:uiPriority="11" w:qFormat="1"/>
+    <w:lsdException w:name="Salutation" w:semiHidden="1" w:unhideWhenUsed="1"/>
+    <w:lsdException w:name="Date" w:semiHidden="1" w:unhideWhenUsed="1"/>
+    <w:lsdException w:name="Body Text First Indent" w:semiHidden="1" w:unhideWhenUsed="1"/>
+    <w:lsdException w:name="Body Text First Indent 2" w:semiHidden="1" w:unhideWhenUsed="1"/>
+    <w:lsdException w:name="Note Heading" w:semiHidden="1" w:unhideWhenUsed="1"/>
+    <w:lsdException w:name="Body Text 2" w:semiHidden="1" w:unhideWhenUsed="1"/>
+    <w:lsdException w:name="Body Text 3" w:semiHidden="1" w:unhideWhenUsed="1"/>
+    <w:lsdException w:name="Body Text Indent 2" w:semiHidden="1" w:unhideWhenUsed="1"/>
+    <w:lsdException w:name="Body Text Indent 3" w:semiHidden="1" w:unhideWhenUsed="1"/>
+    <w:lsdException w:name="Block Text" w:semiHidden="1" w:unhideWhenUsed="1"/>
+    <w:lsdException w:name="Hyperlink" w:semiHidden="1" w:unhideWhenUsed="1"/>
+    <w:lsdException w:name="FollowedHyperlink" w:semiHidden="1" w:unhideWhenUsed="1"/>
+    <w:lsdException w:name="Strong" w:uiPriority="22" w:qFormat="1"/>
+    <w:lsdException w:name="Emphasis" w:uiPriority="20" w:qFormat="1"/>
+    <w:lsdException w:name="Document Map" w:semiHidden="1" w:unhideWhenUsed="1"/>
+    <w:lsdException w:name="Plain Text" w:semiHidden="1" w:unhideWhenUsed="1"/>
+    <w:lsdException w:name="E-mail Signature" w:semiHidden="1" w:unhideWhenUsed="1"/>
+    <w:lsdException w:name="HTML Top of Form" w:semiHidden="1" w:unhideWhenUsed="1"/>
+    <w:lsdException w:name="HTML Bottom of Form" w:semiHidden="1" w:unhideWhenUsed="1"/>
+    <w:lsdException w:name="Normal (Web)" w:semiHidden="1" w:unhideWhenUsed="1"/>
+    <w:lsdException w:name="HTML Acronym" w:semiHidden="1" w:unhideWhenUsed="1"/>
+    <w:lsdException w:name="HTML Address" w:semiHidden="1" w:unhideWhenUsed="1"/>
+    <w:lsdException w:name="HTML Cite" w:semiHidden="1" w:unhideWhenUsed="1"/>
+    <w:lsdException w:name="HTML Code" w:semiHidden="1" w:unhideWhenUsed="1"/>
+    <w:lsdException w:name="HTML Definition" w:semiHidden="1" w:unhideWhenUsed="1"/>
+    <w:lsdException w:name="HTML Keyboard" w:semiHidden="1" w:unhideWhenUsed="1"/>
+    <w:lsdException w:name="HTML Preformatted" w:semiHidden="1" w:unhideWhenUsed="1"/>
+    <w:lsdException w:name="HTML Sample" w:semiHidden="1" w:unhideWhenUsed="1"/>
+    <w:lsdException w:name="HTML Typewriter" w:semiHidden="1" w:unhideWhenUsed="1"/>
+    <w:lsdException w:name="HTML Variable" w:semiHidden="1" w:unhideWhenUsed="1"/>
+    <w:lsdException w:name="Normal Table" w:semiHidden="1" w:unhideWhenUsed="1"/>
+    <w:lsdException w:name="annotation subject" w:semiHidden="1" w:unhideWhenUsed="1"/>
+    <w:lsdException w:name="No List" w:semiHidden="1" w:unhideWhenUsed="1"/>
+    <w:lsdException w:name="Outline List 1" w:semiHidden="1" w:unhideWhenUsed="1"/>
+    <w:lsdException w:name="Outline List 2" w:semiHidden="1" w:unhideWhenUsed="1"/>
+    <w:lsdException w:name="Outline List 3" w:semiHidden="1" w:unhideWhenUsed="1"/>
+    <w:lsdException w:name="Table Simple 1" w:semiHidden="1" w:unhideWhenUsed="1"/>
+    <w:lsdException w:name="Table Simple 2" w:semiHidden="1" w:unhideWhenUsed="1"/>
+    <w:lsdException w:name="Table Simple 3" w:semiHidden="1" w:unhideWhenUsed="1"/>
+    <w:lsdException w:name="Table Classic 1" w:semiHidden="1" w:unhideWhenUsed="1"/>
+    <w:lsdException w:name="Table Classic 2" w:semiHidden="1" w:unhideWhenUsed="1"/>
+    <w:lsdException w:name="Table Classic 3" w:semiHidden="1" w:unhideWhenUsed="1"/>
+    <w:lsdException w:name="Table Classic 4" w:semiHidden="1" w:unhideWhenUsed="1"/>
+    <w:lsdException w:name="Table Colorful 1" w:semiHidden="1" w:unhideWhenUsed="1"/>
+    <w:lsdException w:name="Table Colorful 2" w:semiHidden="1" w:unhideWhenUsed="1"/>
+    <w:lsdException w:name="Table Colorful 3" w:semiHidden="1" w:unhideWhenUsed="1"/>
+    <w:lsdException w:name="Table Columns 1" w:semiHidden="1" w:unhideWhenUsed="1"/>
+    <w:lsdException w:name="Table Columns 2" w:semiHidden="1" w:unhideWhenUsed="1"/>
+    <w:lsdException w:name="Table Columns 3" w:semiHidden="1" w:unhideWhenUsed="1"/>
+    <w:lsdException w:name="Table Columns 4" w:semiHidden="1" w:unhideWhenUsed="1"/>
+    <w:lsdException w:name="Table Columns 5" w:semiHidden="1" w:unhideWhenUsed="1"/>
+    <w:lsdException w:name="Table Grid 1" w:semiHidden="1" w:unhideWhenUsed="1"/>
+    <w:lsdException w:name="Table Grid 2" w:semiHidden="1" w:unhideWhenUsed="1"/>
+    <w:lsdException w:name="Table Grid 3" w:semiHidden="1" w:unhideWhenUsed="1"/>
+    <w:lsdException w:name="Table Grid 4" w:semiHidden="1" w:unhideWhenUsed="1"/>
+    <w:lsdException w:name="Table Grid 5" w:semiHidden="1" w:unhideWhenUsed="1"/>
+    <w:lsdException w:name="Table Grid 6" w:semiHidden="1" w:unhideWhenUsed="1"/>
+    <w:lsdException w:name="Table Grid 7" w:semiHidden="1" w:unhideWhenUsed="1"/>
+    <w:lsdException w:name="Table Grid 8" w:semiHidden="1" w:unhideWhenUsed="1"/>
+    <w:lsdException w:name="Table List 1" w:semiHidden="1" w:unhideWhenUsed="1"/>
+    <w:lsdException w:name="Table List 2" w:semiHidden="1" w:unhideWhenUsed="1"/>
+    <w:lsdException w:name="Table List 3" w:semiHidden="1" w:unhideWhenUsed="1"/>
+    <w:lsdException w:name="Table List 4" w:semiHidden="1" w:unhideWhenUsed="1"/>
+    <w:lsdException w:name="Table List 5" w:semiHidden="1" w:unhideWhenUsed="1"/>
+    <w:lsdException w:name="Table List 6" w:semiHidden="1" w:unhideWhenUsed="1"/>
+    <w:lsdException w:name="Table List 7" w:semiHidden="1" w:unhideWhenUsed="1"/>
+    <w:lsdException w:name="Table List 8" w:semiHidden="1" w:unhideWhenUsed="1"/>
+    <w:lsdException w:name="Table 3D effects 1" w:semiHidden="1" w:unhideWhenUsed="1"/>
+    <w:lsdException w:name="Table 3D effects 2" w:semiHidden="1" w:unhideWhenUsed="1"/>
+    <w:lsdException w:name="Table 3D effects 3" w:semiHidden="1" w:unhideWhenUsed="1"/>
+    <w:lsdException w:name="Table Contemporary" w:semiHidden="1" w:unhideWhenUsed="1"/>
+    <w:lsdException w:name="Table Elegant" w:semiHidden="1" w:unhideWhenUsed="1"/>
+    <w:lsdException w:name="Table Professional" w:semiHidden="1" w:unhideWhenUsed="1"/>
+    <w:lsdException w:name="Table Subtle 1" w:semiHidden="1" w:unhideWhenUsed="1"/>
+    <w:lsdException w:name="Table Subtle 2" w:semiHidden="1" w:unhideWhenUsed="1"/>
+    <w:lsdException w:name="Table Web 1" w:semiHidden="1" w:unhideWhenUsed="1"/>
+    <w:lsdException w:name="Table Web 2" w:semiHidden="1" w:unhideWhenUsed="1"/>
+    <w:lsdException w:name="Table Web 3" w:semiHidden="1" w:unhideWhenUsed="1"/>
+    <w:lsdException w:name="Balloon Text" w:semiHidden="1" w:unhideWhenUsed="1"/>
+    <w:lsdException w:name="Table Grid" w:uiPriority="39"/>
+    <w:lsdException w:name="Table Theme" w:semiHidden="1" w:unhideWhenUsed="1"/>
+    <w:lsdException w:name="Placeholder Text" w:semiHidden="1"/>
+    <w:lsdException w:name="No Spacing" w:uiPriority="1" w:qFormat="1"/>
+    <w:lsdException w:name="Light Shading" w:uiPriority="60"/>
+    <w:lsdException w:name="Light List" w:uiPriority="61"/>
+    <w:lsdException w:name="Light Grid" w:uiPriority="62"/>
+    <w:lsdException w:name="Medium Shading 1" w:uiPriority="63"/>
+    <w:lsdException w:name="Medium Shading 2" w:uiPriority="64"/>
+    <w:lsdException w:name="Medium List 1" w:uiPriority="65"/>
+    <w:lsdException w:name="Medium List 2" w:uiPriority="66"/>
+    <w:lsdException w:name="Medium Grid 1" w:uiPriority="67"/>
+    <w:lsdException w:name="Medium Grid 2" w:uiPriority="68"/>
+    <w:lsdException w:name="Medium Grid 3" w:uiPriority="69"/>
+    <w:lsdException w:name="Dark List" w:uiPriority="70"/>
+    <w:lsdException w:name="Colorful Shading" w:uiPriority="71"/>
+    <w:lsdException w:name="Colorful List" w:uiPriority="72"/>
+    <w:lsdException w:name="Colorful Grid" w:uiPriority="73"/>
+    <w:lsdException w:name="Light Shading Accent 1" w:uiPriority="60"/>
+    <w:lsdException w:name="Light List Accent 1" w:uiPriority="61"/>
+    <w:lsdException w:name="Light Grid Accent 1" w:uiPriority="62"/>
+    <w:lsdException w:name="Medium Shading 1 Accent 1" w:uiPriority="63"/>
+    <w:lsdException w:name="Medium Shading 2 Accent 1" w:uiPriority="64"/>
+    <w:lsdException w:name="Medium List 1 Accent 1" w:uiPriority="65"/>
+    <w:lsdException w:name="Revision" w:semiHidden="1"/>
+    <w:lsdException w:name="List Paragraph" w:uiPriority="34" w:qFormat="1"/>
+    <w:lsdException w:name="Quote" w:uiPriority="29" w:qFormat="1"/>
+    <w:lsdException w:name="Intense Quote" w:uiPriority="30" w:qFormat="1"/>
+    <w:lsdException w:name="Medium List 2 Accent 1" w:uiPriority="66"/>
+    <w:lsdException w:name="Medium Grid 1 Accent 1" w:uiPriority="67"/>
+    <w:lsdException w:name="Medium Grid 2 Accent 1" w:uiPriority="68"/>
+    <w:lsdException w:name="Medium Grid 3 Accent 1" w:uiPriority="69"/>
+    <w:lsdException w:name="Dark List Accent 1" w:uiPriority="70"/>
+    <w:lsdException w:name="Colorful Shading Accent 1" w:uiPriority="71"/>
+    <w:lsdException w:name="Colorful List Accent 1" w:uiPriority="72"/>
+    <w:lsdException w:name="Colorful Grid Accent 1" w:uiPriority="73"/>
+    <w:lsdException w:name="Light Shading Accent 2" w:uiPriority="60"/>
+    <w:lsdException w:name="Light List Accent 2" w:uiPriority="61"/>
+    <w:lsdException w:name="Light Grid Accent 2" w:uiPriority="62"/>
+    <w:lsdException w:name="Medium Shading 1 Accent 2" w:uiPriority="63"/>
+    <w:lsdException w:name="Medium Shading 2 Accent 2" w:uiPriority="64"/>
+    <w:lsdException w:name="Medium List 1 Accent 2" w:uiPriority="65"/>
+    <w:lsdException w:name="Medium List 2 Accent 2" w:uiPriority="66"/>
+    <w:lsdException w:name="Medium Grid 1 Accent 2" w:uiPriority="67"/>
+    <w:lsdException w:name="Medium Grid 2 Accent 2" w:uiPriority="68"/>
+    <w:lsdException w:name="Medium Grid 3 Accent 2" w:uiPriority="69"/>
+    <w:lsdException w:name="Dark List Accent 2" w:uiPriority="70"/>
+    <w:lsdException w:name="Colorful Shading Accent 2" w:uiPriority="71"/>
+    <w:lsdException w:name="Colorful List Accent 2" w:uiPriority="72"/>
+    <w:lsdException w:name="Colorful Grid Accent 2" w:uiPriority="73"/>
+    <w:lsdException w:name="Light Shading Accent 3" w:uiPriority="60"/>
+    <w:lsdException w:name="Light List Accent 3" w:uiPriority="61"/>
+    <w:lsdException w:name="Light Grid Accent 3" w:uiPriority="62"/>
+    <w:lsdException w:name="Medium Shading 1 Accent 3" w:uiPriority="63"/>
+    <w:lsdException w:name="Medium Shading 2 Accent 3" w:uiPriority="64"/>
+    <w:lsdException w:name="Medium List 1 Accent 3" w:uiPriority="65"/>
+    <w:lsdException w:name="Medium List 2 Accent 3" w:uiPriority="66"/>
+    <w:lsdException w:name="Medium Grid 1 Accent 3" w:uiPriority="67"/>
+    <w:lsdException w:name="Medium Grid 2 Accent 3" w:uiPriority="68"/>
+    <w:lsdException w:name="Medium Grid 3 Accent 3" w:uiPriority="69"/>
+    <w:lsdException w:name="Dark List Accent 3" w:uiPriority="70"/>
+    <w:lsdException w:name="Colorful Shading Accent 3" w:uiPriority="71"/>
+    <w:lsdException w:name="Colorful List Accent 3" w:uiPriority="72"/>
+    <w:lsdException w:name="Colorful Grid Accent 3" w:uiPriority="73"/>
+    <w:lsdException w:name="Light Shading Accent 4" w:uiPriority="60"/>
+    <w:lsdException w:name="Light List Accent 4" w:uiPriority="61"/>
+    <w:lsdException w:name="Light Grid Accent 4" w:uiPriority="62"/>
+    <w:lsdException w:name="Medium Shading 1 Accent 4" w:uiPriority="63"/>
+    <w:lsdException w:name="Medium Shading 2 Accent 4" w:uiPriority="64"/>
+    <w:lsdException w:name="Medium List 1 Accent 4" w:uiPriority="65"/>
+    <w:lsdException w:name="Medium List 2 Accent 4" w:uiPriority="66"/>
+    <w:lsdException w:name="Medium Grid 1 Accent 4" w:uiPriority="67"/>
+    <w:lsdException w:name="Medium Grid 2 Accent 4" w:uiPriority="68"/>
+    <w:lsdException w:name="Medium Grid 3 Accent 4" w:uiPriority="69"/>
+    <w:lsdException w:name="Dark List Accent 4" w:uiPriority="70"/>
+    <w:lsdException w:name="Colorful Shading Accent 4" w:uiPriority="71"/>
+    <w:lsdException w:name="Colorful List Accent 4" w:uiPriority="72"/>
+    <w:lsdException w:name="Colorful Grid Accent 4" w:uiPriority="73"/>
+    <w:lsdException w:name="Light Shading Accent 5" w:uiPriority="60"/>
+    <w:lsdException w:name="Light List Accent 5" w:uiPriority="61"/>
+    <w:lsdException w:name="Light Grid Accent 5" w:uiPriority="62"/>
+    <w:lsdException w:name="Medium Shading 1 Accent 5" w:uiPriority="63"/>
+    <w:lsdException w:name="Medium Shading 2 Accent 5" w:uiPriority="64"/>
+    <w:lsdException w:name="Medium List 1 Accent 5" w:uiPriority="65"/>
+    <w:lsdException w:name="Medium List 2 Accent 5" w:uiPriority="66"/>
+    <w:lsdException w:name="Medium Grid 1 Accent 5" w:uiPriority="67"/>
+    <w:lsdException w:name="Medium Grid 2 Accent 5" w:uiPriority="68"/>
+    <w:lsdException w:name="Medium Grid 3 Accent 5" w:uiPriority="69"/>
+    <w:lsdException w:name="Dark List Accent 5" w:uiPriority="70"/>
+    <w:lsdException w:name="Colorful Shading Accent 5" w:uiPriority="71"/>
+    <w:lsdException w:name="Colorful List Accent 5" w:uiPriority="72"/>
+    <w:lsdException w:name="Colorful Grid Accent 5" w:uiPriority="73"/>
+    <w:lsdException w:name="Light Shading Accent 6" w:uiPriority="60"/>
+    <w:lsdException w:name="Light List Accent 6" w:uiPriority="61"/>
+    <w:lsdException w:name="Light Grid Accent 6" w:uiPriority="62"/>
+    <w:lsdException w:name="Medium Shading 1 Accent 6" w:uiPriority="63"/>
+    <w:lsdException w:name="Medium Shading 2 Accent 6" w:uiPriority="64"/>
+    <w:lsdException w:name="Medium List 1 Accent 6" w:uiPriority="65"/>
+    <w:lsdException w:name="Medium List 2 Accent 6" w:uiPriority="66"/>
+    <w:lsdException w:name="Medium Grid 1 Accent 6" w:uiPriority="67"/>
+    <w:lsdException w:name="Medium Grid 2 Accent 6" w:uiPriority="68"/>
+    <w:lsdException w:name="Medium Grid 3 Accent 6" w:uiPriority="69"/>
+    <w:lsdException w:name="Dark List Accent 6" w:uiPriority="70"/>
+    <w:lsdException w:name="Colorful Shading Accent 6" w:uiPriority="71"/>
+    <w:lsdException w:name="Colorful List Accent 6" w:uiPriority="72"/>
+    <w:lsdException w:name="Colorful Grid Accent 6" w:uiPriority="73"/>
+    <w:lsdException w:name="Subtle Emphasis" w:uiPriority="19" w:qFormat="1"/>
+    <w:lsdException w:name="Intense Emphasis" w:uiPriority="21" w:qFormat="1"/>
+    <w:lsdException w:name="Subtle Reference" w:uiPriority="31" w:qFormat="1"/>
+    <w:lsdException w:name="Intense Reference" w:uiPriority="32" w:qFormat="1"/>
+    <w:lsdException w:name="Book Title" w:uiPriority="33" w:qFormat="1"/>
+    <w:lsdException w:name="Bibliography" w:semiHidden="1" w:uiPriority="37" w:unhideWhenUsed="1"/>
+    <w:lsdException w:name="TOC Heading" w:semiHidden="1" w:uiPriority="39" w:unhideWhenUsed="1" w:qFormat="1"/>
+    <w:lsdException w:name="Plain Table 1" w:uiPriority="41"/>
+    <w:lsdException w:name="Plain Table 2" w:uiPriority="42"/>
+    <w:lsdException w:name="Plain Table 3" w:uiPriority="43"/>
+    <w:lsdException w:name="Plain Table 4" w:uiPriority="44"/>
+    <w:lsdException w:name="Plain Table 5" w:uiPriority="45"/>
+    <w:lsdException w:name="Grid Table Light" w:uiPriority="40"/>
+    <w:lsdException w:name="Grid Table 1 Light" w:uiPriority="46"/>
+    <w:lsdException w:name="Grid Table 2" w:uiPriority="47"/>
+    <w:lsdException w:name="Grid Table 3" w:uiPriority="48"/>
+    <w:lsdException w:name="Grid Table 4" w:uiPriority="49"/>
+    <w:lsdException w:name="Grid Table 5 Dark" w:uiPriority="50"/>
+    <w:lsdException w:name="Grid Table 6 Colorful" w:uiPriority="51"/>
+    <w:lsdException w:name="Grid Table 7 Colorful" w:uiPriority="52"/>
+    <w:lsdException w:name="Grid Table 1 Light Accent 1" w:uiPriority="46"/>
+    <w:lsdException w:name="Grid Table 2 Accent 1" w:uiPriority="47"/>
+    <w:lsdException w:name="Grid Table 3 Accent 1" w:uiPriority="48"/>
+    <w:lsdException w:name="Grid Table 4 Accent 1" w:uiPriority="49"/>
+    <w:lsdException w:name="Grid Table 5 Dark Accent 1" w:uiPriority="50"/>
+    <w:lsdException w:name="Grid Table 6 Colorful Accent 1" w:uiPriority="51"/>
+    <w:lsdException w:name="Grid Table 7 Colorful Accent 1" w:uiPriority="52"/>
+    <w:lsdException w:name="Grid Table 1 Light Accent 2" w:uiPriority="46"/>
+    <w:lsdException w:name="Grid Table 2 Accent 2" w:uiPriority="47"/>
+    <w:lsdException w:name="Grid Table 3 Accent 2" w:uiPriority="48"/>
+    <w:lsdException w:name="Grid Table 4 Accent 2" w:uiPriority="49"/>
+    <w:lsdException w:name="Grid Table 5 Dark Accent 2" w:uiPriority="50"/>
+    <w:lsdException w:name="Grid Table 6 Colorful Accent 2" w:uiPriority="51"/>
+    <w:lsdException w:name="Grid Table 7 Colorful Accent 2" w:uiPriority="52"/>
+    <w:lsdException w:name="Grid Table 1 Light Accent 3" w:uiPriority="46"/>
+    <w:lsdException w:name="Grid Table 2 Accent 3" w:uiPriority="47"/>
+    <w:lsdException w:name="Grid Table 3 Accent 3" w:uiPriority="48"/>
+    <w:lsdException w:name="Grid Table 4 Accent 3" w:uiPriority="49"/>
+    <w:lsdException w:name="Grid Table 5 Dark Accent 3" w:uiPriority="50"/>
+    <w:lsdException w:name="Grid Table 6 Colorful Accent 3" w:uiPriority="51"/>
+    <w:lsdException w:name="Grid Table 7 Colorful Accent 3" w:uiPriority="52"/>
+    <w:lsdException w:name="Grid Table 1 Light Accent 4" w:uiPriority="46"/>
+    <w:lsdException w:name="Grid Table 2 Accent 4" w:uiPriority="47"/>
+    <w:lsdException w:name="Grid Table 3 Accent 4" w:uiPriority="48"/>
+    <w:lsdException w:name="Grid Table 4 Accent 4" w:uiPriority="49"/>
+    <w:lsdException w:name="Grid Table 5 Dark Accent 4" w:uiPriority="50"/>
+    <w:lsdException w:name="Grid Table 6 Colorful Accent 4" w:uiPriority="51"/>
+    <w:lsdException w:name="Grid Table 7 Colorful Accent 4" w:uiPriority="52"/>
+    <w:lsdException w:name="Grid Table 1 Light Accent 5" w:uiPriority="46"/>
+    <w:lsdException w:name="Grid Table 2 Accent 5" w:uiPriority="47"/>
+    <w:lsdException w:name="Grid Table 3 Accent 5" w:uiPriority="48"/>
+    <w:lsdException w:name="Grid Table 4 Accent 5" w:uiPriority="49"/>
+    <w:lsdException w:name="Grid Table 5 Dark Accent 5" w:uiPriority="50"/>
+    <w:lsdException w:name="Grid Table 6 Colorful Accent 5" w:uiPriority="51"/>
+    <w:lsdException w:name="Grid Table 7 Colorful Accent 5" w:uiPriority="52"/>
+    <w:lsdException w:name="Grid Table 1 Light Accent 6" w:uiPriority="46"/>
+    <w:lsdException w:name="Grid Table 2 Accent 6" w:uiPriority="47"/>
+    <w:lsdException w:name="Grid Table 3 Accent 6" w:uiPriority="48"/>
+    <w:lsdException w:name="Grid Table 4 Accent 6" w:uiPriority="49"/>
+    <w:lsdException w:name="Grid Table 5 Dark Accent 6" w:uiPriority="50"/>
+    <w:lsdException w:name="Grid Table 6 Colorful Accent 6" w:uiPriority="51"/>
+    <w:lsdException w:name="Grid Table 7 Colorful Accent 6" w:uiPriority="52"/>
+    <w:lsdException w:name="List Table 1 Light" w:uiPriority="46"/>
+    <w:lsdException w:name="List Table 2" w:uiPriority="47"/>
+    <w:lsdException w:name="List Table 3" w:uiPriority="48"/>
+    <w:lsdException w:name="List Table 4" w:uiPriority="49"/>
+    <w:lsdException w:name="List Table 5 Dark" w:uiPriority="50"/>
+    <w:lsdException w:name="List Table 6 Colorful" w:uiPriority="51"/>
+    <w:lsdException w:name="List Table 7 Colorful" w:uiPriority="52"/>
+    <w:lsdException w:name="List Table 1 Light Accent 1" w:uiPriority="46"/>
+    <w:lsdException w:name="List Table 2 Accent 1" w:uiPriority="47"/>
+    <w:lsdException w:name="List Table 3 Accent 1" w:uiPriority="48"/>
+    <w:lsdException w:name="List Table 4 Accent 1" w:uiPriority="49"/>
+    <w:lsdException w:name="List Table 5 Dark Accent 1" w:uiPriority="50"/>
+    <w:lsdException w:name="List Table 6 Colorful Accent 1" w:uiPriority="51"/>
+    <w:lsdException w:name="List Table 7 Colorful Accent 1" w:uiPriority="52"/>
+    <w:lsdException w:name="List Table 1 Light Accent 2" w:uiPriority="46"/>
+    <w:lsdException w:name="List Table 2 Accent 2" w:uiPriority="47"/>
+    <w:lsdException w:name="List Table 3 Accent 2" w:uiPriority="48"/>
+    <w:lsdException w:name="List Table 4 Accent 2" w:uiPriority="49"/>
+    <w:lsdException w:name="List Table 5 Dark Accent 2" w:uiPriority="50"/>
+    <w:lsdException w:name="List Table 6 Colorful Accent 2" w:uiPriority="51"/>
+    <w:lsdException w:name="List Table 7 Colorful Accent 2" w:uiPriority="52"/>
+    <w:lsdException w:name="List Table 1 Light Accent 3" w:uiPriority="46"/>
+    <w:lsdException w:name="List Table 2 Accent 3" w:uiPriority="47"/>
+    <w:lsdException w:name="List Table 3 Accent 3" w:uiPriority="48"/>
+    <w:lsdException w:name="List Table 4 Accent 3" w:uiPriority="49"/>
+    <w:lsdException w:name="List Table 5 Dark Accent 3" w:uiPriority="50"/>
+    <w:lsdException w:name="List Table 6 Colorful Accent 3" w:uiPriority="51"/>
+    <w:lsdException w:name="List Table 7 Colorful Accent 3" w:uiPriority="52"/>
+    <w:lsdException w:name="List Table 1 Light Accent 4" w:uiPriority="46"/>
+    <w:lsdException w:name="List Table 2 Accent 4" w:uiPriority="47"/>
+    <w:lsdException w:name="List Table 3 Accent 4" w:uiPriority="48"/>
+    <w:lsdException w:name="List Table 4 Accent 4" w:uiPriority="49"/>
+    <w:lsdException w:name="List Table 5 Dark Accent 4" w:uiPriority="50"/>
+    <w:lsdException w:name="List Table 6 Colorful Accent 4" w:uiPriority="51"/>
+    <w:lsdException w:name="List Table 7 Colorful Accent 4" w:uiPriority="52"/>
+    <w:lsdException w:name="List Table 1 Light Accent 5" w:uiPriority="46"/>
+    <w:lsdException w:name="List Table 2 Accent 5" w:uiPriority="47"/>
+    <w:lsdException w:name="List Table 3 Accent 5" w:uiPriority="48"/>
+    <w:lsdException w:name="List Table 4 Accent 5" w:uiPriority="49"/>
+    <w:lsdException w:name="List Table 5 Dark Accent 5" w:uiPriority="50"/>
+    <w:lsdException w:name="List Table 6 Colorful Accent 5" w:uiPriority="51"/>
+    <w:lsdException w:name="List Table 7 Colorful Accent 5" w:uiPriority="52"/>
+    <w:lsdException w:name="List Table 1 Light Accent 6" w:uiPriority="46"/>
+    <w:lsdException w:name="List Table 2 Accent 6" w:uiPriority="47"/>
+    <w:lsdException w:name="List Table 3 Accent 6" w:uiPriority="48"/>
+    <w:lsdException w:name="List Table 4 Accent 6" w:uiPriority="49"/>
+    <w:lsdException w:name="List Table 5 Dark Accent 6" w:uiPriority="50"/>
+    <w:lsdException w:name="List Table 6 Colorful Accent 6" w:uiPriority="51"/>
+    <w:lsdException w:name="List Table 7 Colorful Accent 6" w:uiPriority="52"/>
+  </w:latentStyles>
+  <w:style w:type="paragraph" w:default="1" w:styleId="Normal">
+    <w:name w:val="Normal"/>
+    <w:qFormat/>
+  </w:style>
+  <w:style w:type="character" w:default="1" w:styleId="Policepardfaut">
+    <w:name w:val="Default Paragraph Font"/>
+    <w:uiPriority w:val="1"/>
+    <w:semiHidden/>
+    <w:unhideWhenUsed/>
+  </w:style>
+  <w:style w:type="table" w:default="1" w:styleId="TableauNormal">
+    <w:name w:val="Normal Table"/>
+    <w:uiPriority w:val="99"/>
+    <w:semiHidden/>
+    <w:unhideWhenUsed/>
+    <w:tblPr>
+      <w:tblInd w:w="0" w:type="dxa"/>
+      <w:tblCellMar>
+        <w:top w:w="0" w:type="dxa"/>
+        <w:left w:w="108" w:type="dxa"/>
+        <w:bottom w:w="0" w:type="dxa"/>
+        <w:right w:w="108" w:type="dxa"/>
+      </w:tblCellMar>
+    </w:tblPr>
+  </w:style>
+  <w:style w:type="numbering" w:default="1" w:styleId="Aucuneliste">
+    <w:name w:val="No List"/>
+    <w:uiPriority w:val="99"/>
+    <w:semiHidden/>
+    <w:unhideWhenUsed/>
+  </w:style>
+  <w:style w:type="character" w:styleId="Textedelespacerserv">
+    <w:name w:val="Placeholder Text"/>
+    <w:basedOn w:val="Policepardfaut"/>
+    <w:uiPriority w:val="99"/>
+    <w:semiHidden/>
+    <w:rsid w:val="00C74935"/>
+    <w:rPr>
+      <w:color w:val="808080"/>
+    </w:rPr>
+  </w:style>
+</w:styles>
+</file>
+
+<file path=word/glossary/webSettings.xml><?xml version="1.0" encoding="utf-8"?>
+<w:webSettings xmlns:mc="http://schemas.openxmlformats.org/markup-compatibility/2006" xmlns:r="http://schemas.openxmlformats.org/officeDocument/2006/relationships" xmlns:w="http://schemas.openxmlformats.org/wordprocessingml/2006/main" xmlns:w14="http://schemas.microsoft.com/office/word/2010/wordml" xmlns:w15="http://schemas.microsoft.com/office/word/2012/wordml" mc:Ignorable="w14 w15">
+  <w:optimizeForBrowser/>
+  <w:allowPNG/>
+</w:webSettings>
 </file>
 
 <file path=word/ink/ink1.xml><?xml version="1.0" encoding="utf-8"?>
@@ -6587,7 +7653,7 @@
 </file>
 
 <file path=customXml/itemProps1.xml><?xml version="1.0" encoding="utf-8"?>
-<ds:datastoreItem xmlns:ds="http://schemas.openxmlformats.org/officeDocument/2006/customXml" ds:itemID="{FA55A2C7-7C97-47BF-A546-479E74889E70}">
+<ds:datastoreItem xmlns:ds="http://schemas.openxmlformats.org/officeDocument/2006/customXml" ds:itemID="{B4047A88-1AF0-4206-85D5-EA9E881D9FA4}">
   <ds:schemaRefs>
     <ds:schemaRef ds:uri="http://schemas.openxmlformats.org/officeDocument/2006/bibliography"/>
   </ds:schemaRefs>

</xml_diff>